<commit_message>
SD and Report update
</commit_message>
<xml_diff>
--- a/LanguageDetectionPrototype/Documents/Report&Analysis DuckSoftWorks.docx
+++ b/LanguageDetectionPrototype/Documents/Report&Analysis DuckSoftWorks.docx
@@ -12,7 +12,6 @@
           <w:lang w:val="en-US"/>
         </w:rPr>
       </w:pPr>
-      <w:proofErr w:type="spellStart"/>
       <w:r>
         <w:rPr>
           <w:b/>
@@ -21,18 +20,7 @@
           <w:szCs w:val="32"/>
           <w:lang w:val="en-US"/>
         </w:rPr>
-        <w:t>UpSkill</w:t>
-      </w:r>
-      <w:proofErr w:type="spellEnd"/>
-      <w:r>
-        <w:rPr>
-          <w:b/>
-          <w:bCs/>
-          <w:sz w:val="32"/>
-          <w:szCs w:val="32"/>
-          <w:lang w:val="en-US"/>
-        </w:rPr>
-        <w:t xml:space="preserve"> Java Capgemini</w:t>
+        <w:t>UpSkill Java Capgemini</w:t>
       </w:r>
       <w:r>
         <w:rPr>
@@ -414,16 +402,8 @@
               <w:rPr>
                 <w:lang w:val="en-US"/>
               </w:rPr>
-              <w:t xml:space="preserve">Daniel Machado and Thales </w:t>
-            </w:r>
-            <w:proofErr w:type="spellStart"/>
-            <w:r>
-              <w:rPr>
-                <w:lang w:val="en-US"/>
-              </w:rPr>
-              <w:t>Lemos</w:t>
-            </w:r>
-            <w:proofErr w:type="spellEnd"/>
+              <w:t>Daniel Machado and Thales Lemos</w:t>
+            </w:r>
           </w:p>
         </w:tc>
       </w:tr>
@@ -510,13 +490,7 @@
           </w:tcPr>
           <w:p>
             <w:r>
-              <w:t>Daniel Machado</w:t>
-            </w:r>
-            <w:r>
-              <w:t xml:space="preserve">, </w:t>
-            </w:r>
-            <w:r>
-              <w:t>Inês Clavel, Thales Lemos</w:t>
+              <w:t>Daniel Machado, Inês Clavel, Thales Lemos</w:t>
             </w:r>
           </w:p>
         </w:tc>
@@ -600,16 +574,8 @@
               <w:rPr>
                 <w:lang w:val="en-US"/>
               </w:rPr>
-              <w:t xml:space="preserve">Inês Clavel, Thales </w:t>
-            </w:r>
-            <w:proofErr w:type="spellStart"/>
-            <w:r>
-              <w:rPr>
-                <w:lang w:val="en-US"/>
-              </w:rPr>
-              <w:t>Lemos</w:t>
-            </w:r>
-            <w:proofErr w:type="spellEnd"/>
+              <w:t>Inês Clavel, Thales Lemos</w:t>
+            </w:r>
           </w:p>
         </w:tc>
       </w:tr>
@@ -637,7 +603,7 @@
                 <w:bCs/>
                 <w:lang w:val="en-US"/>
               </w:rPr>
-              <w:t>Prototype</w:t>
+              <w:t xml:space="preserve">Prototype - </w:t>
             </w:r>
             <w:r>
               <w:rPr>
@@ -645,7 +611,7 @@
                 <w:bCs/>
                 <w:lang w:val="en-US"/>
               </w:rPr>
-              <w:t xml:space="preserve"> - </w:t>
+              <w:t xml:space="preserve">Make a </w:t>
             </w:r>
             <w:r>
               <w:rPr>
@@ -653,7 +619,7 @@
                 <w:bCs/>
                 <w:lang w:val="en-US"/>
               </w:rPr>
-              <w:t xml:space="preserve">Make a </w:t>
+              <w:t>l</w:t>
             </w:r>
             <w:r>
               <w:rPr>
@@ -661,7 +627,7 @@
                 <w:bCs/>
                 <w:lang w:val="en-US"/>
               </w:rPr>
-              <w:t>l</w:t>
+              <w:t xml:space="preserve">anguage </w:t>
             </w:r>
             <w:r>
               <w:rPr>
@@ -669,7 +635,7 @@
                 <w:bCs/>
                 <w:lang w:val="en-US"/>
               </w:rPr>
-              <w:t xml:space="preserve">anguage </w:t>
+              <w:t>r</w:t>
             </w:r>
             <w:r>
               <w:rPr>
@@ -677,14 +643,6 @@
                 <w:bCs/>
                 <w:lang w:val="en-US"/>
               </w:rPr>
-              <w:t>r</w:t>
-            </w:r>
-            <w:r>
-              <w:rPr>
-                <w:b/>
-                <w:bCs/>
-                <w:lang w:val="en-US"/>
-              </w:rPr>
               <w:t>ecognition small application through console reading text</w:t>
             </w:r>
           </w:p>
@@ -741,19 +699,11 @@
                 <w:lang w:val="en-US"/>
               </w:rPr>
             </w:pPr>
-            <w:proofErr w:type="spellStart"/>
-            <w:r>
-              <w:rPr>
-                <w:lang w:val="en-US"/>
-              </w:rPr>
-              <w:t>SpringBoot</w:t>
-            </w:r>
-            <w:proofErr w:type="spellEnd"/>
-            <w:r>
-              <w:rPr>
-                <w:lang w:val="en-US"/>
-              </w:rPr>
-              <w:t xml:space="preserve"> - Initial Project Skeleton </w:t>
+            <w:r>
+              <w:rPr>
+                <w:lang w:val="en-US"/>
+              </w:rPr>
+              <w:t xml:space="preserve">SpringBoot - Initial Project Skeleton </w:t>
             </w:r>
           </w:p>
         </w:tc>
@@ -849,16 +799,8 @@
               <w:rPr>
                 <w:lang w:val="en-US"/>
               </w:rPr>
-              <w:t xml:space="preserve">Daniel Lima, Thales </w:t>
-            </w:r>
-            <w:proofErr w:type="spellStart"/>
-            <w:r>
-              <w:rPr>
-                <w:lang w:val="en-US"/>
-              </w:rPr>
-              <w:t>Lemos</w:t>
-            </w:r>
-            <w:proofErr w:type="spellEnd"/>
+              <w:t>Daniel Lima, Thales Lemos</w:t>
+            </w:r>
           </w:p>
         </w:tc>
       </w:tr>
@@ -896,16 +838,8 @@
               <w:rPr>
                 <w:lang w:val="en-US"/>
               </w:rPr>
-              <w:t xml:space="preserve">João </w:t>
-            </w:r>
-            <w:proofErr w:type="spellStart"/>
-            <w:r>
-              <w:rPr>
-                <w:lang w:val="en-US"/>
-              </w:rPr>
-              <w:t>Figueiredo</w:t>
-            </w:r>
-            <w:proofErr w:type="spellEnd"/>
+              <w:t>João Figueiredo</w:t>
+            </w:r>
           </w:p>
         </w:tc>
       </w:tr>
@@ -921,14 +855,12 @@
                 <w:lang w:val="en-US"/>
               </w:rPr>
             </w:pPr>
-            <w:proofErr w:type="spellStart"/>
             <w:r>
               <w:rPr>
                 <w:lang w:val="en-US"/>
               </w:rPr>
               <w:t>TaskDomainDTOAssembler</w:t>
             </w:r>
-            <w:proofErr w:type="spellEnd"/>
           </w:p>
         </w:tc>
         <w:tc>
@@ -962,14 +894,12 @@
                 <w:lang w:val="en-US"/>
               </w:rPr>
             </w:pPr>
-            <w:proofErr w:type="spellStart"/>
             <w:r>
               <w:rPr>
                 <w:lang w:val="en-US"/>
               </w:rPr>
               <w:t>TaskService</w:t>
             </w:r>
-            <w:proofErr w:type="spellEnd"/>
           </w:p>
         </w:tc>
         <w:tc>
@@ -998,14 +928,12 @@
                 <w:lang w:val="en-US"/>
               </w:rPr>
             </w:pPr>
-            <w:proofErr w:type="spellStart"/>
             <w:r>
               <w:rPr>
                 <w:lang w:val="en-US"/>
               </w:rPr>
               <w:t>AnalyzerService</w:t>
             </w:r>
-            <w:proofErr w:type="spellEnd"/>
           </w:p>
         </w:tc>
         <w:tc>
@@ -1099,14 +1027,12 @@
                 <w:lang w:val="en-US"/>
               </w:rPr>
             </w:pPr>
-            <w:proofErr w:type="spellStart"/>
             <w:r>
               <w:rPr>
                 <w:lang w:val="en-US"/>
               </w:rPr>
               <w:t>TaskDTO</w:t>
             </w:r>
-            <w:proofErr w:type="spellEnd"/>
           </w:p>
         </w:tc>
         <w:tc>
@@ -1137,14 +1063,12 @@
                 <w:lang w:val="en-US"/>
               </w:rPr>
             </w:pPr>
-            <w:proofErr w:type="spellStart"/>
             <w:r>
               <w:rPr>
                 <w:lang w:val="en-US"/>
               </w:rPr>
               <w:t>NewTaskInfoDTO</w:t>
             </w:r>
-            <w:proofErr w:type="spellEnd"/>
           </w:p>
         </w:tc>
         <w:tc>
@@ -1167,16 +1091,8 @@
               <w:rPr>
                 <w:lang w:val="en-US"/>
               </w:rPr>
-              <w:t xml:space="preserve"> </w:t>
-            </w:r>
-            <w:proofErr w:type="spellStart"/>
-            <w:r>
-              <w:rPr>
-                <w:lang w:val="en-US"/>
-              </w:rPr>
-              <w:t>Lemos</w:t>
-            </w:r>
-            <w:proofErr w:type="spellEnd"/>
+              <w:t xml:space="preserve"> Lemos</w:t>
+            </w:r>
           </w:p>
         </w:tc>
       </w:tr>
@@ -1196,7 +1112,19 @@
               <w:rPr>
                 <w:lang w:val="en-US"/>
               </w:rPr>
-              <w:t>Controller Tests</w:t>
+              <w:t xml:space="preserve">Controller </w:t>
+            </w:r>
+            <w:r>
+              <w:rPr>
+                <w:lang w:val="en-US"/>
+              </w:rPr>
+              <w:t xml:space="preserve">Mock </w:t>
+            </w:r>
+            <w:r>
+              <w:rPr>
+                <w:lang w:val="en-US"/>
+              </w:rPr>
+              <w:t>Test</w:t>
             </w:r>
           </w:p>
         </w:tc>
@@ -1214,16 +1142,8 @@
               <w:rPr>
                 <w:lang w:val="en-US"/>
               </w:rPr>
-              <w:t xml:space="preserve">Thales </w:t>
-            </w:r>
-            <w:proofErr w:type="spellStart"/>
-            <w:r>
-              <w:rPr>
-                <w:lang w:val="en-US"/>
-              </w:rPr>
-              <w:t>Lemos</w:t>
-            </w:r>
-            <w:proofErr w:type="spellEnd"/>
+              <w:t>Thales Lemos</w:t>
+            </w:r>
           </w:p>
         </w:tc>
       </w:tr>
@@ -1239,25 +1159,23 @@
                 <w:lang w:val="en-US"/>
               </w:rPr>
             </w:pPr>
-            <w:proofErr w:type="spellStart"/>
-            <w:r>
-              <w:rPr>
-                <w:lang w:val="en-US"/>
-              </w:rPr>
-              <w:t>Analizer</w:t>
-            </w:r>
-            <w:r>
-              <w:rPr>
-                <w:lang w:val="en-US"/>
-              </w:rPr>
-              <w:t>Service</w:t>
-            </w:r>
-            <w:proofErr w:type="spellEnd"/>
-            <w:r>
-              <w:rPr>
-                <w:lang w:val="en-US"/>
-              </w:rPr>
-              <w:t xml:space="preserve"> Tests</w:t>
+            <w:r>
+              <w:rPr>
+                <w:lang w:val="en-US"/>
+              </w:rPr>
+              <w:t xml:space="preserve">AnalizerService </w:t>
+            </w:r>
+            <w:r>
+              <w:rPr>
+                <w:lang w:val="en-US"/>
+              </w:rPr>
+              <w:t xml:space="preserve">Unit </w:t>
+            </w:r>
+            <w:r>
+              <w:rPr>
+                <w:lang w:val="en-US"/>
+              </w:rPr>
+              <w:t>Test</w:t>
             </w:r>
           </w:p>
         </w:tc>
@@ -1292,19 +1210,11 @@
                 <w:lang w:val="en-US"/>
               </w:rPr>
             </w:pPr>
-            <w:proofErr w:type="spellStart"/>
-            <w:r>
-              <w:rPr>
-                <w:lang w:val="en-US"/>
-              </w:rPr>
-              <w:t>TaskService</w:t>
-            </w:r>
-            <w:proofErr w:type="spellEnd"/>
-            <w:r>
-              <w:rPr>
-                <w:lang w:val="en-US"/>
-              </w:rPr>
-              <w:t xml:space="preserve"> Tests</w:t>
+            <w:r>
+              <w:rPr>
+                <w:lang w:val="en-US"/>
+              </w:rPr>
+              <w:t>TaskService Tests</w:t>
             </w:r>
           </w:p>
         </w:tc>
@@ -1322,16 +1232,8 @@
               <w:rPr>
                 <w:lang w:val="en-US"/>
               </w:rPr>
-              <w:t xml:space="preserve">João </w:t>
-            </w:r>
-            <w:proofErr w:type="spellStart"/>
-            <w:r>
-              <w:rPr>
-                <w:lang w:val="en-US"/>
-              </w:rPr>
-              <w:t>Figueiredo</w:t>
-            </w:r>
-            <w:proofErr w:type="spellEnd"/>
+              <w:t>João Figueiredo</w:t>
+            </w:r>
           </w:p>
         </w:tc>
       </w:tr>
@@ -1347,19 +1249,11 @@
                 <w:lang w:val="en-US"/>
               </w:rPr>
             </w:pPr>
-            <w:proofErr w:type="spellStart"/>
-            <w:r>
-              <w:rPr>
-                <w:lang w:val="en-US"/>
-              </w:rPr>
-              <w:t>DictionaryService</w:t>
-            </w:r>
-            <w:proofErr w:type="spellEnd"/>
-            <w:r>
-              <w:rPr>
-                <w:lang w:val="en-US"/>
-              </w:rPr>
-              <w:t xml:space="preserve"> Tests</w:t>
+            <w:r>
+              <w:rPr>
+                <w:lang w:val="en-US"/>
+              </w:rPr>
+              <w:t>DictionaryService Tests</w:t>
             </w:r>
           </w:p>
         </w:tc>
@@ -1377,16 +1271,8 @@
               <w:rPr>
                 <w:lang w:val="en-US"/>
               </w:rPr>
-              <w:t xml:space="preserve">João </w:t>
-            </w:r>
-            <w:proofErr w:type="spellStart"/>
-            <w:r>
-              <w:rPr>
-                <w:lang w:val="en-US"/>
-              </w:rPr>
-              <w:t>Figueiredo</w:t>
-            </w:r>
-            <w:proofErr w:type="spellEnd"/>
+              <w:t>João Figueiredo</w:t>
+            </w:r>
           </w:p>
         </w:tc>
       </w:tr>
@@ -1406,16 +1292,8 @@
               <w:rPr>
                 <w:lang w:val="en-US"/>
               </w:rPr>
-              <w:t xml:space="preserve">Controller </w:t>
-            </w:r>
-            <w:proofErr w:type="spellStart"/>
-            <w:r>
-              <w:rPr>
-                <w:lang w:val="en-US"/>
-              </w:rPr>
-              <w:t>javaDoc</w:t>
-            </w:r>
-            <w:proofErr w:type="spellEnd"/>
+              <w:t>Controller javaDoc</w:t>
+            </w:r>
           </w:p>
         </w:tc>
         <w:tc>
@@ -1432,16 +1310,8 @@
               <w:rPr>
                 <w:lang w:val="en-US"/>
               </w:rPr>
-              <w:t xml:space="preserve">Thales </w:t>
-            </w:r>
-            <w:proofErr w:type="spellStart"/>
-            <w:r>
-              <w:rPr>
-                <w:lang w:val="en-US"/>
-              </w:rPr>
-              <w:t>Lemos</w:t>
-            </w:r>
-            <w:proofErr w:type="spellEnd"/>
+              <w:t>Thales Lemos</w:t>
+            </w:r>
           </w:p>
         </w:tc>
       </w:tr>
@@ -1457,28 +1327,12 @@
                 <w:lang w:val="en-US"/>
               </w:rPr>
             </w:pPr>
-            <w:proofErr w:type="spellStart"/>
-            <w:r>
-              <w:rPr>
-                <w:lang w:val="en-US"/>
-              </w:rPr>
-              <w:t>AnalizerService</w:t>
-            </w:r>
-            <w:proofErr w:type="spellEnd"/>
-            <w:r>
-              <w:rPr>
-                <w:lang w:val="en-US"/>
-              </w:rPr>
-              <w:t xml:space="preserve"> </w:t>
-            </w:r>
-            <w:proofErr w:type="spellStart"/>
-            <w:r>
-              <w:rPr>
-                <w:lang w:val="en-US"/>
-              </w:rPr>
-              <w:t>javaDoc</w:t>
-            </w:r>
-            <w:proofErr w:type="spellEnd"/>
+            <w:r>
+              <w:rPr>
+                <w:lang w:val="en-US"/>
+              </w:rPr>
+              <w:t>AnalizerService javaDoc</w:t>
+            </w:r>
           </w:p>
         </w:tc>
         <w:tc>
@@ -1512,28 +1366,12 @@
                 <w:lang w:val="en-US"/>
               </w:rPr>
             </w:pPr>
-            <w:proofErr w:type="spellStart"/>
-            <w:r>
-              <w:rPr>
-                <w:lang w:val="en-US"/>
-              </w:rPr>
-              <w:t>TaskService</w:t>
-            </w:r>
-            <w:proofErr w:type="spellEnd"/>
-            <w:r>
-              <w:rPr>
-                <w:lang w:val="en-US"/>
-              </w:rPr>
-              <w:t xml:space="preserve"> </w:t>
-            </w:r>
-            <w:proofErr w:type="spellStart"/>
-            <w:r>
-              <w:rPr>
-                <w:lang w:val="en-US"/>
-              </w:rPr>
-              <w:t>javaDoc</w:t>
-            </w:r>
-            <w:proofErr w:type="spellEnd"/>
+            <w:r>
+              <w:rPr>
+                <w:lang w:val="en-US"/>
+              </w:rPr>
+              <w:t>TaskService javaDoc</w:t>
+            </w:r>
           </w:p>
         </w:tc>
         <w:tc>
@@ -1550,16 +1388,8 @@
               <w:rPr>
                 <w:lang w:val="en-US"/>
               </w:rPr>
-              <w:t xml:space="preserve">João </w:t>
-            </w:r>
-            <w:proofErr w:type="spellStart"/>
-            <w:r>
-              <w:rPr>
-                <w:lang w:val="en-US"/>
-              </w:rPr>
-              <w:t>Figueiredo</w:t>
-            </w:r>
-            <w:proofErr w:type="spellEnd"/>
+              <w:t>João Figueiredo</w:t>
+            </w:r>
           </w:p>
         </w:tc>
       </w:tr>
@@ -1575,29 +1405,13 @@
                 <w:lang w:val="en-US"/>
               </w:rPr>
             </w:pPr>
-            <w:proofErr w:type="spellStart"/>
             <w:r>
               <w:rPr>
                 <w:lang w:val="en-US"/>
               </w:rPr>
               <w:lastRenderedPageBreak/>
-              <w:t>DictionaryService</w:t>
-            </w:r>
-            <w:proofErr w:type="spellEnd"/>
-            <w:r>
-              <w:rPr>
-                <w:lang w:val="en-US"/>
-              </w:rPr>
-              <w:t xml:space="preserve"> </w:t>
-            </w:r>
-            <w:proofErr w:type="spellStart"/>
-            <w:r>
-              <w:rPr>
-                <w:lang w:val="en-US"/>
-              </w:rPr>
-              <w:t>javaDoc</w:t>
-            </w:r>
-            <w:proofErr w:type="spellEnd"/>
+              <w:t>DictionaryService javaDoc</w:t>
+            </w:r>
           </w:p>
         </w:tc>
         <w:tc>
@@ -1614,16 +1428,8 @@
               <w:rPr>
                 <w:lang w:val="en-US"/>
               </w:rPr>
-              <w:t xml:space="preserve">João </w:t>
-            </w:r>
-            <w:proofErr w:type="spellStart"/>
-            <w:r>
-              <w:rPr>
-                <w:lang w:val="en-US"/>
-              </w:rPr>
-              <w:t>Figueiredo</w:t>
-            </w:r>
-            <w:proofErr w:type="spellEnd"/>
+              <w:t>João Figueiredo</w:t>
+            </w:r>
           </w:p>
         </w:tc>
       </w:tr>
@@ -1700,16 +1506,8 @@
               <w:rPr>
                 <w:lang w:val="en-US"/>
               </w:rPr>
-              <w:t xml:space="preserve">João </w:t>
-            </w:r>
-            <w:proofErr w:type="spellStart"/>
-            <w:r>
-              <w:rPr>
-                <w:lang w:val="en-US"/>
-              </w:rPr>
-              <w:t>Figueiredo</w:t>
-            </w:r>
-            <w:proofErr w:type="spellEnd"/>
+              <w:t>João Figueiredo</w:t>
+            </w:r>
           </w:p>
         </w:tc>
       </w:tr>
@@ -1747,16 +1545,8 @@
               <w:rPr>
                 <w:lang w:val="en-US"/>
               </w:rPr>
-              <w:t xml:space="preserve">Inês Clavel, Thales </w:t>
-            </w:r>
-            <w:proofErr w:type="spellStart"/>
-            <w:r>
-              <w:rPr>
-                <w:lang w:val="en-US"/>
-              </w:rPr>
-              <w:t>Lemos</w:t>
-            </w:r>
-            <w:proofErr w:type="spellEnd"/>
+              <w:t>Inês Clavel, Thales Lemos</w:t>
+            </w:r>
           </w:p>
         </w:tc>
       </w:tr>
@@ -1776,19 +1566,7 @@
               <w:rPr>
                 <w:lang w:val="en-US"/>
               </w:rPr>
-              <w:t>Report (</w:t>
-            </w:r>
-            <w:r>
-              <w:rPr>
-                <w:lang w:val="en-US"/>
-              </w:rPr>
-              <w:t>Structure</w:t>
-            </w:r>
-            <w:r>
-              <w:rPr>
-                <w:lang w:val="en-US"/>
-              </w:rPr>
-              <w:t>)</w:t>
+              <w:t>Report (Structure)</w:t>
             </w:r>
           </w:p>
         </w:tc>
@@ -1827,19 +1605,7 @@
               <w:rPr>
                 <w:lang w:val="en-US"/>
               </w:rPr>
-              <w:t>Report (</w:t>
-            </w:r>
-            <w:r>
-              <w:rPr>
-                <w:lang w:val="en-US"/>
-              </w:rPr>
-              <w:t xml:space="preserve">General </w:t>
-            </w:r>
-            <w:r>
-              <w:rPr>
-                <w:lang w:val="en-US"/>
-              </w:rPr>
-              <w:t>Analysis)</w:t>
+              <w:t>Report (General Analysis)</w:t>
             </w:r>
           </w:p>
         </w:tc>
@@ -1987,21 +1753,7 @@
         <w:rPr>
           <w:lang w:val="en-US"/>
         </w:rPr>
-        <w:t xml:space="preserve">Proof </w:t>
-      </w:r>
-      <w:proofErr w:type="gramStart"/>
-      <w:r>
-        <w:rPr>
-          <w:lang w:val="en-US"/>
-        </w:rPr>
-        <w:t>Of</w:t>
-      </w:r>
-      <w:proofErr w:type="gramEnd"/>
-      <w:r>
-        <w:rPr>
-          <w:lang w:val="en-US"/>
-        </w:rPr>
-        <w:t xml:space="preserve"> Concept (POC) to better understand the how Lucene works and how it could better serve our purpose.</w:t>
+        <w:t>Proof Of Concept (POC) to better understand the how Lucene works and how it could better serve our purpose.</w:t>
       </w:r>
     </w:p>
     <w:p>
@@ -2032,21 +1784,7 @@
         <w:rPr>
           <w:lang w:val="en-US"/>
         </w:rPr>
-        <w:t xml:space="preserve"> For that we used the </w:t>
-      </w:r>
-      <w:proofErr w:type="spellStart"/>
-      <w:r>
-        <w:rPr>
-          <w:lang w:val="en-US"/>
-        </w:rPr>
-        <w:t>Aspell</w:t>
-      </w:r>
-      <w:proofErr w:type="spellEnd"/>
-      <w:r>
-        <w:rPr>
-          <w:lang w:val="en-US"/>
-        </w:rPr>
-        <w:t xml:space="preserve"> dictionaries as base of comparison.</w:t>
+        <w:t xml:space="preserve"> For that we used the Aspell dictionaries as base of comparison.</w:t>
       </w:r>
     </w:p>
     <w:p>
@@ -2181,21 +1919,7 @@
         <w:rPr>
           <w:lang w:val="en-US"/>
         </w:rPr>
-        <w:t xml:space="preserve"> (English, </w:t>
-      </w:r>
-      <w:proofErr w:type="gramStart"/>
-      <w:r>
-        <w:rPr>
-          <w:lang w:val="en-US"/>
-        </w:rPr>
-        <w:t>Portuguese</w:t>
-      </w:r>
-      <w:proofErr w:type="gramEnd"/>
-      <w:r>
-        <w:rPr>
-          <w:lang w:val="en-US"/>
-        </w:rPr>
-        <w:t xml:space="preserve"> and Spanish)</w:t>
+        <w:t xml:space="preserve"> (English, Portuguese and Spanish)</w:t>
       </w:r>
       <w:r>
         <w:rPr>
@@ -2392,6 +2116,13 @@
         </w:rPr>
         <w:t>wing phrases were the ones used to make the performance tests:</w:t>
       </w:r>
+    </w:p>
+    <w:p>
+      <w:pPr>
+        <w:rPr>
+          <w:lang w:val="en-US"/>
+        </w:rPr>
+      </w:pPr>
     </w:p>
     <w:p>
       <w:pPr>
@@ -2560,9 +2291,8 @@
           <w:szCs w:val="18"/>
           <w:lang w:val="en-US"/>
         </w:rPr>
-        <w:t xml:space="preserve">The grown-ups' response, this time, was to advise me to lay aside my drawings of boa constrictors, whether from the inside or the outside, and devote myself instead to geography, history, </w:t>
-      </w:r>
-      <w:proofErr w:type="gramStart"/>
+        <w:t xml:space="preserve">The grown-ups' response, this time, was to advise me to lay aside my drawings of boa constrictors, whether from the inside or the outside, and devote myself instead to geography, history, arithmetic and grammar. That is why, at the age of six, I gave up what might have been a magnificent career as a painter. I had been disheartened by the failure of my Drawing Number One and my Drawing Number Two. Grown-ups never understand anything by themselves, and it is tiresome for children to be always and forever explaining things to them. So then I chose another profession, and learned to pilot airplanes. I have flown a little over all </w:t>
+      </w:r>
       <w:r>
         <w:rPr>
           <w:i/>
@@ -2571,155 +2301,229 @@
           <w:szCs w:val="18"/>
           <w:lang w:val="en-US"/>
         </w:rPr>
-        <w:t>arithmetic</w:t>
-      </w:r>
-      <w:proofErr w:type="gramEnd"/>
-      <w:r>
+        <w:lastRenderedPageBreak/>
+        <w:t>parts of the world; and it is true that geography has been very useful to me. At a glance I can distinguish China from Arizona. If one gets lost in the night, such knowledge is valuable. In the course of this life I have had a great many encounters with a great many people who have been concerned with matters of consequence. I have lived a great deal among grown-ups. I have seen them intimately, close at hand. And that hasn't much improved my opinion of them. Whenever I met one of them who seemed to me at all clear-sighted, I tried the experiment of showing him my Drawing Number One, which I have always kept. I would try to find out, so, if this was a person of true understanding. But, whoever it was, he, or she, would always say: "That is a hat."</w:t>
+      </w:r>
+    </w:p>
+    <w:p>
+      <w:pPr>
+        <w:rPr>
+          <w:sz w:val="18"/>
+          <w:szCs w:val="18"/>
+          <w:lang w:val="en-US"/>
+        </w:rPr>
+      </w:pPr>
+    </w:p>
+    <w:p>
+      <w:pPr>
+        <w:rPr>
+          <w:b/>
+          <w:bCs/>
+          <w:sz w:val="20"/>
+          <w:szCs w:val="20"/>
+        </w:rPr>
+      </w:pPr>
+      <w:r>
+        <w:rPr>
+          <w:b/>
+          <w:bCs/>
+          <w:sz w:val="20"/>
+          <w:szCs w:val="20"/>
+        </w:rPr>
+        <w:t>Portugu</w:t>
+      </w:r>
+      <w:r>
+        <w:rPr>
+          <w:b/>
+          <w:bCs/>
+          <w:sz w:val="20"/>
+          <w:szCs w:val="20"/>
+        </w:rPr>
+        <w:t>ese</w:t>
+      </w:r>
+    </w:p>
+    <w:p>
+      <w:pPr>
+        <w:rPr>
+          <w:sz w:val="18"/>
+          <w:szCs w:val="18"/>
+          <w:u w:val="single"/>
+        </w:rPr>
+      </w:pPr>
+      <w:r>
+        <w:rPr>
+          <w:sz w:val="18"/>
+          <w:szCs w:val="18"/>
+          <w:u w:val="single"/>
+        </w:rPr>
+        <w:t>Phrase 1</w:t>
+      </w:r>
+    </w:p>
+    <w:p>
+      <w:pPr>
         <w:rPr>
           <w:i/>
           <w:iCs/>
           <w:sz w:val="18"/>
           <w:szCs w:val="18"/>
-          <w:lang w:val="en-US"/>
-        </w:rPr>
-        <w:t xml:space="preserve"> and grammar. That is why, at the age of six, I gave up what might have been a magnificent career as a painter. I had been disheartened by the failure of my Drawing Number One and my Drawing Number Two. Grown-ups never understand anything by themselves, and it is tiresome for children to be always and forever explaining things to them. </w:t>
-      </w:r>
-      <w:proofErr w:type="gramStart"/>
+        </w:rPr>
+      </w:pPr>
       <w:r>
         <w:rPr>
           <w:i/>
           <w:iCs/>
           <w:sz w:val="18"/>
           <w:szCs w:val="18"/>
-          <w:lang w:val="en-US"/>
-        </w:rPr>
-        <w:t>So</w:t>
-      </w:r>
-      <w:proofErr w:type="gramEnd"/>
-      <w:r>
+        </w:rPr>
+        <w:t>Claro que sim.</w:t>
+      </w:r>
+    </w:p>
+    <w:p>
+      <w:pPr>
+        <w:rPr>
+          <w:sz w:val="18"/>
+          <w:szCs w:val="18"/>
+          <w:u w:val="single"/>
+        </w:rPr>
+      </w:pPr>
+      <w:r>
+        <w:rPr>
+          <w:sz w:val="18"/>
+          <w:szCs w:val="18"/>
+          <w:u w:val="single"/>
+        </w:rPr>
+        <w:t>Phrase 2</w:t>
+      </w:r>
+    </w:p>
+    <w:p>
+      <w:pPr>
         <w:rPr>
           <w:i/>
           <w:iCs/>
           <w:sz w:val="18"/>
           <w:szCs w:val="18"/>
-          <w:lang w:val="en-US"/>
-        </w:rPr>
-        <w:t xml:space="preserve"> then I chose another profession, and learned to pilot airplanes. I have flown a little over all parts of the world; and it is true that geography has been very useful to me. </w:t>
-      </w:r>
-      <w:proofErr w:type="gramStart"/>
+        </w:rPr>
+      </w:pPr>
       <w:r>
         <w:rPr>
           <w:i/>
           <w:iCs/>
           <w:sz w:val="18"/>
           <w:szCs w:val="18"/>
-          <w:lang w:val="en-US"/>
-        </w:rPr>
-        <w:t>At a glance</w:t>
-      </w:r>
-      <w:proofErr w:type="gramEnd"/>
-      <w:r>
+        </w:rPr>
+        <w:t xml:space="preserve">Meu desenho não representava um chapéu. Representava uma jibóia digerindo um elefante. Desenhei então o interior da jibóia, a fim de que as pessoas grandes pudessem compreender. Elas têm sempre necessidade de explicações. </w:t>
+      </w:r>
+    </w:p>
+    <w:p>
+      <w:pPr>
+        <w:rPr>
+          <w:sz w:val="18"/>
+          <w:szCs w:val="18"/>
+          <w:u w:val="single"/>
+        </w:rPr>
+      </w:pPr>
+      <w:r>
+        <w:rPr>
+          <w:sz w:val="18"/>
+          <w:szCs w:val="18"/>
+          <w:u w:val="single"/>
+        </w:rPr>
+        <w:t>Phrase 3</w:t>
+      </w:r>
+    </w:p>
+    <w:p>
+      <w:pPr>
         <w:rPr>
           <w:i/>
           <w:iCs/>
           <w:sz w:val="18"/>
           <w:szCs w:val="18"/>
-          <w:lang w:val="en-US"/>
-        </w:rPr>
-        <w:t xml:space="preserve"> I can distinguish China from Arizona. If one gets lost in the night, such knowledge is valuable. In the course of this </w:t>
-      </w:r>
-      <w:proofErr w:type="gramStart"/>
+        </w:rPr>
+      </w:pPr>
       <w:r>
         <w:rPr>
           <w:i/>
           <w:iCs/>
           <w:sz w:val="18"/>
           <w:szCs w:val="18"/>
-          <w:lang w:val="en-US"/>
-        </w:rPr>
-        <w:t>life</w:t>
-      </w:r>
-      <w:proofErr w:type="gramEnd"/>
-      <w:r>
+        </w:rPr>
+        <w:t>As pessoas grandes aconselharam-me deixar de lado os desenhos de jibóias abertas ou fechadas, e dedicar-me de preferência à geografia, à história, ao cálculo, à gramática. Foi assim que abandonei, aos seis anos, uma esplêndida carreira de pintor. Eu fora desencorajado pelo insucesso do meu desenho número 1 e do meu desenho número 2. As pessoas grandes não compreendem nada sozinhas, e é cansativo, para as crianças, estar toda hora explicando. 3 Tive pois de escolher uma outra profissão e aprendi a pilotar aviões. Voei, por assim dizer, por todo o mundo. E a geografia, é claro, me serviu muito. Sabia distinguir, num relance, a China e o Arizona. É muito útil, quando se está perdido na noite. Tive assim, no decorrer da vida, muitos contatos com muita gente séria. Vivi muito no meio das pessoas grandes. Vi-as muito de perto. Isso não melhorou, de modo algum, a minha antiga opinião. Quando encontrava uma que me parecia um pouco lúcida, fazia com ela a experiência do meu desenho número 1, que sempre conservei comigo. Eu queria saber se ela era verdadeiramente compreensiva. Mas respondia sempre: "É um chapéu". Então eu não lhe falava nem de jibóias, nem de florestas virgens, nem de estrelas. Punha-me ao seu alcance. Falava-lhe de bridge, de golfe, de política, de gravatas. E a pessoa grande ficava encantada de conhecer um homem tão razoável.</w:t>
+      </w:r>
+    </w:p>
+    <w:p>
+      <w:pPr>
         <w:rPr>
           <w:i/>
           <w:iCs/>
           <w:sz w:val="18"/>
           <w:szCs w:val="18"/>
-          <w:lang w:val="en-US"/>
-        </w:rPr>
-        <w:t xml:space="preserve"> I have had a great many encounters with a great </w:t>
-      </w:r>
-      <w:r>
+        </w:rPr>
+      </w:pPr>
+    </w:p>
+    <w:p>
+      <w:pPr>
+        <w:rPr>
+          <w:b/>
+          <w:bCs/>
+          <w:sz w:val="18"/>
+          <w:szCs w:val="18"/>
+        </w:rPr>
+      </w:pPr>
+      <w:r>
+        <w:rPr>
+          <w:b/>
+          <w:bCs/>
+          <w:sz w:val="18"/>
+          <w:szCs w:val="18"/>
+        </w:rPr>
+        <w:t>Spanish</w:t>
+      </w:r>
+    </w:p>
+    <w:p>
+      <w:pPr>
+        <w:rPr>
+          <w:sz w:val="18"/>
+          <w:szCs w:val="18"/>
+          <w:u w:val="single"/>
+        </w:rPr>
+      </w:pPr>
+      <w:r>
+        <w:rPr>
+          <w:sz w:val="18"/>
+          <w:szCs w:val="18"/>
+          <w:u w:val="single"/>
+        </w:rPr>
+        <w:t>Phrase 1</w:t>
+      </w:r>
+    </w:p>
+    <w:p>
+      <w:pPr>
         <w:rPr>
           <w:i/>
           <w:iCs/>
           <w:sz w:val="18"/>
           <w:szCs w:val="18"/>
-          <w:lang w:val="en-US"/>
-        </w:rPr>
-        <w:lastRenderedPageBreak/>
-        <w:t xml:space="preserve">many people who have been concerned with matters of consequence. I have lived a great deal among grown-ups. I have seen them intimately, close at hand. And that hasn't much improved my opinion of them. Whenever I met one of them who seemed to me at all clear-sighted, I tried the experiment of showing him my Drawing Number One, which I have always kept. I would try to find out, so, if this was a person of true understanding. </w:t>
-      </w:r>
-      <w:proofErr w:type="gramStart"/>
+        </w:rPr>
+      </w:pPr>
       <w:r>
         <w:rPr>
           <w:i/>
           <w:iCs/>
           <w:sz w:val="18"/>
           <w:szCs w:val="18"/>
-          <w:lang w:val="en-US"/>
-        </w:rPr>
-        <w:t>But,</w:t>
-      </w:r>
-      <w:proofErr w:type="gramEnd"/>
-      <w:r>
+        </w:rPr>
+        <w:t>Claro que si.</w:t>
+      </w:r>
+    </w:p>
+    <w:p>
+      <w:pPr>
         <w:rPr>
           <w:i/>
           <w:iCs/>
           <w:sz w:val="18"/>
           <w:szCs w:val="18"/>
-          <w:lang w:val="en-US"/>
-        </w:rPr>
-        <w:t xml:space="preserve"> whoever it was, he, or she, would always say: "That is a hat."</w:t>
-      </w:r>
-    </w:p>
-    <w:p>
-      <w:pPr>
-        <w:rPr>
-          <w:sz w:val="18"/>
-          <w:szCs w:val="18"/>
-          <w:lang w:val="en-US"/>
-        </w:rPr>
-      </w:pPr>
-    </w:p>
-    <w:p>
-      <w:pPr>
-        <w:rPr>
-          <w:b/>
-          <w:bCs/>
-          <w:sz w:val="20"/>
-          <w:szCs w:val="20"/>
-        </w:rPr>
-      </w:pPr>
-      <w:r>
-        <w:rPr>
-          <w:b/>
-          <w:bCs/>
-          <w:sz w:val="20"/>
-          <w:szCs w:val="20"/>
-        </w:rPr>
-        <w:t>Portugu</w:t>
-      </w:r>
-      <w:r>
-        <w:rPr>
-          <w:b/>
-          <w:bCs/>
-          <w:sz w:val="20"/>
-          <w:szCs w:val="20"/>
-        </w:rPr>
-        <w:t>ese</w:t>
-      </w:r>
+        </w:rPr>
+      </w:pPr>
     </w:p>
     <w:p>
       <w:pPr>
@@ -2735,7 +2539,7 @@
           <w:szCs w:val="18"/>
           <w:u w:val="single"/>
         </w:rPr>
-        <w:t>Phrase 1</w:t>
+        <w:t>Phrase 2</w:t>
       </w:r>
     </w:p>
     <w:p>
@@ -2754,7 +2558,7 @@
           <w:sz w:val="18"/>
           <w:szCs w:val="18"/>
         </w:rPr>
-        <w:t>Claro que sim.</w:t>
+        <w:t>Mi dibujo no representaba un sombrero. Representaba una serpiente boa que digiere un elefante. Dibujé entonces el interior de la serpiente boa a fin de que las personas mayores pudieran comprender. Siempre estas personas tienen necesidad de explicaciones.</w:t>
       </w:r>
     </w:p>
     <w:p>
@@ -2771,18 +2575,25 @@
           <w:szCs w:val="18"/>
           <w:u w:val="single"/>
         </w:rPr>
-        <w:t>Phrase 2</w:t>
+        <w:t>Phrase 3</w:t>
       </w:r>
     </w:p>
     <w:p>
       <w:pPr>
+        <w:rPr>
+          <w:sz w:val="18"/>
+          <w:szCs w:val="18"/>
+        </w:rPr>
+      </w:pPr>
+      <w:r>
         <w:rPr>
           <w:i/>
           <w:iCs/>
           <w:sz w:val="18"/>
           <w:szCs w:val="18"/>
         </w:rPr>
-      </w:pPr>
+        <w:t xml:space="preserve">Las personas mayores me aconsejaron abandonar el dibujo de serpientes boas, ya fueran abiertas o cerradas, y poner más interés en la geografía, la historia, el cálculo y la gramática. De esta manera a la edad de seis años abandoné una magnífica carrera de pintor. Había quedado desilusionado por el fracaso de mis dibujos número 1 y número 2. Las personas mayores nunca pueden comprender algo por sí solas y es muy aburrido para los niños tener que darles una y otra vez explicaciones. Tuve, pues, que elegir otro oficio y aprendía pilotear aviones. He volado un poco por todo el mundo y la geografía, en efecto, me ha servido de mucho; al primer vistazo podía distinguir perfectamente la China de Arizona. Esto es muy útil, sobre todo si se pierde uno durante la noche. 2 A lo largo de mi vida he tenido multitud de contactos con multitud de gente seria. Viví mucho con personas mayores y las he conocido muy de cerca; pero esto no ha mejorado demasiado mi opinión sobre ellas. Cuando me he encontrado </w:t>
+      </w:r>
       <w:r>
         <w:rPr>
           <w:i/>
@@ -2790,198 +2601,8 @@
           <w:sz w:val="18"/>
           <w:szCs w:val="18"/>
         </w:rPr>
-        <w:t xml:space="preserve">Meu desenho não representava um chapéu. Representava uma jibóia digerindo um elefante. Desenhei então o interior da jibóia, a fim de que as pessoas grandes pudessem compreender. Elas têm sempre necessidade de explicações. </w:t>
-      </w:r>
-    </w:p>
-    <w:p>
-      <w:pPr>
-        <w:rPr>
-          <w:sz w:val="18"/>
-          <w:szCs w:val="18"/>
-          <w:u w:val="single"/>
-        </w:rPr>
-      </w:pPr>
-      <w:r>
-        <w:rPr>
-          <w:sz w:val="18"/>
-          <w:szCs w:val="18"/>
-          <w:u w:val="single"/>
-        </w:rPr>
-        <w:t>Phrase 3</w:t>
-      </w:r>
-    </w:p>
-    <w:p>
-      <w:pPr>
-        <w:rPr>
-          <w:i/>
-          <w:iCs/>
-          <w:sz w:val="18"/>
-          <w:szCs w:val="18"/>
-        </w:rPr>
-      </w:pPr>
-      <w:r>
-        <w:rPr>
-          <w:i/>
-          <w:iCs/>
-          <w:sz w:val="18"/>
-          <w:szCs w:val="18"/>
-        </w:rPr>
-        <w:t>As pessoas grandes aconselharam-me deixar de lado os desenhos de jibóias abertas ou fechadas, e dedicar-me de preferência à geografia, à história, ao cálculo, à gramática. Foi assim que abandonei, aos seis anos, uma esplêndida carreira de pintor. Eu fora desencorajado pelo insucesso do meu desenho número 1 e do meu desenho número 2. As pessoas grandes não compreendem nada sozinhas, e é cansativo, para as crianças, estar toda hora explicando. 3 Tive pois de escolher uma outra profissão e aprendi a pilotar aviões. Voei, por assim dizer, por todo o mundo. E a geografia, é claro, me serviu muito. Sabia distinguir, num relance, a China e o Arizona. É muito útil, quando se está perdido na noite. Tive assim, no decorrer da vida, muitos contatos com muita gente séria. Vivi muito no meio das pessoas grandes. Vi-as muito de perto. Isso não melhorou, de modo algum, a minha antiga opinião. Quando encontrava uma que me parecia um pouco lúcida, fazia com ela a experiência do meu desenho número 1, que sempre conservei comigo. Eu queria saber se ela era verdadeiramente compreensiva. Mas respondia sempre: "É um chapéu". Então eu não lhe falava nem de jibóias, nem de florestas virgens, nem de estrelas. Punha-me ao seu alcance. Falava-lhe de bridge, de golfe, de política, de gravatas. E a pessoa grande ficava encantada de conhecer um homem tão razoável.</w:t>
-      </w:r>
-    </w:p>
-    <w:p>
-      <w:pPr>
-        <w:rPr>
-          <w:i/>
-          <w:iCs/>
-          <w:sz w:val="18"/>
-          <w:szCs w:val="18"/>
-        </w:rPr>
-      </w:pPr>
-    </w:p>
-    <w:p>
-      <w:pPr>
-        <w:rPr>
-          <w:b/>
-          <w:bCs/>
-          <w:sz w:val="18"/>
-          <w:szCs w:val="18"/>
-        </w:rPr>
-      </w:pPr>
-      <w:r>
-        <w:rPr>
-          <w:b/>
-          <w:bCs/>
-          <w:sz w:val="18"/>
-          <w:szCs w:val="18"/>
-        </w:rPr>
-        <w:t>Spanish</w:t>
-      </w:r>
-    </w:p>
-    <w:p>
-      <w:pPr>
-        <w:rPr>
-          <w:sz w:val="18"/>
-          <w:szCs w:val="18"/>
-          <w:u w:val="single"/>
-        </w:rPr>
-      </w:pPr>
-      <w:r>
-        <w:rPr>
-          <w:sz w:val="18"/>
-          <w:szCs w:val="18"/>
-          <w:u w:val="single"/>
-        </w:rPr>
-        <w:t>Phrase 1</w:t>
-      </w:r>
-    </w:p>
-    <w:p>
-      <w:pPr>
-        <w:rPr>
-          <w:i/>
-          <w:iCs/>
-          <w:sz w:val="18"/>
-          <w:szCs w:val="18"/>
-        </w:rPr>
-      </w:pPr>
-      <w:r>
-        <w:rPr>
-          <w:i/>
-          <w:iCs/>
-          <w:sz w:val="18"/>
-          <w:szCs w:val="18"/>
-        </w:rPr>
-        <w:t>Claro que si.</w:t>
-      </w:r>
-    </w:p>
-    <w:p>
-      <w:pPr>
-        <w:rPr>
-          <w:i/>
-          <w:iCs/>
-          <w:sz w:val="18"/>
-          <w:szCs w:val="18"/>
-        </w:rPr>
-      </w:pPr>
-    </w:p>
-    <w:p>
-      <w:pPr>
-        <w:rPr>
-          <w:sz w:val="18"/>
-          <w:szCs w:val="18"/>
-          <w:u w:val="single"/>
-        </w:rPr>
-      </w:pPr>
-      <w:r>
-        <w:rPr>
-          <w:sz w:val="18"/>
-          <w:szCs w:val="18"/>
-          <w:u w:val="single"/>
-        </w:rPr>
-        <w:t>Phrase 2</w:t>
-      </w:r>
-    </w:p>
-    <w:p>
-      <w:pPr>
-        <w:rPr>
-          <w:i/>
-          <w:iCs/>
-          <w:sz w:val="18"/>
-          <w:szCs w:val="18"/>
-        </w:rPr>
-      </w:pPr>
-      <w:r>
-        <w:rPr>
-          <w:i/>
-          <w:iCs/>
-          <w:sz w:val="18"/>
-          <w:szCs w:val="18"/>
-        </w:rPr>
-        <w:t>Mi dibujo no representaba un sombrero. Representaba una serpiente boa que digiere un elefante. Dibujé entonces el interior de la serpiente boa a fin de que las personas mayores pudieran comprender. Siempre estas personas tienen necesidad de explicaciones.</w:t>
-      </w:r>
-    </w:p>
-    <w:p>
-      <w:pPr>
-        <w:rPr>
-          <w:sz w:val="18"/>
-          <w:szCs w:val="18"/>
-          <w:u w:val="single"/>
-        </w:rPr>
-      </w:pPr>
-      <w:r>
-        <w:rPr>
-          <w:sz w:val="18"/>
-          <w:szCs w:val="18"/>
-          <w:u w:val="single"/>
-        </w:rPr>
-        <w:t>Phrase 3</w:t>
-      </w:r>
-    </w:p>
-    <w:p>
-      <w:pPr>
-        <w:rPr>
-          <w:sz w:val="18"/>
-          <w:szCs w:val="18"/>
-        </w:rPr>
-      </w:pPr>
-      <w:r>
-        <w:rPr>
-          <w:i/>
-          <w:iCs/>
-          <w:sz w:val="18"/>
-          <w:szCs w:val="18"/>
-        </w:rPr>
-        <w:t xml:space="preserve">Las personas mayores me aconsejaron abandonar el dibujo de serpientes boas, ya fueran abiertas o cerradas, y poner más interés en la geografía, la historia, el cálculo y la gramática. De esta manera a la edad de seis años abandoné una magnífica carrera de pintor. Había quedado desilusionado por el fracaso de mis dibujos número 1 y número 2. Las personas mayores nunca pueden comprender algo por sí solas y es muy aburrido para los niños tener que darles una y otra vez explicaciones. Tuve, pues, que elegir otro oficio y aprendía pilotear aviones. He volado un poco por todo el mundo y la geografía, en efecto, me ha servido de mucho; al primer vistazo podía distinguir perfectamente la China de Arizona. Esto es muy útil, sobre todo si se pierde uno durante la noche. 2 A lo largo de mi vida he tenido multitud de contactos con multitud de gente seria. Viví mucho con personas mayores y las he conocido muy de cerca; pero esto no ha mejorado demasiado mi opinión sobre ellas. Cuando me he encontrado con alguien que me parecía un poco lúcido, lo he sometido a la experiencia de mi dibujo número 1 que he conservado siempre. Quería saber si verdaderamente era un ser comprensivo. E invariablemente me contestaban siempre: "Es un sombrero". Me </w:t>
-      </w:r>
-      <w:r>
-        <w:rPr>
-          <w:i/>
-          <w:iCs/>
-          <w:sz w:val="18"/>
-          <w:szCs w:val="18"/>
-        </w:rPr>
         <w:lastRenderedPageBreak/>
-        <w:t>abstenía de hablarles de la serpiente boa, de la selva virgen y de las estrellas. Poniéndome a su altura, les hablaba del bridge, del golf, de política y de corbatas. Y mi interlocutor se quedaba muy contento de conocer a un hombre tan razonable.</w:t>
+        <w:t>con alguien que me parecía un poco lúcido, lo he sometido a la experiencia de mi dibujo número 1 que he conservado siempre. Quería saber si verdaderamente era un ser comprensivo. E invariablemente me contestaban siempre: "Es un sombrero". Me abstenía de hablarles de la serpiente boa, de la selva virgen y de las estrellas. Poniéndome a su altura, les hablaba del bridge, del golf, de política y de corbatas. Y mi interlocutor se quedaba muy contento de conocer a un hombre tan razonable.</w:t>
       </w:r>
     </w:p>
     <w:p>
@@ -3769,21 +3390,7 @@
         <w:rPr>
           <w:lang w:val="en-US"/>
         </w:rPr>
-        <w:t xml:space="preserve">This Analyzer uses the Tokenizer without </w:t>
-      </w:r>
-      <w:proofErr w:type="spellStart"/>
-      <w:r>
-        <w:rPr>
-          <w:lang w:val="en-US"/>
-        </w:rPr>
-        <w:t>StopWords</w:t>
-      </w:r>
-      <w:proofErr w:type="spellEnd"/>
-      <w:r>
-        <w:rPr>
-          <w:lang w:val="en-US"/>
-        </w:rPr>
-        <w:t>.</w:t>
+        <w:t>This Analyzer uses the Tokenizer without StopWords.</w:t>
       </w:r>
     </w:p>
     <w:p>
@@ -4536,21 +4143,7 @@
         <w:rPr>
           <w:lang w:val="en-US"/>
         </w:rPr>
-        <w:t xml:space="preserve">okenizer with </w:t>
-      </w:r>
-      <w:proofErr w:type="spellStart"/>
-      <w:r>
-        <w:rPr>
-          <w:lang w:val="en-US"/>
-        </w:rPr>
-        <w:t>StopWords</w:t>
-      </w:r>
-      <w:proofErr w:type="spellEnd"/>
-      <w:r>
-        <w:rPr>
-          <w:lang w:val="en-US"/>
-        </w:rPr>
-        <w:t>, meaning that the</w:t>
+        <w:t>okenizer with StopWords, meaning that the</w:t>
       </w:r>
       <w:r>
         <w:rPr>
@@ -5351,7 +4944,6 @@
           <w:szCs w:val="24"/>
           <w:lang w:val="en-US"/>
         </w:rPr>
-        <w:lastRenderedPageBreak/>
         <w:t>Tests with N-Grams from 1 to 5</w:t>
       </w:r>
     </w:p>
@@ -6878,21 +6470,12 @@
         </w:rPr>
         <w:t xml:space="preserve"> made, we can verify that both the </w:t>
       </w:r>
-      <w:proofErr w:type="spellStart"/>
-      <w:r>
-        <w:rPr>
-          <w:lang w:val="en-US"/>
-        </w:rPr>
-        <w:t>SimpleAnalyzer</w:t>
-      </w:r>
-      <w:proofErr w:type="spellEnd"/>
-      <w:r>
-        <w:rPr>
-          <w:lang w:val="en-US"/>
-        </w:rPr>
-        <w:t xml:space="preserve">, </w:t>
-      </w:r>
-      <w:proofErr w:type="spellStart"/>
+      <w:r>
+        <w:rPr>
+          <w:lang w:val="en-US"/>
+        </w:rPr>
+        <w:t xml:space="preserve">SimpleAnalyzer, </w:t>
+      </w:r>
       <w:r>
         <w:rPr>
           <w:lang w:val="en-US"/>
@@ -6903,56 +6486,7 @@
         <w:rPr>
           <w:lang w:val="en-US"/>
         </w:rPr>
-        <w:t>lyzer</w:t>
-      </w:r>
-      <w:proofErr w:type="spellEnd"/>
-      <w:r>
-        <w:rPr>
-          <w:lang w:val="en-US"/>
-        </w:rPr>
-        <w:t xml:space="preserve"> are the most efficient and effective to define the correct language. Although the </w:t>
-      </w:r>
-      <w:proofErr w:type="spellStart"/>
-      <w:r>
-        <w:rPr>
-          <w:lang w:val="en-US"/>
-        </w:rPr>
-        <w:t>StandardAnalyzer</w:t>
-      </w:r>
-      <w:proofErr w:type="spellEnd"/>
-      <w:r>
-        <w:rPr>
-          <w:lang w:val="en-US"/>
-        </w:rPr>
-        <w:t xml:space="preserve"> is faster, because it ignores the </w:t>
-      </w:r>
-      <w:proofErr w:type="spellStart"/>
-      <w:r>
-        <w:rPr>
-          <w:lang w:val="en-US"/>
-        </w:rPr>
-        <w:t>StopWords</w:t>
-      </w:r>
-      <w:proofErr w:type="spellEnd"/>
-      <w:r>
-        <w:rPr>
-          <w:lang w:val="en-US"/>
-        </w:rPr>
-        <w:t xml:space="preserve">, the </w:t>
-      </w:r>
-      <w:proofErr w:type="spellStart"/>
-      <w:r>
-        <w:rPr>
-          <w:lang w:val="en-US"/>
-        </w:rPr>
-        <w:t>SimpleAnalyser</w:t>
-      </w:r>
-      <w:proofErr w:type="spellEnd"/>
-      <w:r>
-        <w:rPr>
-          <w:lang w:val="en-US"/>
-        </w:rPr>
-        <w:t xml:space="preserve"> can </w:t>
+        <w:t xml:space="preserve">lyzer are the most efficient and effective to define the correct language. Although the StandardAnalyzer is faster, because it ignores the StopWords, the SimpleAnalyser can </w:t>
       </w:r>
       <w:r>
         <w:rPr>
@@ -6989,41 +6523,13 @@
         <w:rPr>
           <w:lang w:val="en-US"/>
         </w:rPr>
-        <w:t xml:space="preserve"> that, without the proper N-Grams dictionaries, the results are worse than we were expected as we have analyzed a few other applications (</w:t>
-      </w:r>
-      <w:proofErr w:type="gramStart"/>
-      <w:r>
-        <w:rPr>
-          <w:lang w:val="en-US"/>
-        </w:rPr>
-        <w:t>e.g.</w:t>
-      </w:r>
-      <w:proofErr w:type="gramEnd"/>
-      <w:r>
-        <w:rPr>
-          <w:lang w:val="en-US"/>
-        </w:rPr>
-        <w:t xml:space="preserve"> Lingua) that </w:t>
-      </w:r>
-      <w:r>
-        <w:rPr>
-          <w:lang w:val="en-US"/>
-        </w:rPr>
-        <w:t xml:space="preserve">also make use of the N-Grams and with great results. We did not try it with those dictionaries in the </w:t>
-      </w:r>
-      <w:proofErr w:type="gramStart"/>
-      <w:r>
-        <w:rPr>
-          <w:lang w:val="en-US"/>
-        </w:rPr>
-        <w:t>POC</w:t>
-      </w:r>
-      <w:proofErr w:type="gramEnd"/>
-      <w:r>
-        <w:rPr>
-          <w:lang w:val="en-US"/>
-        </w:rPr>
-        <w:t xml:space="preserve"> but we are considering to try it out in the main application.</w:t>
+        <w:t xml:space="preserve"> that, without the proper N-Grams dictionaries, the results are worse than we were expected as we have analyzed a few other applications (e.g. Lingua) that </w:t>
+      </w:r>
+      <w:r>
+        <w:rPr>
+          <w:lang w:val="en-US"/>
+        </w:rPr>
+        <w:t>also make use of the N-Grams and with great results. We did not try it with those dictionaries in the POC but we are considering to try it out in the main application.</w:t>
       </w:r>
     </w:p>
     <w:p>
@@ -7067,35 +6573,7 @@
         <w:rPr>
           <w:lang w:val="en-US"/>
         </w:rPr>
-        <w:t xml:space="preserve">conclude that, with the methods used, </w:t>
-      </w:r>
-      <w:proofErr w:type="spellStart"/>
-      <w:r>
-        <w:rPr>
-          <w:lang w:val="en-US"/>
-        </w:rPr>
-        <w:t>SimpleAnalyzer</w:t>
-      </w:r>
-      <w:proofErr w:type="spellEnd"/>
-      <w:r>
-        <w:rPr>
-          <w:lang w:val="en-US"/>
-        </w:rPr>
-        <w:t xml:space="preserve"> is the most efficient and </w:t>
-      </w:r>
-      <w:proofErr w:type="spellStart"/>
-      <w:r>
-        <w:rPr>
-          <w:lang w:val="en-US"/>
-        </w:rPr>
-        <w:t>StandardAnalyzer</w:t>
-      </w:r>
-      <w:proofErr w:type="spellEnd"/>
-      <w:r>
-        <w:rPr>
-          <w:lang w:val="en-US"/>
-        </w:rPr>
-        <w:t xml:space="preserve"> the most effective.</w:t>
+        <w:t>conclude that, with the methods used, SimpleAnalyzer is the most efficient and StandardAnalyzer the most effective.</w:t>
       </w:r>
     </w:p>
     <w:p>
@@ -7125,7 +6603,6 @@
           <w:szCs w:val="32"/>
           <w:lang w:val="en-US"/>
         </w:rPr>
-        <w:lastRenderedPageBreak/>
         <w:t>Prototype</w:t>
       </w:r>
     </w:p>
@@ -7139,7 +6616,33 @@
         <w:rPr>
           <w:lang w:val="en-US"/>
         </w:rPr>
-        <w:t>The evolution of the POC was to transform this simple application in a prototype application.</w:t>
+        <w:t xml:space="preserve">The evolution of the </w:t>
+      </w:r>
+      <w:r>
+        <w:rPr>
+          <w:i/>
+          <w:iCs/>
+          <w:lang w:val="en-US"/>
+        </w:rPr>
+        <w:t>POC</w:t>
+      </w:r>
+      <w:r>
+        <w:rPr>
+          <w:lang w:val="en-US"/>
+        </w:rPr>
+        <w:t xml:space="preserve"> was to transform this simple application in a prototype application.</w:t>
+      </w:r>
+      <w:r>
+        <w:rPr>
+          <w:lang w:val="en-US"/>
+        </w:rPr>
+        <w:t xml:space="preserve"> </w:t>
+      </w:r>
+      <w:r>
+        <w:rPr>
+          <w:lang w:val="en-US"/>
+        </w:rPr>
+        <w:t xml:space="preserve">In this approach we continue to keep things in a very simple way as, throughout the process, we did not know for sure what the main application was going to consist of. </w:t>
       </w:r>
     </w:p>
     <w:p>
@@ -7152,7 +6655,149 @@
         <w:rPr>
           <w:lang w:val="en-US"/>
         </w:rPr>
-        <w:t xml:space="preserve">In this approach we continue to keep things in a very simple way as, throughout the process, we did not know for sure what the main application was going to consist of. </w:t>
+        <w:t>Accordingly</w:t>
+      </w:r>
+      <w:r>
+        <w:rPr>
+          <w:lang w:val="en-US"/>
+        </w:rPr>
+        <w:t>,</w:t>
+      </w:r>
+      <w:r>
+        <w:rPr>
+          <w:lang w:val="en-US"/>
+        </w:rPr>
+        <w:t xml:space="preserve"> we made some decision mainly about design, organization,</w:t>
+      </w:r>
+      <w:r>
+        <w:rPr>
+          <w:lang w:val="en-US"/>
+        </w:rPr>
+        <w:t xml:space="preserve"> </w:t>
+      </w:r>
+      <w:r>
+        <w:rPr>
+          <w:lang w:val="en-US"/>
+        </w:rPr>
+        <w:t xml:space="preserve">and possibility of development of the app. </w:t>
+      </w:r>
+      <w:r>
+        <w:rPr>
+          <w:lang w:val="en-US"/>
+        </w:rPr>
+        <w:t xml:space="preserve"> </w:t>
+      </w:r>
+      <w:r>
+        <w:rPr>
+          <w:lang w:val="en-US"/>
+        </w:rPr>
+        <w:t xml:space="preserve">For that, </w:t>
+      </w:r>
+      <w:r>
+        <w:rPr>
+          <w:lang w:val="en-US"/>
+        </w:rPr>
+        <w:t xml:space="preserve">we used </w:t>
+      </w:r>
+      <w:r>
+        <w:rPr>
+          <w:i/>
+          <w:iCs/>
+          <w:lang w:val="en-US"/>
+        </w:rPr>
+        <w:t>SpringBoot</w:t>
+      </w:r>
+      <w:r>
+        <w:rPr>
+          <w:lang w:val="en-US"/>
+        </w:rPr>
+        <w:t xml:space="preserve"> with an</w:t>
+      </w:r>
+      <w:r>
+        <w:rPr>
+          <w:lang w:val="en-US"/>
+        </w:rPr>
+        <w:t xml:space="preserve"> application</w:t>
+      </w:r>
+      <w:r>
+        <w:rPr>
+          <w:lang w:val="en-US"/>
+        </w:rPr>
+        <w:t xml:space="preserve"> that</w:t>
+      </w:r>
+      <w:r>
+        <w:rPr>
+          <w:lang w:val="en-US"/>
+        </w:rPr>
+        <w:t xml:space="preserve"> serves the same </w:t>
+      </w:r>
+      <w:r>
+        <w:rPr>
+          <w:lang w:val="en-US"/>
+        </w:rPr>
+        <w:t>purpose</w:t>
+      </w:r>
+      <w:r>
+        <w:rPr>
+          <w:lang w:val="en-US"/>
+        </w:rPr>
+        <w:t xml:space="preserve"> </w:t>
+      </w:r>
+      <w:r>
+        <w:rPr>
+          <w:lang w:val="en-US"/>
+        </w:rPr>
+        <w:t xml:space="preserve">as the </w:t>
+      </w:r>
+      <w:r>
+        <w:rPr>
+          <w:i/>
+          <w:iCs/>
+          <w:lang w:val="en-US"/>
+        </w:rPr>
+        <w:t>POC</w:t>
+      </w:r>
+      <w:r>
+        <w:rPr>
+          <w:lang w:val="en-US"/>
+        </w:rPr>
+        <w:t xml:space="preserve"> but with the Onion Layered Design. Now, the layers are well </w:t>
+      </w:r>
+      <w:r>
+        <w:rPr>
+          <w:lang w:val="en-US"/>
+        </w:rPr>
+        <w:t>defined,</w:t>
+      </w:r>
+      <w:r>
+        <w:rPr>
+          <w:lang w:val="en-US"/>
+        </w:rPr>
+        <w:t xml:space="preserve"> </w:t>
+      </w:r>
+      <w:r>
+        <w:rPr>
+          <w:lang w:val="en-US"/>
+        </w:rPr>
+        <w:t>and</w:t>
+      </w:r>
+      <w:r>
+        <w:rPr>
+          <w:lang w:val="en-US"/>
+        </w:rPr>
+        <w:t xml:space="preserve"> the single responsibility well attributed in a way that we could plan and execute the needed documentation an</w:t>
+      </w:r>
+      <w:r>
+        <w:rPr>
+          <w:lang w:val="en-US"/>
+        </w:rPr>
+        <w:t>d</w:t>
+      </w:r>
+      <w:r>
+        <w:rPr>
+          <w:lang w:val="en-US"/>
+        </w:rPr>
+        <w:t xml:space="preserve"> diagrams.</w:t>
       </w:r>
     </w:p>
     <w:p>
@@ -7165,19 +6810,71 @@
         <w:rPr>
           <w:lang w:val="en-US"/>
         </w:rPr>
-        <w:t>Accordingly</w:t>
-      </w:r>
-      <w:r>
-        <w:rPr>
-          <w:lang w:val="en-US"/>
-        </w:rPr>
-        <w:t>,</w:t>
-      </w:r>
-      <w:r>
-        <w:rPr>
-          <w:lang w:val="en-US"/>
-        </w:rPr>
-        <w:t xml:space="preserve"> we made some decision mainly about design, organization,</w:t>
+        <w:t>At this point</w:t>
+      </w:r>
+      <w:r>
+        <w:rPr>
+          <w:lang w:val="en-US"/>
+        </w:rPr>
+        <w:t xml:space="preserve">, we are </w:t>
+      </w:r>
+      <w:r>
+        <w:rPr>
+          <w:lang w:val="en-US"/>
+        </w:rPr>
+        <w:t xml:space="preserve">also </w:t>
+      </w:r>
+      <w:r>
+        <w:rPr>
+          <w:lang w:val="en-US"/>
+        </w:rPr>
+        <w:t xml:space="preserve">no longer using the console interface to insert </w:t>
+      </w:r>
+      <w:r>
+        <w:rPr>
+          <w:lang w:val="en-US"/>
+        </w:rPr>
+        <w:t>texts but</w:t>
+      </w:r>
+      <w:r>
+        <w:rPr>
+          <w:lang w:val="en-US"/>
+        </w:rPr>
+        <w:t xml:space="preserve"> receiving </w:t>
+      </w:r>
+      <w:r>
+        <w:rPr>
+          <w:i/>
+          <w:iCs/>
+          <w:lang w:val="en-US"/>
+        </w:rPr>
+        <w:t>json</w:t>
+      </w:r>
+      <w:r>
+        <w:rPr>
+          <w:lang w:val="en-US"/>
+        </w:rPr>
+        <w:t xml:space="preserve"> objects directly in the </w:t>
+      </w:r>
+      <w:r>
+        <w:rPr>
+          <w:lang w:val="en-US"/>
+        </w:rPr>
+        <w:t>C</w:t>
+      </w:r>
+      <w:r>
+        <w:rPr>
+          <w:lang w:val="en-US"/>
+        </w:rPr>
+        <w:t xml:space="preserve">ontroller through the </w:t>
+      </w:r>
+      <w:r>
+        <w:rPr>
+          <w:i/>
+          <w:iCs/>
+          <w:lang w:val="en-US"/>
+        </w:rPr>
+        <w:t>REST</w:t>
       </w:r>
       <w:r>
         <w:rPr>
@@ -7189,7 +6886,27 @@
         <w:rPr>
           <w:lang w:val="en-US"/>
         </w:rPr>
-        <w:t xml:space="preserve">and possibility of development of the app. </w:t>
+        <w:t>architectural style application (</w:t>
+      </w:r>
+      <w:r>
+        <w:rPr>
+          <w:i/>
+          <w:iCs/>
+          <w:lang w:val="en-US"/>
+        </w:rPr>
+        <w:t>Postman</w:t>
+      </w:r>
+      <w:r>
+        <w:rPr>
+          <w:lang w:val="en-US"/>
+        </w:rPr>
+        <w:t xml:space="preserve"> in this case).</w:t>
+      </w:r>
+      <w:r>
+        <w:rPr>
+          <w:lang w:val="en-US"/>
+        </w:rPr>
+        <w:t xml:space="preserve">  </w:t>
       </w:r>
     </w:p>
     <w:p>
@@ -7202,63 +6919,19 @@
         <w:rPr>
           <w:lang w:val="en-US"/>
         </w:rPr>
-        <w:t xml:space="preserve">For that, </w:t>
-      </w:r>
-      <w:r>
-        <w:rPr>
-          <w:lang w:val="en-US"/>
-        </w:rPr>
-        <w:t xml:space="preserve">we used </w:t>
-      </w:r>
-      <w:proofErr w:type="spellStart"/>
-      <w:r>
-        <w:rPr>
-          <w:lang w:val="en-US"/>
-        </w:rPr>
-        <w:t>SpringBoot</w:t>
-      </w:r>
-      <w:proofErr w:type="spellEnd"/>
-      <w:r>
-        <w:rPr>
-          <w:lang w:val="en-US"/>
-        </w:rPr>
-        <w:t xml:space="preserve"> with an</w:t>
-      </w:r>
-      <w:r>
-        <w:rPr>
-          <w:lang w:val="en-US"/>
-        </w:rPr>
-        <w:t xml:space="preserve"> application</w:t>
-      </w:r>
-      <w:r>
-        <w:rPr>
-          <w:lang w:val="en-US"/>
-        </w:rPr>
-        <w:t xml:space="preserve"> that</w:t>
-      </w:r>
-      <w:r>
-        <w:rPr>
-          <w:lang w:val="en-US"/>
-        </w:rPr>
-        <w:t xml:space="preserve"> serves the same </w:t>
-      </w:r>
-      <w:r>
-        <w:rPr>
-          <w:lang w:val="en-US"/>
-        </w:rPr>
-        <w:t>purpose</w:t>
-      </w:r>
-      <w:r>
-        <w:rPr>
-          <w:lang w:val="en-US"/>
-        </w:rPr>
-        <w:t xml:space="preserve"> </w:t>
-      </w:r>
-      <w:r>
-        <w:rPr>
-          <w:lang w:val="en-US"/>
-        </w:rPr>
-        <w:t xml:space="preserve">as the POC but with the Onion Layered Design. </w:t>
+        <w:t xml:space="preserve">We also decided not to have anything persisted </w:t>
+      </w:r>
+      <w:r>
+        <w:rPr>
+          <w:lang w:val="en-US"/>
+        </w:rPr>
+        <w:t>at the time</w:t>
+      </w:r>
+      <w:r>
+        <w:rPr>
+          <w:lang w:val="en-US"/>
+        </w:rPr>
+        <w:t xml:space="preserve"> but it something to be applied latter.</w:t>
       </w:r>
     </w:p>
     <w:p>
@@ -7271,45 +6944,49 @@
         <w:rPr>
           <w:lang w:val="en-US"/>
         </w:rPr>
-        <w:t xml:space="preserve">Now, the layers are well </w:t>
-      </w:r>
-      <w:proofErr w:type="gramStart"/>
-      <w:r>
-        <w:rPr>
-          <w:lang w:val="en-US"/>
-        </w:rPr>
-        <w:t>defined</w:t>
-      </w:r>
-      <w:proofErr w:type="gramEnd"/>
-      <w:r>
-        <w:rPr>
-          <w:lang w:val="en-US"/>
-        </w:rPr>
-        <w:t xml:space="preserve"> </w:t>
-      </w:r>
-      <w:r>
-        <w:rPr>
-          <w:lang w:val="en-US"/>
-        </w:rPr>
-        <w:t>and</w:t>
-      </w:r>
-      <w:r>
-        <w:rPr>
-          <w:lang w:val="en-US"/>
-        </w:rPr>
-        <w:t xml:space="preserve"> the single responsibility well attributed in a way that we could plan and execute the needed documentation an</w:t>
-      </w:r>
-      <w:r>
-        <w:rPr>
-          <w:lang w:val="en-US"/>
-        </w:rPr>
-        <w:t>d</w:t>
-      </w:r>
-      <w:r>
-        <w:rPr>
-          <w:lang w:val="en-US"/>
-        </w:rPr>
-        <w:t xml:space="preserve"> diagrams.</w:t>
+        <w:t xml:space="preserve">At this embryonic stage we overlook several </w:t>
+      </w:r>
+      <w:r>
+        <w:rPr>
+          <w:lang w:val="en-US"/>
+        </w:rPr>
+        <w:t xml:space="preserve">things, </w:t>
+      </w:r>
+      <w:r>
+        <w:rPr>
+          <w:lang w:val="en-US"/>
+        </w:rPr>
+        <w:t>as we should, hence there are a lot of</w:t>
+      </w:r>
+      <w:r>
+        <w:rPr>
+          <w:lang w:val="en-US"/>
+        </w:rPr>
+        <w:t xml:space="preserve"> matters</w:t>
+      </w:r>
+      <w:r>
+        <w:rPr>
+          <w:lang w:val="en-US"/>
+        </w:rPr>
+        <w:t xml:space="preserve"> to be considered</w:t>
+      </w:r>
+      <w:r>
+        <w:rPr>
+          <w:lang w:val="en-US"/>
+        </w:rPr>
+        <w:t xml:space="preserve">, added or </w:t>
+      </w:r>
+      <w:r>
+        <w:rPr>
+          <w:lang w:val="en-US"/>
+        </w:rPr>
+        <w:t>improved</w:t>
+      </w:r>
+      <w:r>
+        <w:rPr>
+          <w:lang w:val="en-US"/>
+        </w:rPr>
+        <w:t xml:space="preserve"> further in the project. </w:t>
       </w:r>
     </w:p>
     <w:p>
@@ -7322,65 +6999,110 @@
         <w:rPr>
           <w:lang w:val="en-US"/>
         </w:rPr>
-        <w:t>At this point</w:t>
-      </w:r>
-      <w:r>
-        <w:rPr>
-          <w:lang w:val="en-US"/>
-        </w:rPr>
-        <w:t xml:space="preserve">, we are </w:t>
-      </w:r>
-      <w:r>
-        <w:rPr>
-          <w:lang w:val="en-US"/>
-        </w:rPr>
-        <w:t xml:space="preserve">also </w:t>
-      </w:r>
-      <w:r>
-        <w:rPr>
-          <w:lang w:val="en-US"/>
-        </w:rPr>
-        <w:t xml:space="preserve">no longer using the console interface to insert </w:t>
-      </w:r>
-      <w:r>
-        <w:rPr>
-          <w:lang w:val="en-US"/>
-        </w:rPr>
-        <w:t>texts but</w:t>
-      </w:r>
-      <w:r>
-        <w:rPr>
-          <w:lang w:val="en-US"/>
-        </w:rPr>
-        <w:t xml:space="preserve"> receiving </w:t>
-      </w:r>
-      <w:proofErr w:type="spellStart"/>
+        <w:t>The persistence is one of the elements that w</w:t>
+      </w:r>
+      <w:r>
+        <w:rPr>
+          <w:lang w:val="en-US"/>
+        </w:rPr>
+        <w:t>e did not consider to be important this early</w:t>
+      </w:r>
+      <w:r>
+        <w:rPr>
+          <w:lang w:val="en-US"/>
+        </w:rPr>
+        <w:t>,</w:t>
+      </w:r>
+      <w:r>
+        <w:rPr>
+          <w:lang w:val="en-US"/>
+        </w:rPr>
+        <w:t xml:space="preserve"> </w:t>
+      </w:r>
+      <w:r>
+        <w:rPr>
+          <w:lang w:val="en-US"/>
+        </w:rPr>
+        <w:t>nor</w:t>
+      </w:r>
+      <w:r>
+        <w:rPr>
+          <w:lang w:val="en-US"/>
+        </w:rPr>
+        <w:t xml:space="preserve"> needed for this Prototype.</w:t>
+      </w:r>
+      <w:r>
+        <w:rPr>
+          <w:lang w:val="en-US"/>
+        </w:rPr>
+        <w:tab/>
+      </w:r>
+      <w:r>
+        <w:rPr>
+          <w:lang w:val="en-US"/>
+        </w:rPr>
+        <w:tab/>
+      </w:r>
+      <w:r>
+        <w:rPr>
+          <w:lang w:val="en-US"/>
+        </w:rPr>
+        <w:tab/>
+      </w:r>
+    </w:p>
+    <w:p>
+      <w:pPr>
+        <w:rPr>
+          <w:lang w:val="en-US"/>
+        </w:rPr>
+      </w:pPr>
+      <w:r>
+        <w:rPr>
+          <w:lang w:val="en-US"/>
+        </w:rPr>
+        <w:t xml:space="preserve">Likewise, we focused on receiving only </w:t>
+      </w:r>
       <w:r>
         <w:rPr>
           <w:i/>
           <w:iCs/>
           <w:lang w:val="en-US"/>
         </w:rPr>
-        <w:t>json</w:t>
-      </w:r>
-      <w:proofErr w:type="spellEnd"/>
-      <w:r>
-        <w:rPr>
-          <w:lang w:val="en-US"/>
-        </w:rPr>
-        <w:t xml:space="preserve"> objects directly in the controller through the REST </w:t>
-      </w:r>
-      <w:r>
-        <w:rPr>
-          <w:lang w:val="en-US"/>
-        </w:rPr>
-        <w:t>architectural style application (Postman in this case).</w:t>
-      </w:r>
-      <w:r>
-        <w:rPr>
-          <w:lang w:val="en-US"/>
-        </w:rPr>
-        <w:t xml:space="preserve">  </w:t>
+        <w:t>.txt</w:t>
+      </w:r>
+      <w:r>
+        <w:rPr>
+          <w:lang w:val="en-US"/>
+        </w:rPr>
+        <w:t xml:space="preserve"> files or </w:t>
+      </w:r>
+      <w:r>
+        <w:rPr>
+          <w:i/>
+          <w:iCs/>
+          <w:lang w:val="en-US"/>
+        </w:rPr>
+        <w:t>Strings</w:t>
+      </w:r>
+      <w:r>
+        <w:rPr>
+          <w:lang w:val="en-US"/>
+        </w:rPr>
+        <w:t xml:space="preserve"> instead of a </w:t>
+      </w:r>
+      <w:r>
+        <w:rPr>
+          <w:i/>
+          <w:iCs/>
+          <w:lang w:val="en-US"/>
+        </w:rPr>
+        <w:t>URL</w:t>
+      </w:r>
+      <w:r>
+        <w:rPr>
+          <w:lang w:val="en-US"/>
+        </w:rPr>
+        <w:t xml:space="preserve"> plain text. That feature will be added later.</w:t>
       </w:r>
     </w:p>
     <w:p>
@@ -7393,7 +7115,61 @@
         <w:rPr>
           <w:lang w:val="en-US"/>
         </w:rPr>
-        <w:t>We also decided not to have anything persisted in this embryonic stage but it something to be applied latter.</w:t>
+        <w:t xml:space="preserve">Also, there are many validations that will have to </w:t>
+      </w:r>
+      <w:r>
+        <w:rPr>
+          <w:lang w:val="en-US"/>
+        </w:rPr>
+        <w:t xml:space="preserve">be </w:t>
+      </w:r>
+      <w:r>
+        <w:rPr>
+          <w:lang w:val="en-US"/>
+        </w:rPr>
+        <w:t>included and exceptions</w:t>
+      </w:r>
+      <w:r>
+        <w:rPr>
+          <w:lang w:val="en-US"/>
+        </w:rPr>
+        <w:t xml:space="preserve"> yet</w:t>
+      </w:r>
+      <w:r>
+        <w:rPr>
+          <w:lang w:val="en-US"/>
+        </w:rPr>
+        <w:t xml:space="preserve"> not treated (</w:t>
+      </w:r>
+      <w:r>
+        <w:rPr>
+          <w:lang w:val="en-US"/>
+        </w:rPr>
+        <w:t>e.g.,</w:t>
+      </w:r>
+      <w:r>
+        <w:rPr>
+          <w:lang w:val="en-US"/>
+        </w:rPr>
+        <w:t xml:space="preserve"> </w:t>
+      </w:r>
+      <w:r>
+        <w:rPr>
+          <w:lang w:val="en-US"/>
+        </w:rPr>
+        <w:t>input of an</w:t>
+      </w:r>
+      <w:r>
+        <w:rPr>
+          <w:lang w:val="en-US"/>
+        </w:rPr>
+        <w:t xml:space="preserve"> empty text</w:t>
+      </w:r>
+      <w:r>
+        <w:rPr>
+          <w:lang w:val="en-US"/>
+        </w:rPr>
+        <w:t>)</w:t>
       </w:r>
     </w:p>
     <w:p>
@@ -7406,63 +7182,19 @@
         <w:rPr>
           <w:lang w:val="en-US"/>
         </w:rPr>
-        <w:t xml:space="preserve">At this embryonic stage we overlook several </w:t>
-      </w:r>
-      <w:r>
-        <w:rPr>
-          <w:lang w:val="en-US"/>
-        </w:rPr>
-        <w:t xml:space="preserve">things, </w:t>
-      </w:r>
-      <w:r>
-        <w:rPr>
-          <w:lang w:val="en-US"/>
-        </w:rPr>
-        <w:t>as we should, hence there are a lot of</w:t>
-      </w:r>
-      <w:r>
-        <w:rPr>
-          <w:lang w:val="en-US"/>
-        </w:rPr>
-        <w:t xml:space="preserve"> matters</w:t>
-      </w:r>
-      <w:r>
-        <w:rPr>
-          <w:lang w:val="en-US"/>
-        </w:rPr>
-        <w:t xml:space="preserve"> to be considered</w:t>
-      </w:r>
-      <w:r>
-        <w:rPr>
-          <w:lang w:val="en-US"/>
-        </w:rPr>
-        <w:t xml:space="preserve">, </w:t>
-      </w:r>
-      <w:proofErr w:type="gramStart"/>
-      <w:r>
-        <w:rPr>
-          <w:lang w:val="en-US"/>
-        </w:rPr>
-        <w:t>added</w:t>
-      </w:r>
-      <w:proofErr w:type="gramEnd"/>
-      <w:r>
-        <w:rPr>
-          <w:lang w:val="en-US"/>
-        </w:rPr>
-        <w:t xml:space="preserve"> or </w:t>
-      </w:r>
-      <w:r>
-        <w:rPr>
-          <w:lang w:val="en-US"/>
-        </w:rPr>
-        <w:t>improved</w:t>
-      </w:r>
-      <w:r>
-        <w:rPr>
-          <w:lang w:val="en-US"/>
-        </w:rPr>
-        <w:t xml:space="preserve"> further in the project. </w:t>
+        <w:t>In the same way, the unit tests (and overall tests) are not at all concluded. There are only a few that serve the simple process of confirm</w:t>
+      </w:r>
+      <w:r>
+        <w:rPr>
+          <w:lang w:val="en-US"/>
+        </w:rPr>
+        <w:t>ing</w:t>
+      </w:r>
+      <w:r>
+        <w:rPr>
+          <w:lang w:val="en-US"/>
+        </w:rPr>
+        <w:t xml:space="preserve"> that the application is working.</w:t>
       </w:r>
     </w:p>
     <w:p>
@@ -7475,31 +7207,37 @@
         <w:rPr>
           <w:lang w:val="en-US"/>
         </w:rPr>
-        <w:t>For once</w:t>
-      </w:r>
-      <w:r>
-        <w:rPr>
-          <w:lang w:val="en-US"/>
-        </w:rPr>
-        <w:t xml:space="preserve"> the persistence.  We did not consider to be important this early on neither needed for this Prototype.</w:t>
-      </w:r>
-      <w:r>
-        <w:rPr>
-          <w:lang w:val="en-US"/>
-        </w:rPr>
-        <w:tab/>
-      </w:r>
-      <w:r>
-        <w:rPr>
-          <w:lang w:val="en-US"/>
-        </w:rPr>
-        <w:tab/>
-      </w:r>
-      <w:r>
-        <w:rPr>
-          <w:lang w:val="en-US"/>
-        </w:rPr>
-        <w:tab/>
+        <w:t>We would also like to report that</w:t>
+      </w:r>
+      <w:r>
+        <w:rPr>
+          <w:lang w:val="en-US"/>
+        </w:rPr>
+        <w:t xml:space="preserve"> we made a trial with an immensely big book (the Bible). As a result, the application went over 5 minutes </w:t>
+      </w:r>
+      <w:r>
+        <w:rPr>
+          <w:lang w:val="en-US"/>
+        </w:rPr>
+        <w:t>when</w:t>
+      </w:r>
+      <w:r>
+        <w:rPr>
+          <w:lang w:val="en-US"/>
+        </w:rPr>
+        <w:t xml:space="preserve"> trying to process the information. The test was interrupted at that stage as it made it clear that are things to be improved and taken care of that are still not in accordance with our </w:t>
+      </w:r>
+      <w:r>
+        <w:rPr>
+          <w:lang w:val="en-US"/>
+        </w:rPr>
+        <w:t>standards</w:t>
+      </w:r>
+      <w:r>
+        <w:rPr>
+          <w:lang w:val="en-US"/>
+        </w:rPr>
+        <w:t>.</w:t>
       </w:r>
     </w:p>
     <w:p>
@@ -7512,7 +7250,49 @@
         <w:rPr>
           <w:lang w:val="en-US"/>
         </w:rPr>
-        <w:t>Likewise, we focused on receiving only .txt files or Strings instead of a URL plain text. That feature will be added later.</w:t>
+        <w:t xml:space="preserve">To conclude, we are aware of </w:t>
+      </w:r>
+      <w:r>
+        <w:rPr>
+          <w:lang w:val="en-US"/>
+        </w:rPr>
+        <w:t>the project weaknesses</w:t>
+      </w:r>
+      <w:r>
+        <w:rPr>
+          <w:lang w:val="en-US"/>
+        </w:rPr>
+        <w:t xml:space="preserve"> at the moment when considering</w:t>
+      </w:r>
+      <w:r>
+        <w:rPr>
+          <w:lang w:val="en-US"/>
+        </w:rPr>
+        <w:t xml:space="preserve"> the future and final application</w:t>
+      </w:r>
+      <w:r>
+        <w:rPr>
+          <w:lang w:val="en-US"/>
+        </w:rPr>
+        <w:t>. At the same time, we are</w:t>
+      </w:r>
+      <w:r>
+        <w:rPr>
+          <w:lang w:val="en-US"/>
+        </w:rPr>
+        <w:t xml:space="preserve"> happy when thinking at</w:t>
+      </w:r>
+      <w:r>
+        <w:rPr>
+          <w:lang w:val="en-US"/>
+        </w:rPr>
+        <w:t xml:space="preserve"> </w:t>
+      </w:r>
+      <w:r>
+        <w:rPr>
+          <w:lang w:val="en-US"/>
+        </w:rPr>
+        <w:t>this product only as a prototype.</w:t>
       </w:r>
     </w:p>
     <w:p>
@@ -7525,115 +7305,19 @@
         <w:rPr>
           <w:lang w:val="en-US"/>
         </w:rPr>
-        <w:t>Also, there are many validations that will have to included and exceptions not treated (</w:t>
-      </w:r>
-      <w:proofErr w:type="gramStart"/>
-      <w:r>
-        <w:rPr>
-          <w:lang w:val="en-US"/>
-        </w:rPr>
-        <w:t>e.g.</w:t>
-      </w:r>
-      <w:proofErr w:type="gramEnd"/>
-      <w:r>
-        <w:rPr>
-          <w:lang w:val="en-US"/>
-        </w:rPr>
-        <w:t xml:space="preserve"> </w:t>
-      </w:r>
-      <w:r>
-        <w:rPr>
-          <w:lang w:val="en-US"/>
-        </w:rPr>
-        <w:t>input of an</w:t>
-      </w:r>
-      <w:r>
-        <w:rPr>
-          <w:lang w:val="en-US"/>
-        </w:rPr>
-        <w:t xml:space="preserve"> empty text</w:t>
-      </w:r>
-      <w:r>
-        <w:rPr>
-          <w:lang w:val="en-US"/>
-        </w:rPr>
-        <w:t>)</w:t>
-      </w:r>
-    </w:p>
-    <w:p>
-      <w:pPr>
-        <w:rPr>
-          <w:lang w:val="en-US"/>
-        </w:rPr>
-      </w:pPr>
-      <w:r>
-        <w:rPr>
-          <w:lang w:val="en-US"/>
-        </w:rPr>
-        <w:t>In the same way, the unit tests (and overall tests) are not at all concluded. There are only a few that serve the simple process of confirm that the application is working.</w:t>
-      </w:r>
-    </w:p>
-    <w:p>
-      <w:pPr>
-        <w:rPr>
-          <w:lang w:val="en-US"/>
-        </w:rPr>
-      </w:pPr>
-      <w:r>
-        <w:rPr>
-          <w:lang w:val="en-US"/>
-        </w:rPr>
-        <w:t>We would also like to report that</w:t>
-      </w:r>
-      <w:r>
-        <w:rPr>
-          <w:lang w:val="en-US"/>
-        </w:rPr>
-        <w:t xml:space="preserve"> we made a trial with an immensely big book (the Bible). As a result, the application went over the 5 minutes of trying to process the information. The test was interrupted at that stage as it made it clear that are things to be improved and taken care of that are still not in accordance with our </w:t>
-      </w:r>
-      <w:r>
-        <w:rPr>
-          <w:lang w:val="en-US"/>
-        </w:rPr>
-        <w:t>stranders</w:t>
-      </w:r>
-      <w:r>
-        <w:rPr>
-          <w:lang w:val="en-US"/>
-        </w:rPr>
-        <w:t>.</w:t>
-      </w:r>
-    </w:p>
-    <w:p>
-      <w:pPr>
-        <w:rPr>
-          <w:lang w:val="en-US"/>
-        </w:rPr>
-      </w:pPr>
-      <w:r>
-        <w:rPr>
-          <w:lang w:val="en-US"/>
-        </w:rPr>
-        <w:t xml:space="preserve">To conclude, we are aware of </w:t>
-      </w:r>
-      <w:r>
-        <w:rPr>
-          <w:lang w:val="en-US"/>
-        </w:rPr>
-        <w:t>the project weaknesses (on the future and final application) but also happy when thinking ate this product only as a prototype.</w:t>
-      </w:r>
-    </w:p>
-    <w:p>
-      <w:pPr>
-        <w:rPr>
-          <w:lang w:val="en-US"/>
-        </w:rPr>
-      </w:pPr>
-      <w:r>
-        <w:rPr>
-          <w:lang w:val="en-US"/>
-        </w:rPr>
-        <w:t>We are now prepared to move forward with the development to make the best we can to transform it in the a, hopefully, great final product.</w:t>
+        <w:t xml:space="preserve">We are now prepared to move forward with the development to make the best we can to transform it in the a, hopefully, </w:t>
+      </w:r>
+      <w:r>
+        <w:rPr>
+          <w:lang w:val="en-US"/>
+        </w:rPr>
+        <w:t>successfully</w:t>
+      </w:r>
+      <w:r>
+        <w:rPr>
+          <w:lang w:val="en-US"/>
+        </w:rPr>
+        <w:t xml:space="preserve"> final product.</w:t>
       </w:r>
     </w:p>
     <w:p>

</xml_diff>

<commit_message>
Report and Glossary update + AnalyzerServiceTest typos correction
</commit_message>
<xml_diff>
--- a/LanguageDetectionPrototype/Documents/Report&Analysis DuckSoftWorks.docx
+++ b/LanguageDetectionPrototype/Documents/Report&Analysis DuckSoftWorks.docx
@@ -1,6 +1,6 @@
 
 <file path=word/document.xml><?xml version="1.0" encoding="utf-8"?>
-<w:document xmlns:wpc="http://schemas.microsoft.com/office/word/2010/wordprocessingCanvas" xmlns:cx="http://schemas.microsoft.com/office/drawing/2014/chartex" xmlns:cx1="http://schemas.microsoft.com/office/drawing/2015/9/8/chartex" xmlns:cx2="http://schemas.microsoft.com/office/drawing/2015/10/21/chartex" xmlns:cx3="http://schemas.microsoft.com/office/drawing/2016/5/9/chartex" xmlns:cx4="http://schemas.microsoft.com/office/drawing/2016/5/10/chartex" xmlns:cx5="http://schemas.microsoft.com/office/drawing/2016/5/11/chartex" xmlns:cx6="http://schemas.microsoft.com/office/drawing/2016/5/12/chartex" xmlns:cx7="http://schemas.microsoft.com/office/drawing/2016/5/13/chartex" xmlns:cx8="http://schemas.microsoft.com/office/drawing/2016/5/14/chartex" xmlns:mc="http://schemas.openxmlformats.org/markup-compatibility/2006" xmlns:aink="http://schemas.microsoft.com/office/drawing/2016/ink" xmlns:am3d="http://schemas.microsoft.com/office/drawing/2017/model3d" xmlns:o="urn:schemas-microsoft-com:office:office" xmlns:oel="http://schemas.microsoft.com/office/2019/extlst" xmlns:r="http://schemas.openxmlformats.org/officeDocument/2006/relationships" xmlns:m="http://schemas.openxmlformats.org/officeDocument/2006/math" xmlns:v="urn:schemas-microsoft-com:vml" xmlns:wp14="http://schemas.microsoft.com/office/word/2010/wordprocessingDrawing" xmlns:wp="http://schemas.openxmlformats.org/drawingml/2006/wordprocessingDrawing" xmlns:w10="urn:schemas-microsoft-com:office:word" xmlns:w="http://schemas.openxmlformats.org/wordprocessingml/2006/main" xmlns:w14="http://schemas.microsoft.com/office/word/2010/wordml" xmlns:w15="http://schemas.microsoft.com/office/word/2012/wordml" xmlns:w16cex="http://schemas.microsoft.com/office/word/2018/wordml/cex" xmlns:w16cid="http://schemas.microsoft.com/office/word/2016/wordml/cid" xmlns:w16="http://schemas.microsoft.com/office/word/2018/wordml" xmlns:w16sdtdh="http://schemas.microsoft.com/office/word/2020/wordml/sdtdatahash" xmlns:w16se="http://schemas.microsoft.com/office/word/2015/wordml/symex" xmlns:wpg="http://schemas.microsoft.com/office/word/2010/wordprocessingGroup" xmlns:wpi="http://schemas.microsoft.com/office/word/2010/wordprocessingInk" xmlns:wne="http://schemas.microsoft.com/office/word/2006/wordml" xmlns:wps="http://schemas.microsoft.com/office/word/2010/wordprocessingShape" xmlns:a="http://schemas.openxmlformats.org/drawingml/2006/main" xmlns:pic="http://schemas.openxmlformats.org/drawingml/2006/picture" xmlns:a14="http://schemas.microsoft.com/office/drawing/2010/main" xmlns:asvg="http://schemas.microsoft.com/office/drawing/2016/SVG/main" mc:Ignorable="w14 w15 w16se w16cid w16 w16cex w16sdtdh wp14">
+<w:document xmlns:wpc="http://schemas.microsoft.com/office/word/2010/wordprocessingCanvas" xmlns:cx="http://schemas.microsoft.com/office/drawing/2014/chartex" xmlns:cx1="http://schemas.microsoft.com/office/drawing/2015/9/8/chartex" xmlns:cx2="http://schemas.microsoft.com/office/drawing/2015/10/21/chartex" xmlns:cx3="http://schemas.microsoft.com/office/drawing/2016/5/9/chartex" xmlns:cx4="http://schemas.microsoft.com/office/drawing/2016/5/10/chartex" xmlns:cx5="http://schemas.microsoft.com/office/drawing/2016/5/11/chartex" xmlns:cx6="http://schemas.microsoft.com/office/drawing/2016/5/12/chartex" xmlns:cx7="http://schemas.microsoft.com/office/drawing/2016/5/13/chartex" xmlns:cx8="http://schemas.microsoft.com/office/drawing/2016/5/14/chartex" xmlns:mc="http://schemas.openxmlformats.org/markup-compatibility/2006" xmlns:aink="http://schemas.microsoft.com/office/drawing/2016/ink" xmlns:am3d="http://schemas.microsoft.com/office/drawing/2017/model3d" xmlns:o="urn:schemas-microsoft-com:office:office" xmlns:oel="http://schemas.microsoft.com/office/2019/extlst" xmlns:r="http://schemas.openxmlformats.org/officeDocument/2006/relationships" xmlns:m="http://schemas.openxmlformats.org/officeDocument/2006/math" xmlns:v="urn:schemas-microsoft-com:vml" xmlns:wp14="http://schemas.microsoft.com/office/word/2010/wordprocessingDrawing" xmlns:wp="http://schemas.openxmlformats.org/drawingml/2006/wordprocessingDrawing" xmlns:w10="urn:schemas-microsoft-com:office:word" xmlns:w="http://schemas.openxmlformats.org/wordprocessingml/2006/main" xmlns:w14="http://schemas.microsoft.com/office/word/2010/wordml" xmlns:w15="http://schemas.microsoft.com/office/word/2012/wordml" xmlns:w16cex="http://schemas.microsoft.com/office/word/2018/wordml/cex" xmlns:w16cid="http://schemas.microsoft.com/office/word/2016/wordml/cid" xmlns:w16="http://schemas.microsoft.com/office/word/2018/wordml" xmlns:w16sdtdh="http://schemas.microsoft.com/office/word/2020/wordml/sdtdatahash" xmlns:w16se="http://schemas.microsoft.com/office/word/2015/wordml/symex" xmlns:wpg="http://schemas.microsoft.com/office/word/2010/wordprocessingGroup" xmlns:wpi="http://schemas.microsoft.com/office/word/2010/wordprocessingInk" xmlns:wne="http://schemas.microsoft.com/office/word/2006/wordml" xmlns:wps="http://schemas.microsoft.com/office/word/2010/wordprocessingShape" mc:Ignorable="w14 w15 w16se w16cid w16 w16cex w16sdtdh wp14">
   <w:body>
     <w:p>
       <w:pPr>
@@ -274,12 +274,12 @@
         <w:tblStyle w:val="a"/>
         <w:tblW w:w="9350" w:type="dxa"/>
         <w:tblBorders>
-          <w:top w:val="single" w:color="000000" w:sz="4" w:space="0"/>
-          <w:left w:val="single" w:color="000000" w:sz="4" w:space="0"/>
-          <w:bottom w:val="single" w:color="000000" w:sz="4" w:space="0"/>
-          <w:right w:val="single" w:color="000000" w:sz="4" w:space="0"/>
-          <w:insideH w:val="single" w:color="000000" w:sz="4" w:space="0"/>
-          <w:insideV w:val="single" w:color="000000" w:sz="4" w:space="0"/>
+          <w:top w:val="single" w:sz="4" w:space="0" w:color="000000"/>
+          <w:left w:val="single" w:sz="4" w:space="0" w:color="000000"/>
+          <w:bottom w:val="single" w:sz="4" w:space="0" w:color="000000"/>
+          <w:right w:val="single" w:sz="4" w:space="0" w:color="000000"/>
+          <w:insideH w:val="single" w:sz="4" w:space="0" w:color="000000"/>
+          <w:insideV w:val="single" w:sz="4" w:space="0" w:color="000000"/>
         </w:tblBorders>
         <w:tblLayout w:type="fixed"/>
         <w:tblLook w:val="0400" w:firstRow="0" w:lastRow="0" w:firstColumn="0" w:lastColumn="0" w:noHBand="0" w:noVBand="1"/>
@@ -344,7 +344,7 @@
                 <w:b/>
               </w:rPr>
             </w:pPr>
-            <w:bookmarkStart w:name="_heading=h.gjdgxs" w:colFirst="0" w:colLast="0" w:id="0"/>
+            <w:bookmarkStart w:id="0" w:name="_heading=h.gjdgxs" w:colFirst="0" w:colLast="0"/>
             <w:bookmarkEnd w:id="0"/>
             <w:r>
               <w:rPr>
@@ -1308,7 +1308,13 @@
           </w:tcPr>
           <w:p>
             <w:r>
-              <w:t>Report (Technical Analysis)</w:t>
+              <w:t>Report (</w:t>
+            </w:r>
+            <w:r>
+              <w:t xml:space="preserve">Design and </w:t>
+            </w:r>
+            <w:r>
+              <w:t>Technical Analysis)</w:t>
             </w:r>
           </w:p>
         </w:tc>
@@ -1367,15 +1373,43 @@
     </w:p>
     <w:p>
       <w:r>
-        <w:t xml:space="preserve">For this first Sprint we decided to start by creating a Proof </w:t>
+        <w:t xml:space="preserve">For this first Sprint we decided to start by creating a </w:t>
+      </w:r>
+      <w:r>
+        <w:rPr>
+          <w:i/>
+          <w:iCs/>
+        </w:rPr>
+        <w:t xml:space="preserve">Proof </w:t>
       </w:r>
       <w:proofErr w:type="gramStart"/>
       <w:r>
+        <w:rPr>
+          <w:i/>
+          <w:iCs/>
+        </w:rPr>
         <w:t>Of</w:t>
       </w:r>
       <w:proofErr w:type="gramEnd"/>
       <w:r>
-        <w:t xml:space="preserve"> Concept (POC) to better understand how Lucene works and how it could better serve our purpose.</w:t>
+        <w:rPr>
+          <w:i/>
+          <w:iCs/>
+        </w:rPr>
+        <w:t xml:space="preserve"> Concept</w:t>
+      </w:r>
+      <w:r>
+        <w:t xml:space="preserve"> (</w:t>
+      </w:r>
+      <w:r>
+        <w:rPr>
+          <w:i/>
+          <w:iCs/>
+        </w:rPr>
+        <w:t>POC</w:t>
+      </w:r>
+      <w:r>
+        <w:t>) to better understand how Lucene works and how it could better serve our purpose.</w:t>
       </w:r>
     </w:p>
     <w:p>
@@ -1991,12 +2025,12 @@
         <w:tblStyle w:val="a0"/>
         <w:tblW w:w="8905" w:type="dxa"/>
         <w:tblBorders>
-          <w:top w:val="single" w:color="000000" w:sz="4" w:space="0"/>
-          <w:left w:val="single" w:color="000000" w:sz="4" w:space="0"/>
-          <w:bottom w:val="single" w:color="000000" w:sz="4" w:space="0"/>
-          <w:right w:val="single" w:color="000000" w:sz="4" w:space="0"/>
-          <w:insideH w:val="single" w:color="000000" w:sz="4" w:space="0"/>
-          <w:insideV w:val="single" w:color="000000" w:sz="4" w:space="0"/>
+          <w:top w:val="single" w:sz="4" w:space="0" w:color="000000"/>
+          <w:left w:val="single" w:sz="4" w:space="0" w:color="000000"/>
+          <w:bottom w:val="single" w:sz="4" w:space="0" w:color="000000"/>
+          <w:right w:val="single" w:sz="4" w:space="0" w:color="000000"/>
+          <w:insideH w:val="single" w:sz="4" w:space="0" w:color="000000"/>
+          <w:insideV w:val="single" w:sz="4" w:space="0" w:color="000000"/>
         </w:tblBorders>
         <w:tblLayout w:type="fixed"/>
         <w:tblLook w:val="0400" w:firstRow="0" w:lastRow="0" w:firstColumn="0" w:lastColumn="0" w:noHBand="0" w:noVBand="1"/>
@@ -2692,12 +2726,12 @@
         <w:tblStyle w:val="a1"/>
         <w:tblW w:w="8905" w:type="dxa"/>
         <w:tblBorders>
-          <w:top w:val="single" w:color="000000" w:sz="4" w:space="0"/>
-          <w:left w:val="single" w:color="000000" w:sz="4" w:space="0"/>
-          <w:bottom w:val="single" w:color="000000" w:sz="4" w:space="0"/>
-          <w:right w:val="single" w:color="000000" w:sz="4" w:space="0"/>
-          <w:insideH w:val="single" w:color="000000" w:sz="4" w:space="0"/>
-          <w:insideV w:val="single" w:color="000000" w:sz="4" w:space="0"/>
+          <w:top w:val="single" w:sz="4" w:space="0" w:color="000000"/>
+          <w:left w:val="single" w:sz="4" w:space="0" w:color="000000"/>
+          <w:bottom w:val="single" w:sz="4" w:space="0" w:color="000000"/>
+          <w:right w:val="single" w:sz="4" w:space="0" w:color="000000"/>
+          <w:insideH w:val="single" w:sz="4" w:space="0" w:color="000000"/>
+          <w:insideV w:val="single" w:sz="4" w:space="0" w:color="000000"/>
         </w:tblBorders>
         <w:tblLayout w:type="fixed"/>
         <w:tblLook w:val="0400" w:firstRow="0" w:lastRow="0" w:firstColumn="0" w:lastColumn="0" w:noHBand="0" w:noVBand="1"/>
@@ -3383,12 +3417,12 @@
         <w:tblStyle w:val="a2"/>
         <w:tblW w:w="8905" w:type="dxa"/>
         <w:tblBorders>
-          <w:top w:val="single" w:color="000000" w:sz="4" w:space="0"/>
-          <w:left w:val="single" w:color="000000" w:sz="4" w:space="0"/>
-          <w:bottom w:val="single" w:color="000000" w:sz="4" w:space="0"/>
-          <w:right w:val="single" w:color="000000" w:sz="4" w:space="0"/>
-          <w:insideH w:val="single" w:color="000000" w:sz="4" w:space="0"/>
-          <w:insideV w:val="single" w:color="000000" w:sz="4" w:space="0"/>
+          <w:top w:val="single" w:sz="4" w:space="0" w:color="000000"/>
+          <w:left w:val="single" w:sz="4" w:space="0" w:color="000000"/>
+          <w:bottom w:val="single" w:sz="4" w:space="0" w:color="000000"/>
+          <w:right w:val="single" w:sz="4" w:space="0" w:color="000000"/>
+          <w:insideH w:val="single" w:sz="4" w:space="0" w:color="000000"/>
+          <w:insideV w:val="single" w:sz="4" w:space="0" w:color="000000"/>
         </w:tblBorders>
         <w:tblLayout w:type="fixed"/>
         <w:tblLook w:val="0400" w:firstRow="0" w:lastRow="0" w:firstColumn="0" w:lastColumn="0" w:noHBand="0" w:noVBand="1"/>
@@ -4063,12 +4097,12 @@
         <w:tblStyle w:val="a3"/>
         <w:tblW w:w="8905" w:type="dxa"/>
         <w:tblBorders>
-          <w:top w:val="single" w:color="000000" w:sz="4" w:space="0"/>
-          <w:left w:val="single" w:color="000000" w:sz="4" w:space="0"/>
-          <w:bottom w:val="single" w:color="000000" w:sz="4" w:space="0"/>
-          <w:right w:val="single" w:color="000000" w:sz="4" w:space="0"/>
-          <w:insideH w:val="single" w:color="000000" w:sz="4" w:space="0"/>
-          <w:insideV w:val="single" w:color="000000" w:sz="4" w:space="0"/>
+          <w:top w:val="single" w:sz="4" w:space="0" w:color="000000"/>
+          <w:left w:val="single" w:sz="4" w:space="0" w:color="000000"/>
+          <w:bottom w:val="single" w:sz="4" w:space="0" w:color="000000"/>
+          <w:right w:val="single" w:sz="4" w:space="0" w:color="000000"/>
+          <w:insideH w:val="single" w:sz="4" w:space="0" w:color="000000"/>
+          <w:insideV w:val="single" w:sz="4" w:space="0" w:color="000000"/>
         </w:tblBorders>
         <w:tblLayout w:type="fixed"/>
         <w:tblLook w:val="0400" w:firstRow="0" w:lastRow="0" w:firstColumn="0" w:lastColumn="0" w:noHBand="0" w:noVBand="1"/>
@@ -4748,12 +4782,12 @@
         <w:tblStyle w:val="a4"/>
         <w:tblW w:w="8905" w:type="dxa"/>
         <w:tblBorders>
-          <w:top w:val="single" w:color="000000" w:sz="4" w:space="0"/>
-          <w:left w:val="single" w:color="000000" w:sz="4" w:space="0"/>
-          <w:bottom w:val="single" w:color="000000" w:sz="4" w:space="0"/>
-          <w:right w:val="single" w:color="000000" w:sz="4" w:space="0"/>
-          <w:insideH w:val="single" w:color="000000" w:sz="4" w:space="0"/>
-          <w:insideV w:val="single" w:color="000000" w:sz="4" w:space="0"/>
+          <w:top w:val="single" w:sz="4" w:space="0" w:color="000000"/>
+          <w:left w:val="single" w:sz="4" w:space="0" w:color="000000"/>
+          <w:bottom w:val="single" w:sz="4" w:space="0" w:color="000000"/>
+          <w:right w:val="single" w:sz="4" w:space="0" w:color="000000"/>
+          <w:insideH w:val="single" w:sz="4" w:space="0" w:color="000000"/>
+          <w:insideV w:val="single" w:sz="4" w:space="0" w:color="000000"/>
         </w:tblBorders>
         <w:tblLayout w:type="fixed"/>
         <w:tblLook w:val="0400" w:firstRow="0" w:lastRow="0" w:firstColumn="0" w:lastColumn="0" w:noHBand="0" w:noVBand="1"/>
@@ -5404,12 +5438,11 @@
         </w:tc>
       </w:tr>
     </w:tbl>
-    <w:p w14:noSpellErr="1">
-      <w:pPr>
-        <w:pStyle w:val="Normal"/>
-        <w:rPr>
-          <w:i w:val="1"/>
-          <w:iCs w:val="1"/>
+    <w:p>
+      <w:pPr>
+        <w:rPr>
+          <w:i/>
+          <w:iCs/>
         </w:rPr>
       </w:pPr>
     </w:p>
@@ -5514,653 +5547,11 @@
         <w:t xml:space="preserve"> the most effective.</w:t>
       </w:r>
     </w:p>
-    <w:p w14:noSpellErr="1">
-      <w:pPr>
-        <w:rPr>
-          <w:i w:val="1"/>
-          <w:iCs w:val="1"/>
-        </w:rPr>
-      </w:pPr>
-    </w:p>
-    <w:p>
-      <w:pPr>
-        <w:pStyle w:val="Normal"/>
-        <w:bidi w:val="0"/>
-        <w:spacing w:before="0" w:beforeAutospacing="off" w:after="160" w:afterAutospacing="off" w:line="259" w:lineRule="auto"/>
-        <w:ind w:left="0" w:right="0"/>
-        <w:jc w:val="left"/>
-        <w:rPr>
-          <w:b w:val="1"/>
-          <w:bCs w:val="1"/>
-          <w:sz w:val="28"/>
-          <w:szCs w:val="28"/>
-        </w:rPr>
-      </w:pPr>
-      <w:r>
-        <w:rPr>
-          <w:b w:val="1"/>
-          <w:bCs w:val="1"/>
-          <w:sz w:val="28"/>
-          <w:szCs w:val="28"/>
-        </w:rPr>
-        <w:t>Prototype Design</w:t>
-      </w:r>
-    </w:p>
-    <w:p>
-      <w:pPr>
-        <w:pStyle w:val="Normal"/>
-        <w:bidi w:val="0"/>
-        <w:spacing w:before="0" w:beforeAutospacing="off" w:after="160" w:afterAutospacing="off" w:line="259" w:lineRule="auto"/>
-        <w:ind w:left="0" w:right="0"/>
-        <w:jc w:val="left"/>
-        <w:rPr>
-          <w:rFonts w:ascii="Calibri" w:hAnsi="Calibri" w:eastAsia="Calibri" w:cs="Calibri" w:asciiTheme="minorAscii" w:hAnsiTheme="minorAscii" w:eastAsiaTheme="minorAscii" w:cstheme="minorAscii"/>
-          <w:b w:val="1"/>
-          <w:bCs w:val="1"/>
-          <w:sz w:val="22"/>
-          <w:szCs w:val="22"/>
-        </w:rPr>
-      </w:pPr>
-      <w:r>
-        <w:rPr>
-          <w:rFonts w:ascii="Calibri" w:hAnsi="Calibri" w:eastAsia="Calibri" w:cs="Calibri" w:asciiTheme="minorAscii" w:hAnsiTheme="minorAscii" w:eastAsiaTheme="minorAscii" w:cstheme="minorAscii"/>
-          <w:b w:val="0"/>
-          <w:bCs w:val="0"/>
-          <w:sz w:val="22"/>
-          <w:szCs w:val="22"/>
-        </w:rPr>
-        <w:t>The prototype application was conceived having in mind several design and architectural aspects that seemed appropriate and emphasized overall good practices. As such, the original POC was overhauled in an attempt to better satisfy these.</w:t>
-      </w:r>
-    </w:p>
-    <w:p>
-      <w:pPr>
-        <w:pStyle w:val="Normal"/>
-        <w:bidi w:val="0"/>
-        <w:spacing w:before="0" w:beforeAutospacing="off" w:after="160" w:afterAutospacing="off" w:line="259" w:lineRule="auto"/>
-        <w:ind w:left="0" w:right="0"/>
-        <w:jc w:val="left"/>
-        <w:rPr>
-          <w:rFonts w:ascii="Calibri" w:hAnsi="Calibri" w:eastAsia="Calibri" w:cs="Calibri" w:asciiTheme="minorAscii" w:hAnsiTheme="minorAscii" w:eastAsiaTheme="minorAscii" w:cstheme="minorAscii"/>
-          <w:b w:val="0"/>
-          <w:bCs w:val="0"/>
-          <w:sz w:val="22"/>
-          <w:szCs w:val="22"/>
-        </w:rPr>
-      </w:pPr>
-      <w:proofErr w:type="gramStart"/>
-      <w:r>
-        <w:rPr>
-          <w:rFonts w:ascii="Calibri" w:hAnsi="Calibri" w:eastAsia="Calibri" w:cs="Calibri" w:asciiTheme="minorAscii" w:hAnsiTheme="minorAscii" w:eastAsiaTheme="minorAscii" w:cstheme="minorAscii"/>
-          <w:b w:val="0"/>
-          <w:bCs w:val="0"/>
-          <w:sz w:val="22"/>
-          <w:szCs w:val="22"/>
-        </w:rPr>
-        <w:t>RDD(</w:t>
-      </w:r>
-      <w:proofErr w:type="gramEnd"/>
-      <w:r>
-        <w:rPr>
-          <w:rFonts w:ascii="Calibri" w:hAnsi="Calibri" w:eastAsia="Calibri" w:cs="Calibri" w:asciiTheme="minorAscii" w:hAnsiTheme="minorAscii" w:eastAsiaTheme="minorAscii" w:cstheme="minorAscii"/>
-          <w:b w:val="0"/>
-          <w:bCs w:val="0"/>
-          <w:sz w:val="22"/>
-          <w:szCs w:val="22"/>
-        </w:rPr>
-        <w:t xml:space="preserve">Responsibility Driven Design) was applied in conjunction with GRASP, MVC and DDD patterns designating a </w:t>
-      </w:r>
-      <w:proofErr w:type="spellStart"/>
-      <w:r>
-        <w:rPr>
-          <w:rFonts w:ascii="Calibri" w:hAnsi="Calibri" w:eastAsia="Calibri" w:cs="Calibri" w:asciiTheme="minorAscii" w:hAnsiTheme="minorAscii" w:eastAsiaTheme="minorAscii" w:cstheme="minorAscii"/>
-          <w:b w:val="0"/>
-          <w:bCs w:val="0"/>
-          <w:sz w:val="22"/>
-          <w:szCs w:val="22"/>
-        </w:rPr>
-        <w:t>TaskController</w:t>
-      </w:r>
-      <w:proofErr w:type="spellEnd"/>
-      <w:r>
-        <w:rPr>
-          <w:rFonts w:ascii="Calibri" w:hAnsi="Calibri" w:eastAsia="Calibri" w:cs="Calibri" w:asciiTheme="minorAscii" w:hAnsiTheme="minorAscii" w:eastAsiaTheme="minorAscii" w:cstheme="minorAscii"/>
-          <w:b w:val="0"/>
-          <w:bCs w:val="0"/>
-          <w:sz w:val="22"/>
-          <w:szCs w:val="22"/>
-        </w:rPr>
-        <w:t xml:space="preserve"> as the task delegator, several services (namely </w:t>
-      </w:r>
-      <w:proofErr w:type="spellStart"/>
-      <w:r>
-        <w:rPr>
-          <w:rFonts w:ascii="Calibri" w:hAnsi="Calibri" w:eastAsia="Calibri" w:cs="Calibri" w:asciiTheme="minorAscii" w:hAnsiTheme="minorAscii" w:eastAsiaTheme="minorAscii" w:cstheme="minorAscii"/>
-          <w:b w:val="0"/>
-          <w:bCs w:val="0"/>
-          <w:sz w:val="22"/>
-          <w:szCs w:val="22"/>
-        </w:rPr>
-        <w:t>TaskService</w:t>
-      </w:r>
-      <w:proofErr w:type="spellEnd"/>
-      <w:r>
-        <w:rPr>
-          <w:rFonts w:ascii="Calibri" w:hAnsi="Calibri" w:eastAsia="Calibri" w:cs="Calibri" w:asciiTheme="minorAscii" w:hAnsiTheme="minorAscii" w:eastAsiaTheme="minorAscii" w:cstheme="minorAscii"/>
-          <w:b w:val="0"/>
-          <w:bCs w:val="0"/>
-          <w:sz w:val="22"/>
-          <w:szCs w:val="22"/>
-        </w:rPr>
-        <w:t xml:space="preserve">, </w:t>
-      </w:r>
-      <w:proofErr w:type="spellStart"/>
-      <w:r>
-        <w:rPr>
-          <w:rFonts w:ascii="Calibri" w:hAnsi="Calibri" w:eastAsia="Calibri" w:cs="Calibri" w:asciiTheme="minorAscii" w:hAnsiTheme="minorAscii" w:eastAsiaTheme="minorAscii" w:cstheme="minorAscii"/>
-          <w:b w:val="0"/>
-          <w:bCs w:val="0"/>
-          <w:sz w:val="22"/>
-          <w:szCs w:val="22"/>
-        </w:rPr>
-        <w:t>AnalyzerService</w:t>
-      </w:r>
-      <w:proofErr w:type="spellEnd"/>
-      <w:r>
-        <w:rPr>
-          <w:rFonts w:ascii="Calibri" w:hAnsi="Calibri" w:eastAsia="Calibri" w:cs="Calibri" w:asciiTheme="minorAscii" w:hAnsiTheme="minorAscii" w:eastAsiaTheme="minorAscii" w:cstheme="minorAscii"/>
-          <w:b w:val="0"/>
-          <w:bCs w:val="0"/>
-          <w:sz w:val="22"/>
-          <w:szCs w:val="22"/>
-        </w:rPr>
-        <w:t xml:space="preserve"> and </w:t>
-      </w:r>
-      <w:r>
-        <w:rPr>
-          <w:rFonts w:ascii="Calibri" w:hAnsi="Calibri" w:eastAsia="Calibri" w:cs="Calibri" w:asciiTheme="minorAscii" w:hAnsiTheme="minorAscii" w:eastAsiaTheme="minorAscii" w:cstheme="minorAscii"/>
-          <w:b w:val="0"/>
-          <w:bCs w:val="0"/>
-          <w:sz w:val="22"/>
-          <w:szCs w:val="22"/>
-        </w:rPr>
-        <w:t>DictionaryService</w:t>
-      </w:r>
-      <w:r>
-        <w:rPr>
-          <w:rFonts w:ascii="Calibri" w:hAnsi="Calibri" w:eastAsia="Calibri" w:cs="Calibri" w:asciiTheme="minorAscii" w:hAnsiTheme="minorAscii" w:eastAsiaTheme="minorAscii" w:cstheme="minorAscii"/>
-          <w:b w:val="0"/>
-          <w:bCs w:val="0"/>
-          <w:sz w:val="22"/>
-          <w:szCs w:val="22"/>
-        </w:rPr>
-        <w:t>) as the creators.  The domain layer was centered on representing key concepts for the domain, representing them as entities, aggregate roots and value objects when needed be. Encapsulation of the business core was attained via usage of DTO across layers.</w:t>
-      </w:r>
-    </w:p>
-    <w:p>
-      <w:pPr>
-        <w:pStyle w:val="Normal"/>
-        <w:bidi w:val="0"/>
-        <w:spacing w:before="0" w:beforeAutospacing="off" w:after="160" w:afterAutospacing="off" w:line="259" w:lineRule="auto"/>
-        <w:ind w:left="0" w:right="0"/>
-        <w:jc w:val="left"/>
-        <w:rPr>
-          <w:rFonts w:ascii="Calibri" w:hAnsi="Calibri" w:eastAsia="Calibri" w:cs="Calibri" w:asciiTheme="minorAscii" w:hAnsiTheme="minorAscii" w:eastAsiaTheme="minorAscii" w:cstheme="minorAscii"/>
-          <w:b w:val="0"/>
-          <w:bCs w:val="0"/>
-          <w:sz w:val="22"/>
-          <w:szCs w:val="22"/>
-        </w:rPr>
-      </w:pPr>
-      <w:r>
-        <w:rPr>
-          <w:rFonts w:ascii="Calibri" w:hAnsi="Calibri" w:eastAsia="Calibri" w:cs="Calibri" w:asciiTheme="minorAscii" w:hAnsiTheme="minorAscii" w:eastAsiaTheme="minorAscii" w:cstheme="minorAscii"/>
-          <w:b w:val="0"/>
-          <w:bCs w:val="0"/>
-          <w:sz w:val="22"/>
-          <w:szCs w:val="22"/>
-        </w:rPr>
-        <w:t xml:space="preserve">SOLID design was also taken into consideration by attempting to uphold the “S” - single-responsibility principle and the “O” – open-closed principle. </w:t>
-      </w:r>
-    </w:p>
-    <w:p>
-      <w:pPr>
-        <w:pStyle w:val="Normal"/>
-        <w:bidi w:val="0"/>
-        <w:spacing w:before="0" w:beforeAutospacing="off" w:after="160" w:afterAutospacing="off" w:line="259" w:lineRule="auto"/>
-        <w:ind w:left="0" w:right="0"/>
-        <w:jc w:val="left"/>
-        <w:rPr>
-          <w:rFonts w:ascii="Calibri" w:hAnsi="Calibri" w:eastAsia="Calibri" w:cs="Calibri" w:asciiTheme="minorAscii" w:hAnsiTheme="minorAscii" w:eastAsiaTheme="minorAscii" w:cstheme="minorAscii"/>
-          <w:b w:val="0"/>
-          <w:bCs w:val="0"/>
-          <w:sz w:val="22"/>
-          <w:szCs w:val="22"/>
-        </w:rPr>
-      </w:pPr>
-      <w:r>
-        <w:rPr>
-          <w:rFonts w:ascii="Calibri" w:hAnsi="Calibri" w:eastAsia="Calibri" w:cs="Calibri" w:asciiTheme="minorAscii" w:hAnsiTheme="minorAscii" w:eastAsiaTheme="minorAscii" w:cstheme="minorAscii"/>
-          <w:b w:val="0"/>
-          <w:bCs w:val="0"/>
-          <w:sz w:val="22"/>
-          <w:szCs w:val="22"/>
-        </w:rPr>
-        <w:t xml:space="preserve">HCLC was another one of the guidelines for the development of this prototype seen as scalability and </w:t>
-      </w:r>
-      <w:r>
-        <w:rPr>
-          <w:rFonts w:ascii="Calibri" w:hAnsi="Calibri" w:eastAsia="Calibri" w:cs="Calibri" w:asciiTheme="minorAscii" w:hAnsiTheme="minorAscii" w:eastAsiaTheme="minorAscii" w:cstheme="minorAscii"/>
-          <w:b w:val="0"/>
-          <w:bCs w:val="0"/>
-          <w:sz w:val="22"/>
-          <w:szCs w:val="22"/>
-        </w:rPr>
-        <w:t>mantainability</w:t>
-      </w:r>
-      <w:r>
-        <w:rPr>
-          <w:rFonts w:ascii="Calibri" w:hAnsi="Calibri" w:eastAsia="Calibri" w:cs="Calibri" w:asciiTheme="minorAscii" w:hAnsiTheme="minorAscii" w:eastAsiaTheme="minorAscii" w:cstheme="minorAscii"/>
-          <w:b w:val="0"/>
-          <w:bCs w:val="0"/>
-          <w:sz w:val="22"/>
-          <w:szCs w:val="22"/>
-        </w:rPr>
-        <w:t xml:space="preserve"> are future concerns for the improvement of the concept. As such, an attempt for the lowest possible coupling between layers was thought at all times.</w:t>
-      </w:r>
-    </w:p>
-    <w:p>
-      <w:pPr>
-        <w:pStyle w:val="Normal"/>
-        <w:bidi w:val="0"/>
-        <w:spacing w:before="0" w:beforeAutospacing="off" w:after="160" w:afterAutospacing="off" w:line="259" w:lineRule="auto"/>
-        <w:ind w:left="0" w:right="0"/>
-        <w:jc w:val="left"/>
-        <w:rPr>
-          <w:rFonts w:ascii="Calibri" w:hAnsi="Calibri" w:eastAsia="Calibri" w:cs="Calibri" w:asciiTheme="minorAscii" w:hAnsiTheme="minorAscii" w:eastAsiaTheme="minorAscii" w:cstheme="minorAscii"/>
-          <w:b w:val="0"/>
-          <w:bCs w:val="0"/>
-          <w:sz w:val="22"/>
-          <w:szCs w:val="22"/>
-        </w:rPr>
-      </w:pPr>
-    </w:p>
-    <w:p>
-      <w:pPr>
-        <w:pStyle w:val="Normal"/>
-        <w:bidi w:val="0"/>
-        <w:spacing w:before="0" w:beforeAutospacing="off" w:after="160" w:afterAutospacing="off" w:line="259" w:lineRule="auto"/>
-        <w:ind w:left="0" w:right="0"/>
-        <w:jc w:val="left"/>
-        <w:rPr>
-          <w:b w:val="1"/>
-          <w:bCs w:val="1"/>
-          <w:sz w:val="28"/>
-          <w:szCs w:val="28"/>
-        </w:rPr>
-      </w:pPr>
-      <w:r>
-        <w:rPr>
-          <w:b w:val="1"/>
-          <w:bCs w:val="1"/>
-          <w:sz w:val="28"/>
-          <w:szCs w:val="28"/>
-        </w:rPr>
-        <w:t>Technical Specifications</w:t>
-      </w:r>
-    </w:p>
-    <w:p>
-      <w:pPr>
-        <w:pStyle w:val="Normal"/>
-        <w:bidi w:val="0"/>
-        <w:spacing w:before="0" w:beforeAutospacing="off" w:after="160" w:afterAutospacing="off" w:line="259" w:lineRule="auto"/>
-        <w:ind w:left="0" w:right="0"/>
-        <w:jc w:val="left"/>
-        <w:rPr>
-          <w:rFonts w:ascii="Calibri" w:hAnsi="Calibri" w:eastAsia="Calibri" w:cs="Calibri" w:asciiTheme="minorAscii" w:hAnsiTheme="minorAscii" w:eastAsiaTheme="minorAscii" w:cstheme="minorAscii"/>
-          <w:b w:val="0"/>
-          <w:bCs w:val="0"/>
-          <w:sz w:val="22"/>
-          <w:szCs w:val="22"/>
-        </w:rPr>
-      </w:pPr>
-      <w:r>
-        <w:rPr>
-          <w:rFonts w:ascii="Calibri" w:hAnsi="Calibri" w:eastAsia="Calibri" w:cs="Calibri" w:asciiTheme="minorAscii" w:hAnsiTheme="minorAscii" w:eastAsiaTheme="minorAscii" w:cstheme="minorAscii"/>
-          <w:b w:val="0"/>
-          <w:bCs w:val="0"/>
-          <w:sz w:val="22"/>
-          <w:szCs w:val="22"/>
-        </w:rPr>
-        <w:t xml:space="preserve">The concept application is essentially a </w:t>
-      </w:r>
-      <w:proofErr w:type="spellStart"/>
-      <w:r>
-        <w:rPr>
-          <w:rFonts w:ascii="Calibri" w:hAnsi="Calibri" w:eastAsia="Calibri" w:cs="Calibri" w:asciiTheme="minorAscii" w:hAnsiTheme="minorAscii" w:eastAsiaTheme="minorAscii" w:cstheme="minorAscii"/>
-          <w:b w:val="0"/>
-          <w:bCs w:val="0"/>
-          <w:sz w:val="22"/>
-          <w:szCs w:val="22"/>
-        </w:rPr>
-        <w:t>RESTfuI</w:t>
-      </w:r>
-      <w:proofErr w:type="spellEnd"/>
-      <w:r>
-        <w:rPr>
-          <w:rFonts w:ascii="Calibri" w:hAnsi="Calibri" w:eastAsia="Calibri" w:cs="Calibri" w:asciiTheme="minorAscii" w:hAnsiTheme="minorAscii" w:eastAsiaTheme="minorAscii" w:cstheme="minorAscii"/>
-          <w:b w:val="0"/>
-          <w:bCs w:val="0"/>
-          <w:sz w:val="22"/>
-          <w:szCs w:val="22"/>
-        </w:rPr>
-        <w:t xml:space="preserve"> API that receives stateless data via HTTP request. This request is then mapped into a DTO by the Rest Controller (TaskControlller). Once it has been mapped, it will start the process to create a new task. </w:t>
-      </w:r>
-    </w:p>
-    <w:p>
-      <w:pPr>
-        <w:pStyle w:val="Normal"/>
-        <w:bidi w:val="0"/>
-        <w:spacing w:before="0" w:beforeAutospacing="off" w:after="160" w:afterAutospacing="off" w:line="259" w:lineRule="auto"/>
-        <w:ind w:left="0" w:right="0"/>
-        <w:jc w:val="left"/>
-        <w:rPr>
-          <w:rFonts w:ascii="Calibri" w:hAnsi="Calibri" w:eastAsia="Calibri" w:cs="Calibri" w:asciiTheme="minorAscii" w:hAnsiTheme="minorAscii" w:eastAsiaTheme="minorAscii" w:cstheme="minorAscii"/>
-          <w:b w:val="0"/>
-          <w:bCs w:val="0"/>
-          <w:sz w:val="22"/>
-          <w:szCs w:val="22"/>
-        </w:rPr>
-      </w:pPr>
-      <w:r>
-        <w:rPr>
-          <w:rFonts w:ascii="Calibri" w:hAnsi="Calibri" w:eastAsia="Calibri" w:cs="Calibri" w:asciiTheme="minorAscii" w:hAnsiTheme="minorAscii" w:eastAsiaTheme="minorAscii" w:cstheme="minorAscii"/>
-          <w:b w:val="0"/>
-          <w:bCs w:val="0"/>
-          <w:sz w:val="22"/>
-          <w:szCs w:val="22"/>
-        </w:rPr>
-        <w:t xml:space="preserve">The task creation is handled by several services that act together to do </w:t>
-      </w:r>
-      <w:r>
-        <w:rPr>
-          <w:rFonts w:ascii="Calibri" w:hAnsi="Calibri" w:eastAsia="Calibri" w:cs="Calibri" w:asciiTheme="minorAscii" w:hAnsiTheme="minorAscii" w:eastAsiaTheme="minorAscii" w:cstheme="minorAscii"/>
-          <w:b w:val="0"/>
-          <w:bCs w:val="0"/>
-          <w:sz w:val="22"/>
-          <w:szCs w:val="22"/>
-        </w:rPr>
-        <w:t>so:</w:t>
-      </w:r>
-      <w:r>
-        <w:rPr>
-          <w:rFonts w:ascii="Calibri" w:hAnsi="Calibri" w:eastAsia="Calibri" w:cs="Calibri" w:asciiTheme="minorAscii" w:hAnsiTheme="minorAscii" w:eastAsiaTheme="minorAscii" w:cstheme="minorAscii"/>
-          <w:b w:val="0"/>
-          <w:bCs w:val="0"/>
-          <w:sz w:val="22"/>
-          <w:szCs w:val="22"/>
-        </w:rPr>
-        <w:t xml:space="preserve"> </w:t>
-      </w:r>
-    </w:p>
-    <w:p>
-      <w:pPr>
-        <w:pStyle w:val="Normal"/>
-        <w:bidi w:val="0"/>
-        <w:spacing w:before="0" w:beforeAutospacing="off" w:after="160" w:afterAutospacing="off" w:line="259" w:lineRule="auto"/>
-        <w:ind w:left="0" w:right="0"/>
-        <w:jc w:val="left"/>
-        <w:rPr>
-          <w:rFonts w:ascii="Calibri" w:hAnsi="Calibri" w:eastAsia="Calibri" w:cs="Calibri" w:asciiTheme="minorAscii" w:hAnsiTheme="minorAscii" w:eastAsiaTheme="minorAscii" w:cstheme="minorAscii"/>
-          <w:b w:val="0"/>
-          <w:bCs w:val="0"/>
-          <w:sz w:val="22"/>
-          <w:szCs w:val="22"/>
-        </w:rPr>
-      </w:pPr>
-      <w:r>
-        <w:rPr>
-          <w:rFonts w:ascii="Calibri" w:hAnsi="Calibri" w:eastAsia="Calibri" w:cs="Calibri" w:asciiTheme="minorAscii" w:hAnsiTheme="minorAscii" w:eastAsiaTheme="minorAscii" w:cstheme="minorAscii"/>
-          <w:b w:val="0"/>
-          <w:bCs w:val="0"/>
-          <w:sz w:val="22"/>
-          <w:szCs w:val="22"/>
-        </w:rPr>
-        <w:t>-The A</w:t>
-      </w:r>
-      <w:r>
-        <w:rPr>
-          <w:rFonts w:ascii="Calibri" w:hAnsi="Calibri" w:eastAsia="Calibri" w:cs="Calibri" w:asciiTheme="minorAscii" w:hAnsiTheme="minorAscii" w:eastAsiaTheme="minorAscii" w:cstheme="minorAscii"/>
-          <w:b w:val="0"/>
-          <w:bCs w:val="0"/>
-          <w:sz w:val="22"/>
-          <w:szCs w:val="22"/>
-        </w:rPr>
-        <w:t>nalyzer Service</w:t>
-      </w:r>
-      <w:r>
-        <w:rPr>
-          <w:rFonts w:ascii="Calibri" w:hAnsi="Calibri" w:eastAsia="Calibri" w:cs="Calibri" w:asciiTheme="minorAscii" w:hAnsiTheme="minorAscii" w:eastAsiaTheme="minorAscii" w:cstheme="minorAscii"/>
-          <w:b w:val="0"/>
-          <w:bCs w:val="0"/>
-          <w:sz w:val="22"/>
-          <w:szCs w:val="22"/>
-        </w:rPr>
-        <w:t xml:space="preserve"> .</w:t>
-      </w:r>
-      <w:r>
-        <w:rPr>
-          <w:rFonts w:ascii="Calibri" w:hAnsi="Calibri" w:eastAsia="Calibri" w:cs="Calibri" w:asciiTheme="minorAscii" w:hAnsiTheme="minorAscii" w:eastAsiaTheme="minorAscii" w:cstheme="minorAscii"/>
-          <w:b w:val="0"/>
-          <w:bCs w:val="0"/>
-          <w:sz w:val="22"/>
-          <w:szCs w:val="22"/>
-        </w:rPr>
-        <w:t>It</w:t>
-      </w:r>
-      <w:r>
-        <w:rPr>
-          <w:rFonts w:ascii="Calibri" w:hAnsi="Calibri" w:eastAsia="Calibri" w:cs="Calibri" w:asciiTheme="minorAscii" w:hAnsiTheme="minorAscii" w:eastAsiaTheme="minorAscii" w:cstheme="minorAscii"/>
-          <w:b w:val="0"/>
-          <w:bCs w:val="0"/>
-          <w:sz w:val="22"/>
-          <w:szCs w:val="22"/>
-        </w:rPr>
-        <w:t xml:space="preserve"> is responsible for creating L</w:t>
-      </w:r>
-      <w:r>
-        <w:rPr>
-          <w:rFonts w:ascii="Calibri" w:hAnsi="Calibri" w:eastAsia="Calibri" w:cs="Calibri" w:asciiTheme="minorAscii" w:hAnsiTheme="minorAscii" w:eastAsiaTheme="minorAscii" w:cstheme="minorAscii"/>
-          <w:b w:val="0"/>
-          <w:bCs w:val="0"/>
-          <w:sz w:val="22"/>
-          <w:szCs w:val="22"/>
-        </w:rPr>
-        <w:t>ucene’s</w:t>
-      </w:r>
-      <w:r>
-        <w:rPr>
-          <w:rFonts w:ascii="Calibri" w:hAnsi="Calibri" w:eastAsia="Calibri" w:cs="Calibri" w:asciiTheme="minorAscii" w:hAnsiTheme="minorAscii" w:eastAsiaTheme="minorAscii" w:cstheme="minorAscii"/>
-          <w:b w:val="0"/>
-          <w:bCs w:val="0"/>
-          <w:sz w:val="22"/>
-          <w:szCs w:val="22"/>
-        </w:rPr>
-        <w:t xml:space="preserve"> </w:t>
-      </w:r>
-      <w:r>
-        <w:rPr>
-          <w:rFonts w:ascii="Calibri" w:hAnsi="Calibri" w:eastAsia="Calibri" w:cs="Calibri" w:asciiTheme="minorAscii" w:hAnsiTheme="minorAscii" w:eastAsiaTheme="minorAscii" w:cstheme="minorAscii"/>
-          <w:b w:val="0"/>
-          <w:bCs w:val="0"/>
-          <w:sz w:val="22"/>
-          <w:szCs w:val="22"/>
-        </w:rPr>
-        <w:t>analyzer, reader</w:t>
-      </w:r>
-      <w:r>
-        <w:rPr>
-          <w:rFonts w:ascii="Calibri" w:hAnsi="Calibri" w:eastAsia="Calibri" w:cs="Calibri" w:asciiTheme="minorAscii" w:hAnsiTheme="minorAscii" w:eastAsiaTheme="minorAscii" w:cstheme="minorAscii"/>
-          <w:b w:val="0"/>
-          <w:bCs w:val="0"/>
-          <w:sz w:val="22"/>
-          <w:szCs w:val="22"/>
-        </w:rPr>
-        <w:t xml:space="preserve"> </w:t>
-      </w:r>
-      <w:r>
-        <w:rPr>
-          <w:rFonts w:ascii="Calibri" w:hAnsi="Calibri" w:eastAsia="Calibri" w:cs="Calibri" w:asciiTheme="minorAscii" w:hAnsiTheme="minorAscii" w:eastAsiaTheme="minorAscii" w:cstheme="minorAscii"/>
-          <w:b w:val="0"/>
-          <w:bCs w:val="0"/>
-          <w:sz w:val="22"/>
-          <w:szCs w:val="22"/>
-        </w:rPr>
-        <w:t>and searcher</w:t>
-      </w:r>
-      <w:r>
-        <w:rPr>
-          <w:rFonts w:ascii="Calibri" w:hAnsi="Calibri" w:eastAsia="Calibri" w:cs="Calibri" w:asciiTheme="minorAscii" w:hAnsiTheme="minorAscii" w:eastAsiaTheme="minorAscii" w:cstheme="minorAscii"/>
-          <w:b w:val="0"/>
-          <w:bCs w:val="0"/>
-          <w:sz w:val="22"/>
-          <w:szCs w:val="22"/>
-        </w:rPr>
-        <w:t xml:space="preserve">. Simply put, all of the necessary “cogs” to analyze the input text, strip it of any unnecessary </w:t>
-      </w:r>
-      <w:r>
-        <w:rPr>
-          <w:rFonts w:ascii="Calibri" w:hAnsi="Calibri" w:eastAsia="Calibri" w:cs="Calibri" w:asciiTheme="minorAscii" w:hAnsiTheme="minorAscii" w:eastAsiaTheme="minorAscii" w:cstheme="minorAscii"/>
-          <w:b w:val="0"/>
-          <w:bCs w:val="0"/>
-          <w:sz w:val="22"/>
-          <w:szCs w:val="22"/>
-        </w:rPr>
-        <w:t>characters and</w:t>
-      </w:r>
-      <w:r>
-        <w:rPr>
-          <w:rFonts w:ascii="Calibri" w:hAnsi="Calibri" w:eastAsia="Calibri" w:cs="Calibri" w:asciiTheme="minorAscii" w:hAnsiTheme="minorAscii" w:eastAsiaTheme="minorAscii" w:cstheme="minorAscii"/>
-          <w:b w:val="0"/>
-          <w:bCs w:val="0"/>
-          <w:sz w:val="22"/>
-          <w:szCs w:val="22"/>
-        </w:rPr>
-        <w:t xml:space="preserve"> compare the terms or phrases by querying the “clean text” </w:t>
-      </w:r>
-      <w:r>
-        <w:rPr>
-          <w:rFonts w:ascii="Calibri" w:hAnsi="Calibri" w:eastAsia="Calibri" w:cs="Calibri" w:asciiTheme="minorAscii" w:hAnsiTheme="minorAscii" w:eastAsiaTheme="minorAscii" w:cstheme="minorAscii"/>
-          <w:b w:val="0"/>
-          <w:bCs w:val="0"/>
-          <w:sz w:val="22"/>
-          <w:szCs w:val="22"/>
-        </w:rPr>
-        <w:t>with available dictionaries of terms. By doing so, it will grant a weighted score to the query based on Lucene’s similarity algorithm. This score is then used to establish the prevalent language.</w:t>
-      </w:r>
-    </w:p>
-    <w:p>
-      <w:pPr>
-        <w:pStyle w:val="Normal"/>
-        <w:bidi w:val="0"/>
-        <w:spacing w:before="0" w:beforeAutospacing="off" w:after="160" w:afterAutospacing="off" w:line="259" w:lineRule="auto"/>
-        <w:ind w:left="0" w:right="0"/>
-        <w:jc w:val="left"/>
-        <w:rPr>
-          <w:rFonts w:ascii="Calibri" w:hAnsi="Calibri" w:eastAsia="Calibri" w:cs="Calibri" w:asciiTheme="minorAscii" w:hAnsiTheme="minorAscii" w:eastAsiaTheme="minorAscii" w:cstheme="minorAscii"/>
-          <w:b w:val="0"/>
-          <w:bCs w:val="0"/>
-          <w:sz w:val="22"/>
-          <w:szCs w:val="22"/>
-        </w:rPr>
-      </w:pPr>
-      <w:r>
-        <w:rPr>
-          <w:rFonts w:ascii="Calibri" w:hAnsi="Calibri" w:eastAsia="Calibri" w:cs="Calibri" w:asciiTheme="minorAscii" w:hAnsiTheme="minorAscii" w:eastAsiaTheme="minorAscii" w:cstheme="minorAscii"/>
-          <w:b w:val="0"/>
-          <w:bCs w:val="0"/>
-          <w:sz w:val="22"/>
-          <w:szCs w:val="22"/>
-        </w:rPr>
-        <w:t xml:space="preserve">-The Dictionary Service. This is where all the rules for mapping, configuring and adding documents to an index that will serve as dictionaries are cont </w:t>
-      </w:r>
-      <w:r>
-        <w:tab/>
-      </w:r>
-      <w:r>
-        <w:rPr>
-          <w:rFonts w:ascii="Calibri" w:hAnsi="Calibri" w:eastAsia="Calibri" w:cs="Calibri" w:asciiTheme="minorAscii" w:hAnsiTheme="minorAscii" w:eastAsiaTheme="minorAscii" w:cstheme="minorAscii"/>
-          <w:b w:val="0"/>
-          <w:bCs w:val="0"/>
-          <w:sz w:val="22"/>
-          <w:szCs w:val="22"/>
-        </w:rPr>
-        <w:t>ained. Without doing so, there would be no way to compare text with an input at all, which in turn would prove Lucene to be impractical.</w:t>
-      </w:r>
-    </w:p>
-    <w:p>
-      <w:pPr>
-        <w:pStyle w:val="Normal"/>
-        <w:bidi w:val="0"/>
-        <w:spacing w:before="0" w:beforeAutospacing="off" w:after="160" w:afterAutospacing="off" w:line="259" w:lineRule="auto"/>
-        <w:ind w:left="0" w:right="0"/>
-        <w:jc w:val="left"/>
-        <w:rPr>
-          <w:rFonts w:ascii="Calibri" w:hAnsi="Calibri" w:eastAsia="Calibri" w:cs="Calibri" w:asciiTheme="minorAscii" w:hAnsiTheme="minorAscii" w:eastAsiaTheme="minorAscii" w:cstheme="minorAscii"/>
-          <w:b w:val="0"/>
-          <w:bCs w:val="0"/>
-          <w:sz w:val="22"/>
-          <w:szCs w:val="22"/>
-        </w:rPr>
-      </w:pPr>
-      <w:r>
-        <w:rPr>
-          <w:rFonts w:ascii="Calibri" w:hAnsi="Calibri" w:eastAsia="Calibri" w:cs="Calibri" w:asciiTheme="minorAscii" w:hAnsiTheme="minorAscii" w:eastAsiaTheme="minorAscii" w:cstheme="minorAscii"/>
-          <w:b w:val="0"/>
-          <w:bCs w:val="0"/>
-          <w:sz w:val="22"/>
-          <w:szCs w:val="22"/>
-        </w:rPr>
-        <w:t>-The Task Service. The part responsible for creating and using the other services to realize the user scenario. This is where the object containing the data that will be assembled to be sent as a client-side response. In other words, where the information with the determined language will be stored and sent upstream towards the user.</w:t>
-      </w:r>
-    </w:p>
-    <w:p>
-      <w:pPr>
-        <w:pStyle w:val="Normal"/>
-        <w:bidi w:val="0"/>
-        <w:spacing w:before="0" w:beforeAutospacing="off" w:after="160" w:afterAutospacing="off" w:line="259" w:lineRule="auto"/>
-        <w:ind w:left="0" w:right="0"/>
-        <w:jc w:val="left"/>
-        <w:rPr>
-          <w:rFonts w:ascii="Calibri" w:hAnsi="Calibri" w:eastAsia="Calibri" w:cs="Calibri" w:asciiTheme="minorAscii" w:hAnsiTheme="minorAscii" w:eastAsiaTheme="minorAscii" w:cstheme="minorAscii"/>
-          <w:b w:val="0"/>
-          <w:bCs w:val="0"/>
-          <w:sz w:val="22"/>
-          <w:szCs w:val="22"/>
-        </w:rPr>
-      </w:pPr>
-    </w:p>
-    <w:p>
-      <w:pPr>
-        <w:pStyle w:val="Normal"/>
-        <w:bidi w:val="0"/>
-        <w:spacing w:before="0" w:beforeAutospacing="off" w:after="160" w:afterAutospacing="off" w:line="259" w:lineRule="auto"/>
-        <w:ind w:left="0" w:right="0"/>
-        <w:jc w:val="left"/>
-        <w:rPr>
-          <w:rFonts w:ascii="Calibri" w:hAnsi="Calibri" w:eastAsia="Calibri" w:cs="Calibri" w:asciiTheme="minorAscii" w:hAnsiTheme="minorAscii" w:eastAsiaTheme="minorAscii" w:cstheme="minorAscii"/>
-          <w:b w:val="0"/>
-          <w:bCs w:val="0"/>
-          <w:sz w:val="22"/>
-          <w:szCs w:val="22"/>
-        </w:rPr>
-      </w:pPr>
-    </w:p>
-    <w:p>
-      <w:pPr>
-        <w:pStyle w:val="Normal"/>
-        <w:rPr>
-          <w:i w:val="1"/>
-          <w:iCs w:val="1"/>
+    <w:p>
+      <w:pPr>
+        <w:rPr>
+          <w:i/>
+          <w:iCs/>
         </w:rPr>
       </w:pPr>
     </w:p>
@@ -6178,10 +5569,28 @@
           <w:sz w:val="32"/>
           <w:szCs w:val="32"/>
         </w:rPr>
+        <w:lastRenderedPageBreak/>
         <w:t>Prototype</w:t>
       </w:r>
     </w:p>
     <w:p>
+      <w:pPr>
+        <w:rPr>
+          <w:b/>
+          <w:sz w:val="24"/>
+          <w:szCs w:val="24"/>
+        </w:rPr>
+      </w:pPr>
+      <w:r>
+        <w:rPr>
+          <w:b/>
+          <w:sz w:val="24"/>
+          <w:szCs w:val="24"/>
+        </w:rPr>
+        <w:t>Introduction and Design</w:t>
+      </w:r>
+    </w:p>
+    <w:p>
       <w:r>
         <w:t xml:space="preserve">The evolution of the </w:t>
       </w:r>
@@ -6196,6 +5605,11 @@
       </w:r>
     </w:p>
     <w:p>
+      <w:pPr>
+        <w:rPr>
+          <w:rFonts w:asciiTheme="minorHAnsi" w:eastAsiaTheme="minorEastAsia" w:hAnsiTheme="minorHAnsi" w:cstheme="minorBidi"/>
+        </w:rPr>
+      </w:pPr>
       <w:r>
         <w:t xml:space="preserve">Accordingly, we made some decision mainly about design, organization, and possibility of development of the app.  For that, we used </w:t>
       </w:r>
@@ -6208,7 +5622,13 @@
       </w:r>
       <w:proofErr w:type="spellEnd"/>
       <w:r>
-        <w:t xml:space="preserve"> with an application that serves the same purpose as the </w:t>
+        <w:t xml:space="preserve"> </w:t>
+      </w:r>
+      <w:r>
+        <w:t>in our</w:t>
+      </w:r>
+      <w:r>
+        <w:t xml:space="preserve"> application that serves the same purpose as the </w:t>
       </w:r>
       <w:r>
         <w:rPr>
@@ -6217,108 +5637,647 @@
         <w:t>POC</w:t>
       </w:r>
       <w:r>
-        <w:t xml:space="preserve"> but with the Onion Layered Design. Now, the layers are well defined, and the single responsibility well attributed in a way that we could plan and execute the needed documentation and diagrams.</w:t>
-      </w:r>
-    </w:p>
-    <w:p>
-      <w:r>
-        <w:t xml:space="preserve">At this point, we are also no longer using the console interface to insert texts but receiving </w:t>
+        <w:t xml:space="preserve"> but with the </w:t>
+      </w:r>
+      <w:r>
+        <w:rPr>
+          <w:b/>
+          <w:bCs/>
+        </w:rPr>
+        <w:t xml:space="preserve">Onion Layered </w:t>
+      </w:r>
+      <w:r>
+        <w:rPr>
+          <w:b/>
+          <w:bCs/>
+        </w:rPr>
+        <w:t>Architecture</w:t>
+      </w:r>
+      <w:r>
+        <w:rPr>
+          <w:rFonts w:asciiTheme="minorHAnsi" w:eastAsiaTheme="minorEastAsia" w:hAnsiTheme="minorHAnsi" w:cstheme="minorBidi"/>
+        </w:rPr>
+        <w:t xml:space="preserve"> emphasiz</w:t>
+      </w:r>
+      <w:r>
+        <w:rPr>
+          <w:rFonts w:asciiTheme="minorHAnsi" w:eastAsiaTheme="minorEastAsia" w:hAnsiTheme="minorHAnsi" w:cstheme="minorBidi"/>
+        </w:rPr>
+        <w:t>ing</w:t>
+      </w:r>
+      <w:r>
+        <w:rPr>
+          <w:rFonts w:asciiTheme="minorHAnsi" w:eastAsiaTheme="minorEastAsia" w:hAnsiTheme="minorHAnsi" w:cstheme="minorBidi"/>
+        </w:rPr>
+        <w:t xml:space="preserve"> overall good practices</w:t>
+      </w:r>
+      <w:r>
+        <w:rPr>
+          <w:rFonts w:asciiTheme="minorHAnsi" w:eastAsiaTheme="minorEastAsia" w:hAnsiTheme="minorHAnsi" w:cstheme="minorBidi"/>
+        </w:rPr>
+        <w:t xml:space="preserve">. </w:t>
+      </w:r>
+    </w:p>
+    <w:p>
+      <w:pPr>
+        <w:rPr>
+          <w:rFonts w:asciiTheme="minorHAnsi" w:eastAsiaTheme="minorEastAsia" w:hAnsiTheme="minorHAnsi" w:cstheme="minorBidi"/>
+        </w:rPr>
+      </w:pPr>
+      <w:r>
+        <w:rPr>
+          <w:rFonts w:asciiTheme="minorHAnsi" w:eastAsiaTheme="minorEastAsia" w:hAnsiTheme="minorHAnsi" w:cstheme="minorBidi"/>
+        </w:rPr>
+        <w:t>We are also applying the following</w:t>
+      </w:r>
+      <w:r>
+        <w:rPr>
+          <w:rFonts w:asciiTheme="minorHAnsi" w:eastAsiaTheme="minorEastAsia" w:hAnsiTheme="minorHAnsi" w:cstheme="minorBidi"/>
+        </w:rPr>
+        <w:t xml:space="preserve"> design</w:t>
+      </w:r>
+      <w:r>
+        <w:rPr>
+          <w:rFonts w:asciiTheme="minorHAnsi" w:eastAsiaTheme="minorEastAsia" w:hAnsiTheme="minorHAnsi" w:cstheme="minorBidi"/>
+        </w:rPr>
+        <w:t xml:space="preserve"> </w:t>
+      </w:r>
+      <w:r>
+        <w:rPr>
+          <w:rFonts w:asciiTheme="minorHAnsi" w:eastAsiaTheme="minorEastAsia" w:hAnsiTheme="minorHAnsi" w:cstheme="minorBidi"/>
+        </w:rPr>
+        <w:t>patterns:</w:t>
+      </w:r>
+    </w:p>
+    <w:p>
+      <w:pPr>
+        <w:rPr>
+          <w:rFonts w:asciiTheme="minorHAnsi" w:eastAsiaTheme="minorEastAsia" w:hAnsiTheme="minorHAnsi" w:cstheme="minorBidi"/>
+        </w:rPr>
+      </w:pPr>
+      <w:r>
+        <w:rPr>
+          <w:rFonts w:asciiTheme="minorHAnsi" w:eastAsiaTheme="minorEastAsia" w:hAnsiTheme="minorHAnsi" w:cstheme="minorBidi"/>
+          <w:b/>
+          <w:bCs/>
+        </w:rPr>
+        <w:t>RDD</w:t>
+      </w:r>
+      <w:r>
+        <w:rPr>
+          <w:rFonts w:asciiTheme="minorHAnsi" w:eastAsiaTheme="minorEastAsia" w:hAnsiTheme="minorHAnsi" w:cstheme="minorBidi"/>
+        </w:rPr>
+        <w:t xml:space="preserve">(Responsibility Driven Design) was applied in conjunction with </w:t>
+      </w:r>
+      <w:r>
+        <w:rPr>
+          <w:rFonts w:asciiTheme="minorHAnsi" w:eastAsiaTheme="minorEastAsia" w:hAnsiTheme="minorHAnsi" w:cstheme="minorBidi"/>
+          <w:b/>
+          <w:bCs/>
+        </w:rPr>
+        <w:t>GRASP</w:t>
+      </w:r>
+      <w:r>
+        <w:rPr>
+          <w:rFonts w:asciiTheme="minorHAnsi" w:eastAsiaTheme="minorEastAsia" w:hAnsiTheme="minorHAnsi" w:cstheme="minorBidi"/>
+        </w:rPr>
+        <w:t xml:space="preserve">, </w:t>
+      </w:r>
+      <w:r>
+        <w:rPr>
+          <w:rFonts w:asciiTheme="minorHAnsi" w:eastAsiaTheme="minorEastAsia" w:hAnsiTheme="minorHAnsi" w:cstheme="minorBidi"/>
+          <w:b/>
+          <w:bCs/>
+        </w:rPr>
+        <w:t>MVC</w:t>
+      </w:r>
+      <w:r>
+        <w:rPr>
+          <w:rFonts w:asciiTheme="minorHAnsi" w:eastAsiaTheme="minorEastAsia" w:hAnsiTheme="minorHAnsi" w:cstheme="minorBidi"/>
+        </w:rPr>
+        <w:t xml:space="preserve"> and </w:t>
+      </w:r>
+      <w:r>
+        <w:rPr>
+          <w:rFonts w:asciiTheme="minorHAnsi" w:eastAsiaTheme="minorEastAsia" w:hAnsiTheme="minorHAnsi" w:cstheme="minorBidi"/>
+          <w:b/>
+          <w:bCs/>
+        </w:rPr>
+        <w:t xml:space="preserve">DDD </w:t>
+      </w:r>
+      <w:r>
+        <w:rPr>
+          <w:rFonts w:asciiTheme="minorHAnsi" w:eastAsiaTheme="minorEastAsia" w:hAnsiTheme="minorHAnsi" w:cstheme="minorBidi"/>
+        </w:rPr>
+        <w:t xml:space="preserve">patterns designating a </w:t>
       </w:r>
       <w:proofErr w:type="spellStart"/>
       <w:r>
         <w:rPr>
+          <w:rFonts w:asciiTheme="minorHAnsi" w:eastAsiaTheme="minorEastAsia" w:hAnsiTheme="minorHAnsi" w:cstheme="minorBidi"/>
+        </w:rPr>
+        <w:t>TaskController</w:t>
+      </w:r>
+      <w:proofErr w:type="spellEnd"/>
+      <w:r>
+        <w:rPr>
+          <w:rFonts w:asciiTheme="minorHAnsi" w:eastAsiaTheme="minorEastAsia" w:hAnsiTheme="minorHAnsi" w:cstheme="minorBidi"/>
+        </w:rPr>
+        <w:t xml:space="preserve"> as the task delegator, several services (namely </w:t>
+      </w:r>
+      <w:proofErr w:type="spellStart"/>
+      <w:r>
+        <w:rPr>
+          <w:rFonts w:asciiTheme="minorHAnsi" w:eastAsiaTheme="minorEastAsia" w:hAnsiTheme="minorHAnsi" w:cstheme="minorBidi"/>
+        </w:rPr>
+        <w:t>TaskService</w:t>
+      </w:r>
+      <w:proofErr w:type="spellEnd"/>
+      <w:r>
+        <w:rPr>
+          <w:rFonts w:asciiTheme="minorHAnsi" w:eastAsiaTheme="minorEastAsia" w:hAnsiTheme="minorHAnsi" w:cstheme="minorBidi"/>
+        </w:rPr>
+        <w:t xml:space="preserve">, </w:t>
+      </w:r>
+      <w:proofErr w:type="spellStart"/>
+      <w:r>
+        <w:rPr>
+          <w:rFonts w:asciiTheme="minorHAnsi" w:eastAsiaTheme="minorEastAsia" w:hAnsiTheme="minorHAnsi" w:cstheme="minorBidi"/>
+        </w:rPr>
+        <w:t>AnalyzerService</w:t>
+      </w:r>
+      <w:proofErr w:type="spellEnd"/>
+      <w:r>
+        <w:rPr>
+          <w:rFonts w:asciiTheme="minorHAnsi" w:eastAsiaTheme="minorEastAsia" w:hAnsiTheme="minorHAnsi" w:cstheme="minorBidi"/>
+        </w:rPr>
+        <w:t xml:space="preserve"> and </w:t>
+      </w:r>
+      <w:proofErr w:type="spellStart"/>
+      <w:r>
+        <w:rPr>
+          <w:rFonts w:asciiTheme="minorHAnsi" w:eastAsiaTheme="minorEastAsia" w:hAnsiTheme="minorHAnsi" w:cstheme="minorBidi"/>
+        </w:rPr>
+        <w:t>DictionaryService</w:t>
+      </w:r>
+      <w:proofErr w:type="spellEnd"/>
+      <w:r>
+        <w:rPr>
+          <w:rFonts w:asciiTheme="minorHAnsi" w:eastAsiaTheme="minorEastAsia" w:hAnsiTheme="minorHAnsi" w:cstheme="minorBidi"/>
+        </w:rPr>
+        <w:t xml:space="preserve">) as the creators.  The domain layer was centered on representing key concepts for the domain, representing them as entities, aggregate roots and value objects when needed be. Encapsulation of the business core was attained via usage of </w:t>
+      </w:r>
+      <w:r>
+        <w:rPr>
+          <w:rFonts w:asciiTheme="minorHAnsi" w:eastAsiaTheme="minorEastAsia" w:hAnsiTheme="minorHAnsi" w:cstheme="minorBidi"/>
           <w:i/>
-        </w:rPr>
-        <w:t>json</w:t>
+          <w:iCs/>
+        </w:rPr>
+        <w:t>DTO</w:t>
+      </w:r>
+      <w:r>
+        <w:rPr>
+          <w:rFonts w:asciiTheme="minorHAnsi" w:eastAsiaTheme="minorEastAsia" w:hAnsiTheme="minorHAnsi" w:cstheme="minorBidi"/>
+        </w:rPr>
+        <w:t xml:space="preserve"> across layers.</w:t>
+      </w:r>
+    </w:p>
+    <w:p>
+      <w:pPr>
+        <w:rPr>
+          <w:rFonts w:asciiTheme="minorHAnsi" w:eastAsiaTheme="minorEastAsia" w:hAnsiTheme="minorHAnsi" w:cstheme="minorBidi"/>
+        </w:rPr>
+      </w:pPr>
+      <w:r>
+        <w:rPr>
+          <w:rFonts w:asciiTheme="minorHAnsi" w:eastAsiaTheme="minorEastAsia" w:hAnsiTheme="minorHAnsi" w:cstheme="minorBidi"/>
+          <w:b/>
+          <w:bCs/>
+        </w:rPr>
+        <w:t>SOLID</w:t>
+      </w:r>
+      <w:r>
+        <w:rPr>
+          <w:rFonts w:asciiTheme="minorHAnsi" w:eastAsiaTheme="minorEastAsia" w:hAnsiTheme="minorHAnsi" w:cstheme="minorBidi"/>
+        </w:rPr>
+        <w:t xml:space="preserve"> design was also taken into consideration by attempting to uphold the “S” - single-responsibility principle and the “O” – open-closed principle. </w:t>
+      </w:r>
+    </w:p>
+    <w:p>
+      <w:pPr>
+        <w:rPr>
+          <w:rFonts w:asciiTheme="minorHAnsi" w:eastAsiaTheme="minorEastAsia" w:hAnsiTheme="minorHAnsi" w:cstheme="minorBidi"/>
+        </w:rPr>
+      </w:pPr>
+      <w:r>
+        <w:rPr>
+          <w:rFonts w:asciiTheme="minorHAnsi" w:eastAsiaTheme="minorEastAsia" w:hAnsiTheme="minorHAnsi" w:cstheme="minorBidi"/>
+          <w:b/>
+          <w:bCs/>
+        </w:rPr>
+        <w:t xml:space="preserve">HCLC </w:t>
+      </w:r>
+      <w:r>
+        <w:rPr>
+          <w:rFonts w:asciiTheme="minorHAnsi" w:eastAsiaTheme="minorEastAsia" w:hAnsiTheme="minorHAnsi" w:cstheme="minorBidi"/>
+        </w:rPr>
+        <w:t xml:space="preserve">was another one of the guidelines for the development of this prototype seen as scalability and maintainability are future concerns for the improvement of the concept. As such, an attempt for the lowest possible coupling between layers was </w:t>
+      </w:r>
+      <w:proofErr w:type="gramStart"/>
+      <w:r>
+        <w:rPr>
+          <w:rFonts w:asciiTheme="minorHAnsi" w:eastAsiaTheme="minorEastAsia" w:hAnsiTheme="minorHAnsi" w:cstheme="minorBidi"/>
+        </w:rPr>
+        <w:t>thought at all times</w:t>
+      </w:r>
+      <w:proofErr w:type="gramEnd"/>
+      <w:r>
+        <w:rPr>
+          <w:rFonts w:asciiTheme="minorHAnsi" w:eastAsiaTheme="minorEastAsia" w:hAnsiTheme="minorHAnsi" w:cstheme="minorBidi"/>
+        </w:rPr>
+        <w:t>.</w:t>
+      </w:r>
+    </w:p>
+    <w:p/>
+    <w:p>
+      <w:pPr>
+        <w:rPr>
+          <w:b/>
+          <w:bCs/>
+          <w:sz w:val="24"/>
+          <w:szCs w:val="24"/>
+        </w:rPr>
+      </w:pPr>
+      <w:r>
+        <w:rPr>
+          <w:b/>
+          <w:bCs/>
+          <w:sz w:val="24"/>
+          <w:szCs w:val="24"/>
+        </w:rPr>
+        <w:t>Technical Specifications</w:t>
+      </w:r>
+    </w:p>
+    <w:p>
+      <w:pPr>
+        <w:rPr>
+          <w:rFonts w:asciiTheme="minorHAnsi" w:eastAsiaTheme="minorEastAsia" w:hAnsiTheme="minorHAnsi" w:cstheme="minorBidi"/>
+        </w:rPr>
+      </w:pPr>
+      <w:r>
+        <w:rPr>
+          <w:rFonts w:asciiTheme="minorHAnsi" w:eastAsiaTheme="minorEastAsia" w:hAnsiTheme="minorHAnsi" w:cstheme="minorBidi"/>
+        </w:rPr>
+        <w:t xml:space="preserve">The concept application is essentially a </w:t>
+      </w:r>
+      <w:proofErr w:type="spellStart"/>
+      <w:r>
+        <w:rPr>
+          <w:rFonts w:asciiTheme="minorHAnsi" w:eastAsiaTheme="minorEastAsia" w:hAnsiTheme="minorHAnsi" w:cstheme="minorBidi"/>
+          <w:i/>
+          <w:iCs/>
+        </w:rPr>
+        <w:t>RESTfuI</w:t>
       </w:r>
       <w:proofErr w:type="spellEnd"/>
       <w:r>
-        <w:t xml:space="preserve"> objects directly in the Controller through the </w:t>
-      </w:r>
-      <w:r>
-        <w:rPr>
+        <w:rPr>
+          <w:rFonts w:asciiTheme="minorHAnsi" w:eastAsiaTheme="minorEastAsia" w:hAnsiTheme="minorHAnsi" w:cstheme="minorBidi"/>
           <w:i/>
-        </w:rPr>
-        <w:t>REST</w:t>
-      </w:r>
-      <w:r>
-        <w:t xml:space="preserve"> architectural style application (</w:t>
-      </w:r>
-      <w:r>
-        <w:rPr>
+          <w:iCs/>
+        </w:rPr>
+        <w:t xml:space="preserve"> API</w:t>
+      </w:r>
+      <w:r>
+        <w:rPr>
+          <w:rFonts w:asciiTheme="minorHAnsi" w:eastAsiaTheme="minorEastAsia" w:hAnsiTheme="minorHAnsi" w:cstheme="minorBidi"/>
+        </w:rPr>
+        <w:t xml:space="preserve"> that receives stateless data via </w:t>
+      </w:r>
+      <w:r>
+        <w:rPr>
+          <w:rFonts w:asciiTheme="minorHAnsi" w:eastAsiaTheme="minorEastAsia" w:hAnsiTheme="minorHAnsi" w:cstheme="minorBidi"/>
           <w:i/>
-        </w:rPr>
-        <w:t>Postman</w:t>
-      </w:r>
-      <w:r>
-        <w:t xml:space="preserve"> in this case).  </w:t>
-      </w:r>
-    </w:p>
-    <w:p>
-      <w:r>
-        <w:t xml:space="preserve">We also decided not to have anything persisted at the </w:t>
+          <w:iCs/>
+        </w:rPr>
+        <w:t xml:space="preserve">HTTP </w:t>
+      </w:r>
+      <w:r>
+        <w:rPr>
+          <w:rFonts w:asciiTheme="minorHAnsi" w:eastAsiaTheme="minorEastAsia" w:hAnsiTheme="minorHAnsi" w:cstheme="minorBidi"/>
+        </w:rPr>
+        <w:t xml:space="preserve">request. This request is then mapped into a </w:t>
+      </w:r>
+      <w:r>
+        <w:rPr>
+          <w:rFonts w:asciiTheme="minorHAnsi" w:eastAsiaTheme="minorEastAsia" w:hAnsiTheme="minorHAnsi" w:cstheme="minorBidi"/>
+          <w:i/>
+          <w:iCs/>
+        </w:rPr>
+        <w:t>DTO</w:t>
+      </w:r>
+      <w:r>
+        <w:rPr>
+          <w:rFonts w:asciiTheme="minorHAnsi" w:eastAsiaTheme="minorEastAsia" w:hAnsiTheme="minorHAnsi" w:cstheme="minorBidi"/>
+        </w:rPr>
+        <w:t xml:space="preserve"> by the Rest Controller (</w:t>
+      </w:r>
+      <w:proofErr w:type="spellStart"/>
+      <w:r>
+        <w:rPr>
+          <w:rFonts w:asciiTheme="minorHAnsi" w:eastAsiaTheme="minorEastAsia" w:hAnsiTheme="minorHAnsi" w:cstheme="minorBidi"/>
+        </w:rPr>
+        <w:t>TaskControlller</w:t>
+      </w:r>
+      <w:proofErr w:type="spellEnd"/>
+      <w:r>
+        <w:rPr>
+          <w:rFonts w:asciiTheme="minorHAnsi" w:eastAsiaTheme="minorEastAsia" w:hAnsiTheme="minorHAnsi" w:cstheme="minorBidi"/>
+        </w:rPr>
+        <w:t xml:space="preserve">). Once it has been mapped, it will start the process to create a new task. </w:t>
+      </w:r>
+    </w:p>
+    <w:p>
+      <w:pPr>
+        <w:rPr>
+          <w:rFonts w:asciiTheme="minorHAnsi" w:eastAsiaTheme="minorEastAsia" w:hAnsiTheme="minorHAnsi" w:cstheme="minorBidi"/>
+        </w:rPr>
+      </w:pPr>
+      <w:r>
+        <w:rPr>
+          <w:rFonts w:asciiTheme="minorHAnsi" w:eastAsiaTheme="minorEastAsia" w:hAnsiTheme="minorHAnsi" w:cstheme="minorBidi"/>
+        </w:rPr>
+        <w:t xml:space="preserve">The task creation is handled by several services that act together to do so: </w:t>
+      </w:r>
+    </w:p>
+    <w:p>
+      <w:pPr>
+        <w:rPr>
+          <w:rFonts w:asciiTheme="minorHAnsi" w:eastAsiaTheme="minorEastAsia" w:hAnsiTheme="minorHAnsi" w:cstheme="minorBidi"/>
+        </w:rPr>
+      </w:pPr>
+      <w:r>
+        <w:rPr>
+          <w:rFonts w:asciiTheme="minorHAnsi" w:eastAsiaTheme="minorEastAsia" w:hAnsiTheme="minorHAnsi" w:cstheme="minorBidi"/>
+        </w:rPr>
+        <w:t xml:space="preserve">-The </w:t>
+      </w:r>
+      <w:r>
+        <w:rPr>
+          <w:rFonts w:asciiTheme="minorHAnsi" w:eastAsiaTheme="minorEastAsia" w:hAnsiTheme="minorHAnsi" w:cstheme="minorBidi"/>
+          <w:i/>
+          <w:iCs/>
+        </w:rPr>
+        <w:t>Analyzer Service</w:t>
+      </w:r>
+      <w:r>
+        <w:rPr>
+          <w:rFonts w:asciiTheme="minorHAnsi" w:eastAsiaTheme="minorEastAsia" w:hAnsiTheme="minorHAnsi" w:cstheme="minorBidi"/>
+        </w:rPr>
+        <w:t xml:space="preserve"> .It is responsible for creating Lucene’s analyzer, </w:t>
       </w:r>
       <w:proofErr w:type="gramStart"/>
       <w:r>
+        <w:rPr>
+          <w:rFonts w:asciiTheme="minorHAnsi" w:eastAsiaTheme="minorEastAsia" w:hAnsiTheme="minorHAnsi" w:cstheme="minorBidi"/>
+        </w:rPr>
+        <w:t>reader</w:t>
+      </w:r>
+      <w:proofErr w:type="gramEnd"/>
+      <w:r>
+        <w:rPr>
+          <w:rFonts w:asciiTheme="minorHAnsi" w:eastAsiaTheme="minorEastAsia" w:hAnsiTheme="minorHAnsi" w:cstheme="minorBidi"/>
+        </w:rPr>
+        <w:t xml:space="preserve"> and searcher. Simply put, </w:t>
+      </w:r>
+      <w:proofErr w:type="gramStart"/>
+      <w:r>
+        <w:rPr>
+          <w:rFonts w:asciiTheme="minorHAnsi" w:eastAsiaTheme="minorEastAsia" w:hAnsiTheme="minorHAnsi" w:cstheme="minorBidi"/>
+        </w:rPr>
+        <w:t>all of</w:t>
+      </w:r>
+      <w:proofErr w:type="gramEnd"/>
+      <w:r>
+        <w:rPr>
+          <w:rFonts w:asciiTheme="minorHAnsi" w:eastAsiaTheme="minorEastAsia" w:hAnsiTheme="minorHAnsi" w:cstheme="minorBidi"/>
+        </w:rPr>
+        <w:t xml:space="preserve"> the necessary “cogs” to analyze the input text, strip it of any unnecessary characters and compare the terms or phrases by querying the “clean text” with available dictionaries of terms. By doing so, it will grant a weighted score to the query based on </w:t>
+      </w:r>
+      <w:r>
+        <w:rPr>
+          <w:rFonts w:asciiTheme="minorHAnsi" w:eastAsiaTheme="minorEastAsia" w:hAnsiTheme="minorHAnsi" w:cstheme="minorBidi"/>
+          <w:i/>
+          <w:iCs/>
+        </w:rPr>
+        <w:t>Lucene’s</w:t>
+      </w:r>
+      <w:r>
+        <w:rPr>
+          <w:rFonts w:asciiTheme="minorHAnsi" w:eastAsiaTheme="minorEastAsia" w:hAnsiTheme="minorHAnsi" w:cstheme="minorBidi"/>
+        </w:rPr>
+        <w:t xml:space="preserve"> similarity algorithm. This score is then used to establish the prevalent language.</w:t>
+      </w:r>
+    </w:p>
+    <w:p>
+      <w:pPr>
+        <w:rPr>
+          <w:rFonts w:asciiTheme="minorHAnsi" w:eastAsiaTheme="minorEastAsia" w:hAnsiTheme="minorHAnsi" w:cstheme="minorBidi"/>
+        </w:rPr>
+      </w:pPr>
+      <w:r>
+        <w:rPr>
+          <w:rFonts w:asciiTheme="minorHAnsi" w:eastAsiaTheme="minorEastAsia" w:hAnsiTheme="minorHAnsi" w:cstheme="minorBidi"/>
+        </w:rPr>
+        <w:t xml:space="preserve">-The </w:t>
+      </w:r>
+      <w:r>
+        <w:rPr>
+          <w:rFonts w:asciiTheme="minorHAnsi" w:eastAsiaTheme="minorEastAsia" w:hAnsiTheme="minorHAnsi" w:cstheme="minorBidi"/>
+          <w:i/>
+          <w:iCs/>
+        </w:rPr>
+        <w:t>Dictionary Service</w:t>
+      </w:r>
+      <w:r>
+        <w:rPr>
+          <w:rFonts w:asciiTheme="minorHAnsi" w:eastAsiaTheme="minorEastAsia" w:hAnsiTheme="minorHAnsi" w:cstheme="minorBidi"/>
+        </w:rPr>
+        <w:t xml:space="preserve">. This is where all the rules for mapping, </w:t>
+      </w:r>
+      <w:proofErr w:type="gramStart"/>
+      <w:r>
+        <w:rPr>
+          <w:rFonts w:asciiTheme="minorHAnsi" w:eastAsiaTheme="minorEastAsia" w:hAnsiTheme="minorHAnsi" w:cstheme="minorBidi"/>
+        </w:rPr>
+        <w:t>configuring</w:t>
+      </w:r>
+      <w:proofErr w:type="gramEnd"/>
+      <w:r>
+        <w:rPr>
+          <w:rFonts w:asciiTheme="minorHAnsi" w:eastAsiaTheme="minorEastAsia" w:hAnsiTheme="minorHAnsi" w:cstheme="minorBidi"/>
+        </w:rPr>
+        <w:t xml:space="preserve"> and adding documents to an index that will serve as dictionaries are contained. </w:t>
+      </w:r>
+      <w:proofErr w:type="gramStart"/>
+      <w:r>
+        <w:rPr>
+          <w:rFonts w:asciiTheme="minorHAnsi" w:eastAsiaTheme="minorEastAsia" w:hAnsiTheme="minorHAnsi" w:cstheme="minorBidi"/>
+        </w:rPr>
+        <w:t>Without doing so, there</w:t>
+      </w:r>
+      <w:proofErr w:type="gramEnd"/>
+      <w:r>
+        <w:rPr>
+          <w:rFonts w:asciiTheme="minorHAnsi" w:eastAsiaTheme="minorEastAsia" w:hAnsiTheme="minorHAnsi" w:cstheme="minorBidi"/>
+        </w:rPr>
+        <w:t xml:space="preserve"> would be no way to compare text with an input at all, which in turn would prove Lucene to be impractical.</w:t>
+      </w:r>
+    </w:p>
+    <w:p>
+      <w:pPr>
+        <w:rPr>
+          <w:rFonts w:asciiTheme="minorHAnsi" w:eastAsiaTheme="minorEastAsia" w:hAnsiTheme="minorHAnsi" w:cstheme="minorBidi"/>
+        </w:rPr>
+      </w:pPr>
+      <w:r>
+        <w:rPr>
+          <w:rFonts w:asciiTheme="minorHAnsi" w:eastAsiaTheme="minorEastAsia" w:hAnsiTheme="minorHAnsi" w:cstheme="minorBidi"/>
+        </w:rPr>
+        <w:t xml:space="preserve">-The </w:t>
+      </w:r>
+      <w:r>
+        <w:rPr>
+          <w:rFonts w:asciiTheme="minorHAnsi" w:eastAsiaTheme="minorEastAsia" w:hAnsiTheme="minorHAnsi" w:cstheme="minorBidi"/>
+          <w:i/>
+          <w:iCs/>
+        </w:rPr>
+        <w:t>Task Service</w:t>
+      </w:r>
+      <w:r>
+        <w:rPr>
+          <w:rFonts w:asciiTheme="minorHAnsi" w:eastAsiaTheme="minorEastAsia" w:hAnsiTheme="minorHAnsi" w:cstheme="minorBidi"/>
+        </w:rPr>
+        <w:t xml:space="preserve">. The part responsible for creating and using the other services to realize the user scenario. This is where the object containing the data that will be assembled to be sent as a client-side </w:t>
+      </w:r>
+      <w:r>
+        <w:rPr>
+          <w:rFonts w:asciiTheme="minorHAnsi" w:eastAsiaTheme="minorEastAsia" w:hAnsiTheme="minorHAnsi" w:cstheme="minorBidi"/>
+        </w:rPr>
+        <w:lastRenderedPageBreak/>
+        <w:t>response. In other words, where the information with the determined language will be stored and sent upstream towards the user.</w:t>
+      </w:r>
+    </w:p>
+    <w:p/>
+    <w:p>
+      <w:pPr>
+        <w:rPr>
+          <w:b/>
+          <w:bCs/>
+          <w:sz w:val="24"/>
+          <w:szCs w:val="24"/>
+        </w:rPr>
+      </w:pPr>
+      <w:r>
+        <w:rPr>
+          <w:b/>
+          <w:bCs/>
+          <w:sz w:val="24"/>
+          <w:szCs w:val="24"/>
+        </w:rPr>
+        <w:t xml:space="preserve">Considerations for future improvements </w:t>
+      </w:r>
+    </w:p>
+    <w:p>
+      <w:r>
+        <w:t xml:space="preserve">At this embryonic stage we overlook several things, as we should, hence there are a lot of matters to be considered, </w:t>
+      </w:r>
+      <w:proofErr w:type="gramStart"/>
+      <w:r>
+        <w:t>added</w:t>
+      </w:r>
+      <w:proofErr w:type="gramEnd"/>
+      <w:r>
+        <w:t xml:space="preserve"> or improved further in the project. </w:t>
+      </w:r>
+    </w:p>
+    <w:p>
+      <w:r>
+        <w:t xml:space="preserve">We have decided not to have anything persisted at the </w:t>
+      </w:r>
+      <w:proofErr w:type="gramStart"/>
+      <w:r>
         <w:t>time</w:t>
       </w:r>
       <w:proofErr w:type="gramEnd"/>
       <w:r>
-        <w:t xml:space="preserve"> but it is something to be applied latter.</w:t>
-      </w:r>
-    </w:p>
-    <w:p>
-      <w:r>
-        <w:t xml:space="preserve">At this embryonic stage we overlook several things, as we should, hence there are a lot of matters to be considered, </w:t>
+        <w:t xml:space="preserve"> but it is something to be applied later</w:t>
+      </w:r>
+      <w:r>
+        <w:t xml:space="preserve">. This is </w:t>
+      </w:r>
+      <w:r>
+        <w:t>one of the elements that we did not consider to be important this early, nor needed for this Prototype.</w:t>
+      </w:r>
+      <w:r>
+        <w:tab/>
+      </w:r>
+      <w:r>
+        <w:tab/>
+      </w:r>
+      <w:r>
+        <w:tab/>
+      </w:r>
+    </w:p>
+    <w:p>
+      <w:r>
+        <w:t>Likewise, there are many validations that will have to be included and exceptions yet not treated (e.g., input of an empty text).</w:t>
+      </w:r>
+    </w:p>
+    <w:p>
+      <w:r>
+        <w:t>In the same way, the unit tests (and overall tests) are not at all concluded. There are only a few that serve the simple process of confirming that the application is working.</w:t>
+      </w:r>
+    </w:p>
+    <w:p>
+      <w:r>
+        <w:t>We would also like to report that we made a trial with an immensely big book (the Bible). As a result, the application went over 5 minutes when trying to process the information. The test was interrupted at that stage</w:t>
+      </w:r>
+      <w:r>
+        <w:t>,</w:t>
+      </w:r>
+      <w:r>
+        <w:t xml:space="preserve"> as </w:t>
+      </w:r>
+      <w:r>
+        <w:t>it was</w:t>
+      </w:r>
+      <w:r>
+        <w:t xml:space="preserve"> clear that </w:t>
+      </w:r>
+      <w:r>
+        <w:t xml:space="preserve">there </w:t>
+      </w:r>
+      <w:r>
+        <w:t>are things to be improved and taken care of</w:t>
+      </w:r>
+      <w:r>
+        <w:t>,</w:t>
+      </w:r>
+      <w:r>
+        <w:t xml:space="preserve"> that are still not in accordance with our standards.</w:t>
+      </w:r>
+    </w:p>
+    <w:p>
+      <w:r>
+        <w:t xml:space="preserve">To conclude, we are aware of the project weaknesses </w:t>
       </w:r>
       <w:proofErr w:type="gramStart"/>
       <w:r>
-        <w:t>added</w:t>
+        <w:t>at the moment</w:t>
       </w:r>
       <w:proofErr w:type="gramEnd"/>
       <w:r>
-        <w:t xml:space="preserve"> or improved further in the project. </w:t>
-      </w:r>
-    </w:p>
-    <w:p>
-      <w:r>
-        <w:t>The persistence is one of the elements that we did not consider to be important this early, nor needed for this Prototype.</w:t>
-      </w:r>
-      <w:r>
-        <w:tab/>
-      </w:r>
-      <w:r>
-        <w:tab/>
-      </w:r>
-      <w:r>
-        <w:tab/>
-      </w:r>
-    </w:p>
-    <w:p>
-      <w:r>
-        <w:t>Likewise, there are many validations that will have to be included and exceptions yet not treated (e.g., input of an empty text).</w:t>
-      </w:r>
-    </w:p>
-    <w:p>
-      <w:r>
-        <w:t>In the same way, the unit tests (and overall tests) are not at all concluded. There are only a few that serve the simple process of confirming that the application is working.</w:t>
-      </w:r>
-    </w:p>
-    <w:p>
-      <w:r>
-        <w:t>We would also like to report that we made a trial with an immensely big book (the Bible). As a result, the application went over 5 minutes when trying to process the information. The test was interrupted at that stage as it made it clear that are things to be improved and taken care of that are still not in accordance with our standards.</w:t>
-      </w:r>
-    </w:p>
-    <w:p>
-      <w:r>
-        <w:t xml:space="preserve">To conclude, we are aware of the project weaknesses </w:t>
-      </w:r>
-      <w:proofErr w:type="gramStart"/>
-      <w:r>
-        <w:t>at the moment</w:t>
-      </w:r>
-      <w:proofErr w:type="gramEnd"/>
-      <w:r>
         <w:t xml:space="preserve"> when considering the future and final application. At the same time, we are happy when thinking at this product only as a prototype.</w:t>
       </w:r>
     </w:p>
@@ -6328,8 +6287,23 @@
       </w:r>
     </w:p>
     <w:p/>
-    <w:p>
-      <w:r>
+    <w:p/>
+    <w:p>
+      <w:pPr>
+        <w:rPr>
+          <w:b/>
+          <w:bCs/>
+          <w:sz w:val="32"/>
+          <w:szCs w:val="32"/>
+        </w:rPr>
+      </w:pPr>
+      <w:r>
+        <w:rPr>
+          <w:b/>
+          <w:bCs/>
+          <w:sz w:val="32"/>
+          <w:szCs w:val="32"/>
+        </w:rPr>
         <w:br w:type="page"/>
       </w:r>
     </w:p>
@@ -6501,16 +6475,7 @@
           <w:sz w:val="32"/>
           <w:szCs w:val="32"/>
         </w:rPr>
-        <w:t>Class</w:t>
-      </w:r>
-      <w:r>
-        <w:rPr>
-          <w:b/>
-          <w:bCs/>
-          <w:sz w:val="32"/>
-          <w:szCs w:val="32"/>
-        </w:rPr>
-        <w:t xml:space="preserve"> Diagram</w:t>
+        <w:t>Class Diagram</w:t>
       </w:r>
     </w:p>
     <w:p/>
@@ -6566,7 +6531,7 @@
       </w:r>
     </w:p>
     <w:sectPr>
-      <w:pgSz w:w="12240" w:h="15840" w:orient="portrait"/>
+      <w:pgSz w:w="12240" w:h="15840"/>
       <w:pgMar w:top="1440" w:right="1440" w:bottom="1440" w:left="1440" w:header="720" w:footer="720" w:gutter="0"/>
       <w:pgNumType w:start="1"/>
       <w:cols w:space="720"/>
@@ -6590,7 +6555,7 @@
         <w:ind w:left="720" w:hanging="360"/>
       </w:pPr>
       <w:rPr>
-        <w:rFonts w:ascii="Noto Sans Symbols" w:hAnsi="Noto Sans Symbols" w:eastAsia="Noto Sans Symbols" w:cs="Noto Sans Symbols"/>
+        <w:rFonts w:ascii="Noto Sans Symbols" w:eastAsia="Noto Sans Symbols" w:hAnsi="Noto Sans Symbols" w:cs="Noto Sans Symbols"/>
       </w:rPr>
     </w:lvl>
     <w:lvl w:ilvl="1">
@@ -6602,7 +6567,7 @@
         <w:ind w:left="1440" w:hanging="360"/>
       </w:pPr>
       <w:rPr>
-        <w:rFonts w:ascii="Courier New" w:hAnsi="Courier New" w:eastAsia="Courier New" w:cs="Courier New"/>
+        <w:rFonts w:ascii="Courier New" w:eastAsia="Courier New" w:hAnsi="Courier New" w:cs="Courier New"/>
       </w:rPr>
     </w:lvl>
     <w:lvl w:ilvl="2">
@@ -6614,7 +6579,7 @@
         <w:ind w:left="2160" w:hanging="360"/>
       </w:pPr>
       <w:rPr>
-        <w:rFonts w:ascii="Noto Sans Symbols" w:hAnsi="Noto Sans Symbols" w:eastAsia="Noto Sans Symbols" w:cs="Noto Sans Symbols"/>
+        <w:rFonts w:ascii="Noto Sans Symbols" w:eastAsia="Noto Sans Symbols" w:hAnsi="Noto Sans Symbols" w:cs="Noto Sans Symbols"/>
       </w:rPr>
     </w:lvl>
     <w:lvl w:ilvl="3">
@@ -6626,7 +6591,7 @@
         <w:ind w:left="2880" w:hanging="360"/>
       </w:pPr>
       <w:rPr>
-        <w:rFonts w:ascii="Noto Sans Symbols" w:hAnsi="Noto Sans Symbols" w:eastAsia="Noto Sans Symbols" w:cs="Noto Sans Symbols"/>
+        <w:rFonts w:ascii="Noto Sans Symbols" w:eastAsia="Noto Sans Symbols" w:hAnsi="Noto Sans Symbols" w:cs="Noto Sans Symbols"/>
       </w:rPr>
     </w:lvl>
     <w:lvl w:ilvl="4">
@@ -6638,7 +6603,7 @@
         <w:ind w:left="3600" w:hanging="360"/>
       </w:pPr>
       <w:rPr>
-        <w:rFonts w:ascii="Courier New" w:hAnsi="Courier New" w:eastAsia="Courier New" w:cs="Courier New"/>
+        <w:rFonts w:ascii="Courier New" w:eastAsia="Courier New" w:hAnsi="Courier New" w:cs="Courier New"/>
       </w:rPr>
     </w:lvl>
     <w:lvl w:ilvl="5">
@@ -6650,7 +6615,7 @@
         <w:ind w:left="4320" w:hanging="360"/>
       </w:pPr>
       <w:rPr>
-        <w:rFonts w:ascii="Noto Sans Symbols" w:hAnsi="Noto Sans Symbols" w:eastAsia="Noto Sans Symbols" w:cs="Noto Sans Symbols"/>
+        <w:rFonts w:ascii="Noto Sans Symbols" w:eastAsia="Noto Sans Symbols" w:hAnsi="Noto Sans Symbols" w:cs="Noto Sans Symbols"/>
       </w:rPr>
     </w:lvl>
     <w:lvl w:ilvl="6">
@@ -6662,7 +6627,7 @@
         <w:ind w:left="5040" w:hanging="360"/>
       </w:pPr>
       <w:rPr>
-        <w:rFonts w:ascii="Noto Sans Symbols" w:hAnsi="Noto Sans Symbols" w:eastAsia="Noto Sans Symbols" w:cs="Noto Sans Symbols"/>
+        <w:rFonts w:ascii="Noto Sans Symbols" w:eastAsia="Noto Sans Symbols" w:hAnsi="Noto Sans Symbols" w:cs="Noto Sans Symbols"/>
       </w:rPr>
     </w:lvl>
     <w:lvl w:ilvl="7">
@@ -6674,7 +6639,7 @@
         <w:ind w:left="5760" w:hanging="360"/>
       </w:pPr>
       <w:rPr>
-        <w:rFonts w:ascii="Courier New" w:hAnsi="Courier New" w:eastAsia="Courier New" w:cs="Courier New"/>
+        <w:rFonts w:ascii="Courier New" w:eastAsia="Courier New" w:hAnsi="Courier New" w:cs="Courier New"/>
       </w:rPr>
     </w:lvl>
     <w:lvl w:ilvl="8">
@@ -6686,7 +6651,7 @@
         <w:ind w:left="6480" w:hanging="360"/>
       </w:pPr>
       <w:rPr>
-        <w:rFonts w:ascii="Noto Sans Symbols" w:hAnsi="Noto Sans Symbols" w:eastAsia="Noto Sans Symbols" w:cs="Noto Sans Symbols"/>
+        <w:rFonts w:ascii="Noto Sans Symbols" w:eastAsia="Noto Sans Symbols" w:hAnsi="Noto Sans Symbols" w:cs="Noto Sans Symbols"/>
       </w:rPr>
     </w:lvl>
   </w:abstractNum>
@@ -6703,7 +6668,7 @@
         <w:ind w:left="720" w:hanging="360"/>
       </w:pPr>
       <w:rPr>
-        <w:rFonts w:ascii="Noto Sans Symbols" w:hAnsi="Noto Sans Symbols" w:eastAsia="Noto Sans Symbols" w:cs="Noto Sans Symbols"/>
+        <w:rFonts w:ascii="Noto Sans Symbols" w:eastAsia="Noto Sans Symbols" w:hAnsi="Noto Sans Symbols" w:cs="Noto Sans Symbols"/>
       </w:rPr>
     </w:lvl>
     <w:lvl w:ilvl="1">
@@ -6715,7 +6680,7 @@
         <w:ind w:left="1440" w:hanging="360"/>
       </w:pPr>
       <w:rPr>
-        <w:rFonts w:ascii="Courier New" w:hAnsi="Courier New" w:eastAsia="Courier New" w:cs="Courier New"/>
+        <w:rFonts w:ascii="Courier New" w:eastAsia="Courier New" w:hAnsi="Courier New" w:cs="Courier New"/>
       </w:rPr>
     </w:lvl>
     <w:lvl w:ilvl="2">
@@ -6727,7 +6692,7 @@
         <w:ind w:left="2160" w:hanging="360"/>
       </w:pPr>
       <w:rPr>
-        <w:rFonts w:ascii="Noto Sans Symbols" w:hAnsi="Noto Sans Symbols" w:eastAsia="Noto Sans Symbols" w:cs="Noto Sans Symbols"/>
+        <w:rFonts w:ascii="Noto Sans Symbols" w:eastAsia="Noto Sans Symbols" w:hAnsi="Noto Sans Symbols" w:cs="Noto Sans Symbols"/>
       </w:rPr>
     </w:lvl>
     <w:lvl w:ilvl="3">
@@ -6739,7 +6704,7 @@
         <w:ind w:left="2880" w:hanging="360"/>
       </w:pPr>
       <w:rPr>
-        <w:rFonts w:ascii="Noto Sans Symbols" w:hAnsi="Noto Sans Symbols" w:eastAsia="Noto Sans Symbols" w:cs="Noto Sans Symbols"/>
+        <w:rFonts w:ascii="Noto Sans Symbols" w:eastAsia="Noto Sans Symbols" w:hAnsi="Noto Sans Symbols" w:cs="Noto Sans Symbols"/>
       </w:rPr>
     </w:lvl>
     <w:lvl w:ilvl="4">
@@ -6751,7 +6716,7 @@
         <w:ind w:left="3600" w:hanging="360"/>
       </w:pPr>
       <w:rPr>
-        <w:rFonts w:ascii="Courier New" w:hAnsi="Courier New" w:eastAsia="Courier New" w:cs="Courier New"/>
+        <w:rFonts w:ascii="Courier New" w:eastAsia="Courier New" w:hAnsi="Courier New" w:cs="Courier New"/>
       </w:rPr>
     </w:lvl>
     <w:lvl w:ilvl="5">
@@ -6763,7 +6728,7 @@
         <w:ind w:left="4320" w:hanging="360"/>
       </w:pPr>
       <w:rPr>
-        <w:rFonts w:ascii="Noto Sans Symbols" w:hAnsi="Noto Sans Symbols" w:eastAsia="Noto Sans Symbols" w:cs="Noto Sans Symbols"/>
+        <w:rFonts w:ascii="Noto Sans Symbols" w:eastAsia="Noto Sans Symbols" w:hAnsi="Noto Sans Symbols" w:cs="Noto Sans Symbols"/>
       </w:rPr>
     </w:lvl>
     <w:lvl w:ilvl="6">
@@ -6775,7 +6740,7 @@
         <w:ind w:left="5040" w:hanging="360"/>
       </w:pPr>
       <w:rPr>
-        <w:rFonts w:ascii="Noto Sans Symbols" w:hAnsi="Noto Sans Symbols" w:eastAsia="Noto Sans Symbols" w:cs="Noto Sans Symbols"/>
+        <w:rFonts w:ascii="Noto Sans Symbols" w:eastAsia="Noto Sans Symbols" w:hAnsi="Noto Sans Symbols" w:cs="Noto Sans Symbols"/>
       </w:rPr>
     </w:lvl>
     <w:lvl w:ilvl="7">
@@ -6787,7 +6752,7 @@
         <w:ind w:left="5760" w:hanging="360"/>
       </w:pPr>
       <w:rPr>
-        <w:rFonts w:ascii="Courier New" w:hAnsi="Courier New" w:eastAsia="Courier New" w:cs="Courier New"/>
+        <w:rFonts w:ascii="Courier New" w:eastAsia="Courier New" w:hAnsi="Courier New" w:cs="Courier New"/>
       </w:rPr>
     </w:lvl>
     <w:lvl w:ilvl="8">
@@ -6799,7 +6764,7 @@
         <w:ind w:left="6480" w:hanging="360"/>
       </w:pPr>
       <w:rPr>
-        <w:rFonts w:ascii="Noto Sans Symbols" w:hAnsi="Noto Sans Symbols" w:eastAsia="Noto Sans Symbols" w:cs="Noto Sans Symbols"/>
+        <w:rFonts w:ascii="Noto Sans Symbols" w:eastAsia="Noto Sans Symbols" w:hAnsi="Noto Sans Symbols" w:cs="Noto Sans Symbols"/>
       </w:rPr>
     </w:lvl>
   </w:abstractNum>
@@ -6817,7 +6782,7 @@
   <w:docDefaults>
     <w:rPrDefault>
       <w:rPr>
-        <w:rFonts w:ascii="Calibri" w:hAnsi="Calibri" w:eastAsia="Calibri" w:cs="Calibri"/>
+        <w:rFonts w:ascii="Calibri" w:eastAsia="Calibri" w:hAnsi="Calibri" w:cs="Calibri"/>
         <w:sz w:val="22"/>
         <w:szCs w:val="22"/>
         <w:lang w:val="en-US" w:eastAsia="pt-PT" w:bidi="ar-SA"/>
@@ -6832,14 +6797,14 @@
   <w:latentStyles w:defLockedState="0" w:defUIPriority="99" w:defSemiHidden="0" w:defUnhideWhenUsed="0" w:defQFormat="0" w:count="376">
     <w:lsdException w:name="Normal" w:uiPriority="0" w:qFormat="1"/>
     <w:lsdException w:name="heading 1" w:uiPriority="9" w:qFormat="1"/>
-    <w:lsdException w:name="heading 2" w:uiPriority="9" w:semiHidden="1" w:unhideWhenUsed="1" w:qFormat="1"/>
-    <w:lsdException w:name="heading 3" w:uiPriority="9" w:semiHidden="1" w:unhideWhenUsed="1" w:qFormat="1"/>
-    <w:lsdException w:name="heading 4" w:uiPriority="9" w:semiHidden="1" w:unhideWhenUsed="1" w:qFormat="1"/>
-    <w:lsdException w:name="heading 5" w:uiPriority="9" w:semiHidden="1" w:unhideWhenUsed="1" w:qFormat="1"/>
-    <w:lsdException w:name="heading 6" w:uiPriority="9" w:semiHidden="1" w:unhideWhenUsed="1" w:qFormat="1"/>
-    <w:lsdException w:name="heading 7" w:uiPriority="9" w:semiHidden="1" w:unhideWhenUsed="1" w:qFormat="1"/>
-    <w:lsdException w:name="heading 8" w:uiPriority="9" w:semiHidden="1" w:unhideWhenUsed="1" w:qFormat="1"/>
-    <w:lsdException w:name="heading 9" w:uiPriority="9" w:semiHidden="1" w:unhideWhenUsed="1" w:qFormat="1"/>
+    <w:lsdException w:name="heading 2" w:semiHidden="1" w:uiPriority="9" w:unhideWhenUsed="1" w:qFormat="1"/>
+    <w:lsdException w:name="heading 3" w:semiHidden="1" w:uiPriority="9" w:unhideWhenUsed="1" w:qFormat="1"/>
+    <w:lsdException w:name="heading 4" w:semiHidden="1" w:uiPriority="9" w:unhideWhenUsed="1" w:qFormat="1"/>
+    <w:lsdException w:name="heading 5" w:semiHidden="1" w:uiPriority="9" w:unhideWhenUsed="1" w:qFormat="1"/>
+    <w:lsdException w:name="heading 6" w:semiHidden="1" w:uiPriority="9" w:unhideWhenUsed="1" w:qFormat="1"/>
+    <w:lsdException w:name="heading 7" w:semiHidden="1" w:uiPriority="9" w:unhideWhenUsed="1" w:qFormat="1"/>
+    <w:lsdException w:name="heading 8" w:semiHidden="1" w:uiPriority="9" w:unhideWhenUsed="1" w:qFormat="1"/>
+    <w:lsdException w:name="heading 9" w:semiHidden="1" w:uiPriority="9" w:unhideWhenUsed="1" w:qFormat="1"/>
     <w:lsdException w:name="index 1" w:semiHidden="1" w:unhideWhenUsed="1"/>
     <w:lsdException w:name="index 2" w:semiHidden="1" w:unhideWhenUsed="1"/>
     <w:lsdException w:name="index 3" w:semiHidden="1" w:unhideWhenUsed="1"/>
@@ -6849,22 +6814,22 @@
     <w:lsdException w:name="index 7" w:semiHidden="1" w:unhideWhenUsed="1"/>
     <w:lsdException w:name="index 8" w:semiHidden="1" w:unhideWhenUsed="1"/>
     <w:lsdException w:name="index 9" w:semiHidden="1" w:unhideWhenUsed="1"/>
-    <w:lsdException w:name="toc 1" w:uiPriority="39" w:semiHidden="1" w:unhideWhenUsed="1"/>
-    <w:lsdException w:name="toc 2" w:uiPriority="39" w:semiHidden="1" w:unhideWhenUsed="1"/>
-    <w:lsdException w:name="toc 3" w:uiPriority="39" w:semiHidden="1" w:unhideWhenUsed="1"/>
-    <w:lsdException w:name="toc 4" w:uiPriority="39" w:semiHidden="1" w:unhideWhenUsed="1"/>
-    <w:lsdException w:name="toc 5" w:uiPriority="39" w:semiHidden="1" w:unhideWhenUsed="1"/>
-    <w:lsdException w:name="toc 6" w:uiPriority="39" w:semiHidden="1" w:unhideWhenUsed="1"/>
-    <w:lsdException w:name="toc 7" w:uiPriority="39" w:semiHidden="1" w:unhideWhenUsed="1"/>
-    <w:lsdException w:name="toc 8" w:uiPriority="39" w:semiHidden="1" w:unhideWhenUsed="1"/>
-    <w:lsdException w:name="toc 9" w:uiPriority="39" w:semiHidden="1" w:unhideWhenUsed="1"/>
+    <w:lsdException w:name="toc 1" w:semiHidden="1" w:uiPriority="39" w:unhideWhenUsed="1"/>
+    <w:lsdException w:name="toc 2" w:semiHidden="1" w:uiPriority="39" w:unhideWhenUsed="1"/>
+    <w:lsdException w:name="toc 3" w:semiHidden="1" w:uiPriority="39" w:unhideWhenUsed="1"/>
+    <w:lsdException w:name="toc 4" w:semiHidden="1" w:uiPriority="39" w:unhideWhenUsed="1"/>
+    <w:lsdException w:name="toc 5" w:semiHidden="1" w:uiPriority="39" w:unhideWhenUsed="1"/>
+    <w:lsdException w:name="toc 6" w:semiHidden="1" w:uiPriority="39" w:unhideWhenUsed="1"/>
+    <w:lsdException w:name="toc 7" w:semiHidden="1" w:uiPriority="39" w:unhideWhenUsed="1"/>
+    <w:lsdException w:name="toc 8" w:semiHidden="1" w:uiPriority="39" w:unhideWhenUsed="1"/>
+    <w:lsdException w:name="toc 9" w:semiHidden="1" w:uiPriority="39" w:unhideWhenUsed="1"/>
     <w:lsdException w:name="Normal Indent" w:semiHidden="1" w:unhideWhenUsed="1"/>
     <w:lsdException w:name="footnote text" w:semiHidden="1" w:unhideWhenUsed="1"/>
     <w:lsdException w:name="annotation text" w:semiHidden="1" w:unhideWhenUsed="1"/>
     <w:lsdException w:name="header" w:semiHidden="1" w:unhideWhenUsed="1"/>
     <w:lsdException w:name="footer" w:semiHidden="1" w:unhideWhenUsed="1"/>
     <w:lsdException w:name="index heading" w:semiHidden="1" w:unhideWhenUsed="1"/>
-    <w:lsdException w:name="caption" w:uiPriority="35" w:semiHidden="1" w:unhideWhenUsed="1" w:qFormat="1"/>
+    <w:lsdException w:name="caption" w:semiHidden="1" w:uiPriority="35" w:unhideWhenUsed="1" w:qFormat="1"/>
     <w:lsdException w:name="table of figures" w:semiHidden="1" w:unhideWhenUsed="1"/>
     <w:lsdException w:name="envelope address" w:semiHidden="1" w:unhideWhenUsed="1"/>
     <w:lsdException w:name="envelope return" w:semiHidden="1" w:unhideWhenUsed="1"/>
@@ -6895,7 +6860,7 @@
     <w:lsdException w:name="Title" w:uiPriority="10" w:qFormat="1"/>
     <w:lsdException w:name="Closing" w:semiHidden="1" w:unhideWhenUsed="1"/>
     <w:lsdException w:name="Signature" w:semiHidden="1" w:unhideWhenUsed="1"/>
-    <w:lsdException w:name="Default Paragraph Font" w:uiPriority="1" w:semiHidden="1" w:unhideWhenUsed="1"/>
+    <w:lsdException w:name="Default Paragraph Font" w:semiHidden="1" w:uiPriority="1" w:unhideWhenUsed="1"/>
     <w:lsdException w:name="Body Text" w:semiHidden="1" w:unhideWhenUsed="1"/>
     <w:lsdException w:name="Body Text Indent" w:semiHidden="1" w:unhideWhenUsed="1"/>
     <w:lsdException w:name="List Continue" w:semiHidden="1" w:unhideWhenUsed="1"/>
@@ -7095,8 +7060,8 @@
     <w:lsdException w:name="Subtle Reference" w:uiPriority="31" w:qFormat="1"/>
     <w:lsdException w:name="Intense Reference" w:uiPriority="32" w:qFormat="1"/>
     <w:lsdException w:name="Book Title" w:uiPriority="33" w:qFormat="1"/>
-    <w:lsdException w:name="Bibliography" w:uiPriority="37" w:semiHidden="1" w:unhideWhenUsed="1"/>
-    <w:lsdException w:name="TOC Heading" w:uiPriority="39" w:semiHidden="1" w:unhideWhenUsed="1" w:qFormat="1"/>
+    <w:lsdException w:name="Bibliography" w:semiHidden="1" w:uiPriority="37" w:unhideWhenUsed="1"/>
+    <w:lsdException w:name="TOC Heading" w:semiHidden="1" w:uiPriority="39" w:unhideWhenUsed="1" w:qFormat="1"/>
     <w:lsdException w:name="Plain Table 1" w:uiPriority="41"/>
     <w:lsdException w:name="Plain Table 2" w:uiPriority="42"/>
     <w:lsdException w:name="Plain Table 3" w:uiPriority="43"/>
@@ -7207,7 +7172,7 @@
     <w:lsdException w:name="Unresolved Mention" w:semiHidden="1" w:unhideWhenUsed="1"/>
     <w:lsdException w:name="Smart Link" w:semiHidden="1" w:unhideWhenUsed="1"/>
   </w:latentStyles>
-  <w:style w:type="paragraph" w:styleId="Normal" w:default="1">
+  <w:style w:type="paragraph" w:default="1" w:styleId="Normal">
     <w:name w:val="Normal"/>
     <w:qFormat/>
   </w:style>
@@ -7327,13 +7292,13 @@
       <w:szCs w:val="20"/>
     </w:rPr>
   </w:style>
-  <w:style w:type="character" w:styleId="DefaultParagraphFont" w:default="1">
+  <w:style w:type="character" w:default="1" w:styleId="DefaultParagraphFont">
     <w:name w:val="Default Paragraph Font"/>
     <w:uiPriority w:val="1"/>
     <w:semiHidden/>
     <w:unhideWhenUsed/>
   </w:style>
-  <w:style w:type="table" w:styleId="TableNormal" w:default="1">
+  <w:style w:type="table" w:default="1" w:styleId="TableNormal">
     <w:name w:val="Normal Table"/>
     <w:uiPriority w:val="99"/>
     <w:semiHidden/>
@@ -7348,7 +7313,7 @@
       </w:tblCellMar>
     </w:tblPr>
   </w:style>
-  <w:style w:type="numbering" w:styleId="NoList" w:default="1">
+  <w:style w:type="numbering" w:default="1" w:styleId="NoList">
     <w:name w:val="No List"/>
     <w:uiPriority w:val="99"/>
     <w:semiHidden/>
@@ -7392,12 +7357,12 @@
     </w:pPr>
     <w:tblPr>
       <w:tblBorders>
-        <w:top w:val="single" w:color="auto" w:sz="4" w:space="0"/>
-        <w:left w:val="single" w:color="auto" w:sz="4" w:space="0"/>
-        <w:bottom w:val="single" w:color="auto" w:sz="4" w:space="0"/>
-        <w:right w:val="single" w:color="auto" w:sz="4" w:space="0"/>
-        <w:insideH w:val="single" w:color="auto" w:sz="4" w:space="0"/>
-        <w:insideV w:val="single" w:color="auto" w:sz="4" w:space="0"/>
+        <w:top w:val="single" w:sz="4" w:space="0" w:color="auto"/>
+        <w:left w:val="single" w:sz="4" w:space="0" w:color="auto"/>
+        <w:bottom w:val="single" w:sz="4" w:space="0" w:color="auto"/>
+        <w:right w:val="single" w:sz="4" w:space="0" w:color="auto"/>
+        <w:insideH w:val="single" w:sz="4" w:space="0" w:color="auto"/>
+        <w:insideV w:val="single" w:sz="4" w:space="0" w:color="auto"/>
       </w:tblBorders>
     </w:tblPr>
   </w:style>
@@ -7413,14 +7378,14 @@
       <w:spacing w:before="360" w:after="80"/>
     </w:pPr>
     <w:rPr>
-      <w:rFonts w:ascii="Georgia" w:hAnsi="Georgia" w:eastAsia="Georgia" w:cs="Georgia"/>
+      <w:rFonts w:ascii="Georgia" w:eastAsia="Georgia" w:hAnsi="Georgia" w:cs="Georgia"/>
       <w:i/>
       <w:color w:val="666666"/>
       <w:sz w:val="48"/>
       <w:szCs w:val="48"/>
     </w:rPr>
   </w:style>
-  <w:style w:type="table" w:styleId="a" w:customStyle="1">
+  <w:style w:type="table" w:customStyle="1" w:styleId="a">
     <w:basedOn w:val="TableNormal"/>
     <w:pPr>
       <w:spacing w:after="0" w:line="240" w:lineRule="auto"/>
@@ -7430,7 +7395,7 @@
       <w:tblStyleColBandSize w:val="1"/>
     </w:tblPr>
   </w:style>
-  <w:style w:type="table" w:styleId="a0" w:customStyle="1">
+  <w:style w:type="table" w:customStyle="1" w:styleId="a0">
     <w:basedOn w:val="TableNormal"/>
     <w:pPr>
       <w:spacing w:after="0" w:line="240" w:lineRule="auto"/>
@@ -7440,7 +7405,7 @@
       <w:tblStyleColBandSize w:val="1"/>
     </w:tblPr>
   </w:style>
-  <w:style w:type="table" w:styleId="a1" w:customStyle="1">
+  <w:style w:type="table" w:customStyle="1" w:styleId="a1">
     <w:basedOn w:val="TableNormal"/>
     <w:pPr>
       <w:spacing w:after="0" w:line="240" w:lineRule="auto"/>
@@ -7450,7 +7415,7 @@
       <w:tblStyleColBandSize w:val="1"/>
     </w:tblPr>
   </w:style>
-  <w:style w:type="table" w:styleId="a2" w:customStyle="1">
+  <w:style w:type="table" w:customStyle="1" w:styleId="a2">
     <w:basedOn w:val="TableNormal"/>
     <w:pPr>
       <w:spacing w:after="0" w:line="240" w:lineRule="auto"/>
@@ -7460,7 +7425,7 @@
       <w:tblStyleColBandSize w:val="1"/>
     </w:tblPr>
   </w:style>
-  <w:style w:type="table" w:styleId="a3" w:customStyle="1">
+  <w:style w:type="table" w:customStyle="1" w:styleId="a3">
     <w:basedOn w:val="TableNormal"/>
     <w:pPr>
       <w:spacing w:after="0" w:line="240" w:lineRule="auto"/>
@@ -7470,7 +7435,7 @@
       <w:tblStyleColBandSize w:val="1"/>
     </w:tblPr>
   </w:style>
-  <w:style w:type="table" w:styleId="a4" w:customStyle="1">
+  <w:style w:type="table" w:customStyle="1" w:styleId="a4">
     <w:basedOn w:val="TableNormal"/>
     <w:pPr>
       <w:spacing w:after="0" w:line="240" w:lineRule="auto"/>

</xml_diff>

<commit_message>
correction of the Domain Model in the report
</commit_message>
<xml_diff>
--- a/LanguageDetectionPrototype/Documents/Report&Analysis DuckSoftWorks.docx
+++ b/LanguageDetectionPrototype/Documents/Report&Analysis DuckSoftWorks.docx
@@ -191,18 +191,8 @@
                                 <w:sz w:val="20"/>
                                 <w:szCs w:val="20"/>
                               </w:rPr>
-                              <w:t xml:space="preserve">Thales </w:t>
+                              <w:t>Thales Lemos</w:t>
                             </w:r>
-                            <w:proofErr w:type="spellStart"/>
-                            <w:r>
-                              <w:rPr>
-                                <w:color w:val="595959" w:themeColor="text1" w:themeTint="A6"/>
-                                <w:sz w:val="20"/>
-                                <w:szCs w:val="20"/>
-                              </w:rPr>
-                              <w:t>Lemos</w:t>
-                            </w:r>
-                            <w:proofErr w:type="spellEnd"/>
                           </w:p>
                         </w:txbxContent>
                       </wps:txbx>
@@ -333,18 +323,8 @@
                           <w:sz w:val="20"/>
                           <w:szCs w:val="20"/>
                         </w:rPr>
-                        <w:t xml:space="preserve">Thales </w:t>
+                        <w:t>Thales Lemos</w:t>
                       </w:r>
-                      <w:proofErr w:type="spellStart"/>
-                      <w:r>
-                        <w:rPr>
-                          <w:color w:val="595959" w:themeColor="text1" w:themeTint="A6"/>
-                          <w:sz w:val="20"/>
-                          <w:szCs w:val="20"/>
-                        </w:rPr>
-                        <w:t>Lemos</w:t>
-                      </w:r>
-                      <w:proofErr w:type="spellEnd"/>
                     </w:p>
                   </w:txbxContent>
                 </v:textbox>
@@ -1022,23 +1002,13 @@
                                 <w:szCs w:val="36"/>
                               </w:rPr>
                             </w:pPr>
-                            <w:proofErr w:type="spellStart"/>
                             <w:r>
                               <w:rPr>
                                 <w:color w:val="767171" w:themeColor="background2" w:themeShade="80"/>
                                 <w:sz w:val="36"/>
                                 <w:szCs w:val="36"/>
                               </w:rPr>
-                              <w:t>UpSkill</w:t>
-                            </w:r>
-                            <w:proofErr w:type="spellEnd"/>
-                            <w:r>
-                              <w:rPr>
-                                <w:color w:val="767171" w:themeColor="background2" w:themeShade="80"/>
-                                <w:sz w:val="36"/>
-                                <w:szCs w:val="36"/>
-                              </w:rPr>
-                              <w:t xml:space="preserve"> Java Capgemini</w:t>
+                              <w:t>UpSkill Java Capgemini</w:t>
                             </w:r>
                           </w:p>
                           <w:bookmarkEnd w:id="3"/>
@@ -1145,23 +1115,13 @@
                           <w:szCs w:val="36"/>
                         </w:rPr>
                       </w:pPr>
-                      <w:proofErr w:type="spellStart"/>
                       <w:r>
                         <w:rPr>
                           <w:color w:val="767171" w:themeColor="background2" w:themeShade="80"/>
                           <w:sz w:val="36"/>
                           <w:szCs w:val="36"/>
                         </w:rPr>
-                        <w:t>UpSkill</w:t>
-                      </w:r>
-                      <w:proofErr w:type="spellEnd"/>
-                      <w:r>
-                        <w:rPr>
-                          <w:color w:val="767171" w:themeColor="background2" w:themeShade="80"/>
-                          <w:sz w:val="36"/>
-                          <w:szCs w:val="36"/>
-                        </w:rPr>
-                        <w:t xml:space="preserve"> Java Capgemini</w:t>
+                        <w:t>UpSkill Java Capgemini</w:t>
                       </w:r>
                     </w:p>
                     <w:bookmarkEnd w:id="10"/>
@@ -2625,13 +2585,8 @@
           </w:tcPr>
           <w:p>
             <w:r>
-              <w:t xml:space="preserve">Daniel Machado and Thales </w:t>
-            </w:r>
-            <w:proofErr w:type="spellStart"/>
-            <w:r>
-              <w:t>Lemos</w:t>
-            </w:r>
-            <w:proofErr w:type="spellEnd"/>
+              <w:t>Daniel Machado and Thales Lemos</w:t>
+            </w:r>
           </w:p>
         </w:tc>
       </w:tr>
@@ -2666,13 +2621,8 @@
           </w:tcPr>
           <w:p>
             <w:r>
-              <w:t xml:space="preserve">POC - </w:t>
-            </w:r>
-            <w:proofErr w:type="spellStart"/>
-            <w:r>
-              <w:t>JavaDoc</w:t>
-            </w:r>
-            <w:proofErr w:type="spellEnd"/>
+              <w:t>POC - JavaDoc</w:t>
+            </w:r>
           </w:p>
         </w:tc>
         <w:tc>
@@ -2758,13 +2708,8 @@
           </w:tcPr>
           <w:p>
             <w:r>
-              <w:t xml:space="preserve">Inês Clavel, Thales </w:t>
-            </w:r>
-            <w:proofErr w:type="spellStart"/>
-            <w:r>
-              <w:t>Lemos</w:t>
-            </w:r>
-            <w:proofErr w:type="spellEnd"/>
+              <w:t>Inês Clavel, Thales Lemos</w:t>
+            </w:r>
           </w:p>
         </w:tc>
       </w:tr>
@@ -2823,13 +2768,8 @@
             <w:shd w:val="clear" w:color="auto" w:fill="E2EFD9"/>
           </w:tcPr>
           <w:p>
-            <w:proofErr w:type="spellStart"/>
-            <w:r>
-              <w:t>SpringBoot</w:t>
-            </w:r>
-            <w:proofErr w:type="spellEnd"/>
-            <w:r>
-              <w:t xml:space="preserve"> - Initial Project Skeleton </w:t>
+            <w:r>
+              <w:t xml:space="preserve">SpringBoot - Initial Project Skeleton </w:t>
             </w:r>
           </w:p>
         </w:tc>
@@ -2885,13 +2825,8 @@
           </w:tcPr>
           <w:p>
             <w:r>
-              <w:t xml:space="preserve">Daniel Lima, Thales </w:t>
-            </w:r>
-            <w:proofErr w:type="spellStart"/>
-            <w:r>
-              <w:t>Lemos</w:t>
-            </w:r>
-            <w:proofErr w:type="spellEnd"/>
+              <w:t>Daniel Lima, Thales Lemos</w:t>
+            </w:r>
           </w:p>
         </w:tc>
       </w:tr>
@@ -2913,13 +2848,8 @@
           </w:tcPr>
           <w:p>
             <w:r>
-              <w:t xml:space="preserve">João </w:t>
-            </w:r>
-            <w:proofErr w:type="spellStart"/>
-            <w:r>
-              <w:t>Figueiredo</w:t>
-            </w:r>
-            <w:proofErr w:type="spellEnd"/>
+              <w:t>João Figueiredo</w:t>
+            </w:r>
           </w:p>
         </w:tc>
       </w:tr>
@@ -2930,11 +2860,9 @@
             <w:shd w:val="clear" w:color="auto" w:fill="E2EFD9"/>
           </w:tcPr>
           <w:p>
-            <w:proofErr w:type="spellStart"/>
             <w:r>
               <w:t>TaskDomainDTOAssembler</w:t>
             </w:r>
-            <w:proofErr w:type="spellEnd"/>
           </w:p>
         </w:tc>
         <w:tc>
@@ -2955,11 +2883,9 @@
             <w:shd w:val="clear" w:color="auto" w:fill="E2EFD9"/>
           </w:tcPr>
           <w:p>
-            <w:proofErr w:type="spellStart"/>
             <w:r>
               <w:t>TaskService</w:t>
             </w:r>
-            <w:proofErr w:type="spellEnd"/>
           </w:p>
         </w:tc>
         <w:tc>
@@ -2988,11 +2914,9 @@
             <w:shd w:val="clear" w:color="auto" w:fill="E2EFD9"/>
           </w:tcPr>
           <w:p>
-            <w:proofErr w:type="spellStart"/>
             <w:r>
               <w:t>AnalyzerService</w:t>
             </w:r>
-            <w:proofErr w:type="spellEnd"/>
           </w:p>
         </w:tc>
         <w:tc>
@@ -3057,11 +2981,9 @@
                 <w:tab w:val="left" w:pos="1475"/>
               </w:tabs>
             </w:pPr>
-            <w:proofErr w:type="spellStart"/>
             <w:r>
               <w:t>TaskDomainDTOAssembler</w:t>
             </w:r>
-            <w:proofErr w:type="spellEnd"/>
           </w:p>
         </w:tc>
         <w:tc>
@@ -3087,11 +3009,9 @@
                 <w:tab w:val="left" w:pos="1705"/>
               </w:tabs>
             </w:pPr>
-            <w:proofErr w:type="spellStart"/>
             <w:r>
               <w:t>TaskDTO</w:t>
             </w:r>
-            <w:proofErr w:type="spellEnd"/>
           </w:p>
         </w:tc>
         <w:tc>
@@ -3112,11 +3032,9 @@
             <w:shd w:val="clear" w:color="auto" w:fill="E2EFD9"/>
           </w:tcPr>
           <w:p>
-            <w:proofErr w:type="spellStart"/>
             <w:r>
               <w:t>NewTaskInfoDTO</w:t>
             </w:r>
-            <w:proofErr w:type="spellEnd"/>
           </w:p>
         </w:tc>
         <w:tc>
@@ -3125,13 +3043,8 @@
           </w:tcPr>
           <w:p>
             <w:r>
-              <w:t xml:space="preserve">Thales </w:t>
-            </w:r>
-            <w:proofErr w:type="spellStart"/>
-            <w:r>
-              <w:t>Lemos</w:t>
-            </w:r>
-            <w:proofErr w:type="spellEnd"/>
+              <w:t>Thales Lemos</w:t>
+            </w:r>
           </w:p>
         </w:tc>
       </w:tr>
@@ -3153,13 +3066,8 @@
           </w:tcPr>
           <w:p>
             <w:r>
-              <w:t xml:space="preserve">Thales </w:t>
-            </w:r>
-            <w:proofErr w:type="spellStart"/>
-            <w:r>
-              <w:t>Lemos</w:t>
-            </w:r>
-            <w:proofErr w:type="spellEnd"/>
+              <w:t>Thales Lemos</w:t>
+            </w:r>
           </w:p>
         </w:tc>
       </w:tr>
@@ -3170,13 +3078,8 @@
             <w:shd w:val="clear" w:color="auto" w:fill="E2EFD9"/>
           </w:tcPr>
           <w:p>
-            <w:proofErr w:type="spellStart"/>
-            <w:r>
-              <w:t>AnalizerService</w:t>
-            </w:r>
-            <w:proofErr w:type="spellEnd"/>
-            <w:r>
-              <w:t xml:space="preserve"> Unit Test</w:t>
+            <w:r>
+              <w:t>AnalizerService Unit Test</w:t>
             </w:r>
           </w:p>
         </w:tc>
@@ -3198,13 +3101,8 @@
             <w:shd w:val="clear" w:color="auto" w:fill="E2EFD9"/>
           </w:tcPr>
           <w:p>
-            <w:proofErr w:type="spellStart"/>
-            <w:r>
-              <w:t>TaskService</w:t>
-            </w:r>
-            <w:proofErr w:type="spellEnd"/>
-            <w:r>
-              <w:t xml:space="preserve"> Tests</w:t>
+            <w:r>
+              <w:t>TaskService Tests</w:t>
             </w:r>
           </w:p>
         </w:tc>
@@ -3214,13 +3112,8 @@
           </w:tcPr>
           <w:p>
             <w:r>
-              <w:t xml:space="preserve">João </w:t>
-            </w:r>
-            <w:proofErr w:type="spellStart"/>
-            <w:r>
-              <w:t>Figueiredo</w:t>
-            </w:r>
-            <w:proofErr w:type="spellEnd"/>
+              <w:t>João Figueiredo</w:t>
+            </w:r>
           </w:p>
         </w:tc>
       </w:tr>
@@ -3231,13 +3124,8 @@
             <w:shd w:val="clear" w:color="auto" w:fill="E2EFD9"/>
           </w:tcPr>
           <w:p>
-            <w:proofErr w:type="spellStart"/>
-            <w:r>
-              <w:t>DictionaryService</w:t>
-            </w:r>
-            <w:proofErr w:type="spellEnd"/>
-            <w:r>
-              <w:t xml:space="preserve"> Tests</w:t>
+            <w:r>
+              <w:t>DictionaryService Tests</w:t>
             </w:r>
           </w:p>
         </w:tc>
@@ -3247,13 +3135,8 @@
           </w:tcPr>
           <w:p>
             <w:r>
-              <w:t xml:space="preserve">João </w:t>
-            </w:r>
-            <w:proofErr w:type="spellStart"/>
-            <w:r>
-              <w:t>Figueiredo</w:t>
-            </w:r>
-            <w:proofErr w:type="spellEnd"/>
+              <w:t>João Figueiredo</w:t>
+            </w:r>
           </w:p>
         </w:tc>
       </w:tr>
@@ -3265,13 +3148,8 @@
           </w:tcPr>
           <w:p>
             <w:r>
-              <w:t xml:space="preserve">Controller </w:t>
-            </w:r>
-            <w:proofErr w:type="spellStart"/>
-            <w:r>
-              <w:t>javaDoc</w:t>
-            </w:r>
-            <w:proofErr w:type="spellEnd"/>
+              <w:t>Controller javaDoc</w:t>
+            </w:r>
           </w:p>
         </w:tc>
         <w:tc>
@@ -3280,13 +3158,8 @@
           </w:tcPr>
           <w:p>
             <w:r>
-              <w:t xml:space="preserve">Thales </w:t>
-            </w:r>
-            <w:proofErr w:type="spellStart"/>
-            <w:r>
-              <w:t>Lemos</w:t>
-            </w:r>
-            <w:proofErr w:type="spellEnd"/>
+              <w:t>Thales Lemos</w:t>
+            </w:r>
           </w:p>
         </w:tc>
       </w:tr>
@@ -3297,19 +3170,9 @@
             <w:shd w:val="clear" w:color="auto" w:fill="E2EFD9"/>
           </w:tcPr>
           <w:p>
-            <w:proofErr w:type="spellStart"/>
-            <w:r>
-              <w:t>AnalizerService</w:t>
-            </w:r>
-            <w:proofErr w:type="spellEnd"/>
-            <w:r>
-              <w:t xml:space="preserve"> </w:t>
-            </w:r>
-            <w:proofErr w:type="spellStart"/>
-            <w:r>
-              <w:t>javaDoc</w:t>
-            </w:r>
-            <w:proofErr w:type="spellEnd"/>
+            <w:r>
+              <w:t>AnalizerService javaDoc</w:t>
+            </w:r>
           </w:p>
         </w:tc>
         <w:tc>
@@ -3330,19 +3193,9 @@
             <w:shd w:val="clear" w:color="auto" w:fill="E2EFD9"/>
           </w:tcPr>
           <w:p>
-            <w:proofErr w:type="spellStart"/>
-            <w:r>
-              <w:t>TaskService</w:t>
-            </w:r>
-            <w:proofErr w:type="spellEnd"/>
-            <w:r>
-              <w:t xml:space="preserve"> </w:t>
-            </w:r>
-            <w:proofErr w:type="spellStart"/>
-            <w:r>
-              <w:t>javaDoc</w:t>
-            </w:r>
-            <w:proofErr w:type="spellEnd"/>
+            <w:r>
+              <w:t>TaskService javaDoc</w:t>
+            </w:r>
           </w:p>
         </w:tc>
         <w:tc>
@@ -3351,13 +3204,8 @@
           </w:tcPr>
           <w:p>
             <w:r>
-              <w:t xml:space="preserve">João </w:t>
-            </w:r>
-            <w:proofErr w:type="spellStart"/>
-            <w:r>
-              <w:t>Figueiredo</w:t>
-            </w:r>
-            <w:proofErr w:type="spellEnd"/>
+              <w:t>João Figueiredo</w:t>
+            </w:r>
           </w:p>
         </w:tc>
       </w:tr>
@@ -3368,19 +3216,9 @@
             <w:shd w:val="clear" w:color="auto" w:fill="E2EFD9"/>
           </w:tcPr>
           <w:p>
-            <w:proofErr w:type="spellStart"/>
-            <w:r>
-              <w:t>DictionaryService</w:t>
-            </w:r>
-            <w:proofErr w:type="spellEnd"/>
-            <w:r>
-              <w:t xml:space="preserve"> </w:t>
-            </w:r>
-            <w:proofErr w:type="spellStart"/>
-            <w:r>
-              <w:t>javaDoc</w:t>
-            </w:r>
-            <w:proofErr w:type="spellEnd"/>
+            <w:r>
+              <w:t>DictionaryService javaDoc</w:t>
+            </w:r>
           </w:p>
         </w:tc>
         <w:tc>
@@ -3389,13 +3227,8 @@
           </w:tcPr>
           <w:p>
             <w:r>
-              <w:t xml:space="preserve">João </w:t>
-            </w:r>
-            <w:proofErr w:type="spellStart"/>
-            <w:r>
-              <w:t>Figueiredo</w:t>
-            </w:r>
-            <w:proofErr w:type="spellEnd"/>
+              <w:t>João Figueiredo</w:t>
+            </w:r>
           </w:p>
         </w:tc>
       </w:tr>
@@ -3440,13 +3273,8 @@
           </w:tcPr>
           <w:p>
             <w:r>
-              <w:t xml:space="preserve">João </w:t>
-            </w:r>
-            <w:proofErr w:type="spellStart"/>
-            <w:r>
-              <w:t>Figueiredo</w:t>
-            </w:r>
-            <w:proofErr w:type="spellEnd"/>
+              <w:t>João Figueiredo</w:t>
+            </w:r>
           </w:p>
         </w:tc>
       </w:tr>
@@ -3468,13 +3296,8 @@
           </w:tcPr>
           <w:p>
             <w:r>
-              <w:t xml:space="preserve">Inês Clavel, Thales </w:t>
-            </w:r>
-            <w:proofErr w:type="spellStart"/>
-            <w:r>
-              <w:t>Lemos</w:t>
-            </w:r>
-            <w:proofErr w:type="spellEnd"/>
+              <w:t>Inês Clavel, Thales Lemos</w:t>
+            </w:r>
           </w:p>
         </w:tc>
       </w:tr>
@@ -3496,13 +3319,8 @@
           </w:tcPr>
           <w:p>
             <w:r>
-              <w:t xml:space="preserve">João </w:t>
-            </w:r>
-            <w:proofErr w:type="spellStart"/>
-            <w:r>
-              <w:t>Figueiredo</w:t>
-            </w:r>
-            <w:proofErr w:type="spellEnd"/>
+              <w:t>João Figueiredo</w:t>
+            </w:r>
           </w:p>
         </w:tc>
       </w:tr>
@@ -3666,15 +3484,7 @@
     </w:p>
     <w:p>
       <w:r>
-        <w:t xml:space="preserve">In this first step we have focused on the language detection without using the any type of Architecture Design. For that we used the </w:t>
-      </w:r>
-      <w:proofErr w:type="spellStart"/>
-      <w:r>
-        <w:t>Aspell</w:t>
-      </w:r>
-      <w:proofErr w:type="spellEnd"/>
-      <w:r>
-        <w:t xml:space="preserve"> dictionaries as base of comparison.</w:t>
+        <w:t>In this first step we have focused on the language detection without using the any type of Architecture Design. For that we used the Aspell dictionaries as base of comparison.</w:t>
       </w:r>
     </w:p>
     <w:p>
@@ -3845,70 +3655,16 @@
           <w:sz w:val="18"/>
           <w:szCs w:val="18"/>
         </w:rPr>
-        <w:t xml:space="preserve">The grown-ups' response, this time, was to advise me to lay aside my drawings of boa constrictors, whether from the inside or the outside, and devote myself instead to geography, history, arithmetic and grammar. That is why, at the age of six, I gave up what might have been a magnificent career as a painter. I had been disheartened by the failure of my Drawing Number One and my Drawing Number Two. Grown-ups never understand anything by themselves, and it is tiresome for children to be always and forever explaining things to them. </w:t>
-      </w:r>
-      <w:proofErr w:type="gramStart"/>
+        <w:t xml:space="preserve">The grown-ups' response, this time, was to advise me to lay aside my drawings of boa constrictors, whether from the inside or the outside, and devote myself instead to geography, history, arithmetic and grammar. That is why, at the age of six, I gave up what might have been a magnificent career as a painter. I had been disheartened by the failure of my Drawing Number One and my Drawing Number Two. Grown-ups never understand anything by themselves, and it is tiresome for children to be always and forever explaining things to them. So then I chose another profession, and learned to pilot airplanes. I have flown a little over all parts of the world; and it is true that geography has been very useful to me. At a glance I can distinguish China from Arizona. If one gets lost in the night, such knowledge is valuable. In the course of this life I have had a great many </w:t>
+      </w:r>
       <w:r>
         <w:rPr>
           <w:i/>
           <w:sz w:val="18"/>
           <w:szCs w:val="18"/>
         </w:rPr>
-        <w:t>So</w:t>
-      </w:r>
-      <w:proofErr w:type="gramEnd"/>
-      <w:r>
-        <w:rPr>
-          <w:i/>
-          <w:sz w:val="18"/>
-          <w:szCs w:val="18"/>
-        </w:rPr>
-        <w:t xml:space="preserve"> then I chose another profession, and learned to pilot airplanes. I have flown a little over all parts of the world; and it is true that geography has been very useful to me. At a glance I can distinguish China from Arizona. If one gets lost in the night, such knowledge is valuable. In the course of this </w:t>
-      </w:r>
-      <w:proofErr w:type="gramStart"/>
-      <w:r>
-        <w:rPr>
-          <w:i/>
-          <w:sz w:val="18"/>
-          <w:szCs w:val="18"/>
-        </w:rPr>
-        <w:t>life</w:t>
-      </w:r>
-      <w:proofErr w:type="gramEnd"/>
-      <w:r>
-        <w:rPr>
-          <w:i/>
-          <w:sz w:val="18"/>
-          <w:szCs w:val="18"/>
-        </w:rPr>
-        <w:t xml:space="preserve"> I have had a great many </w:t>
-      </w:r>
-      <w:r>
-        <w:rPr>
-          <w:i/>
-          <w:sz w:val="18"/>
-          <w:szCs w:val="18"/>
-        </w:rPr>
         <w:lastRenderedPageBreak/>
-        <w:t xml:space="preserve">encounters with a great many people who have been concerned with matters of consequence. I have lived a great deal among grown-ups. I have seen them intimately, close at hand. And that hasn't much improved my opinion of them. Whenever I met one of them who seemed to me at all clear-sighted, I tried the experiment of showing him my Drawing Number One, which I have always kept. I would try to find out, so, if this was a person of true understanding. </w:t>
-      </w:r>
-      <w:proofErr w:type="gramStart"/>
-      <w:r>
-        <w:rPr>
-          <w:i/>
-          <w:sz w:val="18"/>
-          <w:szCs w:val="18"/>
-        </w:rPr>
-        <w:t>But,</w:t>
-      </w:r>
-      <w:proofErr w:type="gramEnd"/>
-      <w:r>
-        <w:rPr>
-          <w:i/>
-          <w:sz w:val="18"/>
-          <w:szCs w:val="18"/>
-        </w:rPr>
-        <w:t xml:space="preserve"> whoever it was, he, or she, would always say: "That is a hat."</w:t>
+        <w:t>encounters with a great many people who have been concerned with matters of consequence. I have lived a great deal among grown-ups. I have seen them intimately, close at hand. And that hasn't much improved my opinion of them. Whenever I met one of them who seemed to me at all clear-sighted, I tried the experiment of showing him my Drawing Number One, which I have always kept. I would try to find out, so, if this was a person of true understanding. But, whoever it was, he, or she, would always say: "That is a hat."</w:t>
       </w:r>
     </w:p>
     <w:p>
@@ -4326,33 +4082,11 @@
                 <w:b/>
               </w:rPr>
             </w:pPr>
-            <w:proofErr w:type="spellStart"/>
             <w:r>
               <w:rPr>
                 <w:b/>
               </w:rPr>
-              <w:t>TimeStamp</w:t>
-            </w:r>
-            <w:proofErr w:type="spellEnd"/>
-            <w:r>
-              <w:rPr>
-                <w:b/>
-              </w:rPr>
-              <w:t xml:space="preserve"> result (</w:t>
-            </w:r>
-            <w:proofErr w:type="spellStart"/>
-            <w:r>
-              <w:rPr>
-                <w:b/>
-              </w:rPr>
-              <w:t>ms</w:t>
-            </w:r>
-            <w:proofErr w:type="spellEnd"/>
-            <w:r>
-              <w:rPr>
-                <w:b/>
-              </w:rPr>
-              <w:t>)</w:t>
+              <w:t>TimeStamp result (ms)</w:t>
             </w:r>
           </w:p>
         </w:tc>
@@ -4873,15 +4607,7 @@
     </w:tbl>
     <w:p>
       <w:r>
-        <w:t xml:space="preserve">This Analyzer uses the Tokenizer without </w:t>
-      </w:r>
-      <w:proofErr w:type="spellStart"/>
-      <w:r>
-        <w:t>StopWords</w:t>
-      </w:r>
-      <w:proofErr w:type="spellEnd"/>
-      <w:r>
-        <w:t>.</w:t>
+        <w:t>This Analyzer uses the Tokenizer without StopWords.</w:t>
       </w:r>
     </w:p>
     <w:p>
@@ -4896,17 +4622,9 @@
         <w:rPr>
           <w:b/>
         </w:rPr>
-        <w:t xml:space="preserve">Standard </w:t>
-      </w:r>
-      <w:proofErr w:type="spellStart"/>
-      <w:r>
-        <w:rPr>
-          <w:b/>
-        </w:rPr>
-        <w:t>Analyser</w:t>
+        <w:t>Standard Analyser</w:t>
       </w:r>
       <w:bookmarkEnd w:id="22"/>
-      <w:proofErr w:type="spellEnd"/>
     </w:p>
     <w:tbl>
       <w:tblPr>
@@ -5018,33 +4736,11 @@
                 <w:b/>
               </w:rPr>
             </w:pPr>
-            <w:proofErr w:type="spellStart"/>
             <w:r>
               <w:rPr>
                 <w:b/>
               </w:rPr>
-              <w:t>TimeStamp</w:t>
-            </w:r>
-            <w:proofErr w:type="spellEnd"/>
-            <w:r>
-              <w:rPr>
-                <w:b/>
-              </w:rPr>
-              <w:t xml:space="preserve"> result (</w:t>
-            </w:r>
-            <w:proofErr w:type="spellStart"/>
-            <w:r>
-              <w:rPr>
-                <w:b/>
-              </w:rPr>
-              <w:t>ms</w:t>
-            </w:r>
-            <w:proofErr w:type="spellEnd"/>
-            <w:r>
-              <w:rPr>
-                <w:b/>
-              </w:rPr>
-              <w:t>)</w:t>
+              <w:t>TimeStamp result (ms)</w:t>
             </w:r>
           </w:p>
         </w:tc>
@@ -5565,15 +5261,7 @@
     </w:tbl>
     <w:p>
       <w:r>
-        <w:t xml:space="preserve">This Analyzer usually uses </w:t>
-      </w:r>
-      <w:proofErr w:type="spellStart"/>
-      <w:r>
-        <w:t>StopWords</w:t>
-      </w:r>
-      <w:proofErr w:type="spellEnd"/>
-      <w:r>
-        <w:t>, but we removed this function for this test.</w:t>
+        <w:t>This Analyzer usually uses StopWords, but we removed this function for this test.</w:t>
       </w:r>
     </w:p>
     <w:p>
@@ -5702,33 +5390,11 @@
                 <w:b/>
               </w:rPr>
             </w:pPr>
-            <w:proofErr w:type="spellStart"/>
             <w:r>
               <w:rPr>
                 <w:b/>
               </w:rPr>
-              <w:t>TimeStamp</w:t>
-            </w:r>
-            <w:proofErr w:type="spellEnd"/>
-            <w:r>
-              <w:rPr>
-                <w:b/>
-              </w:rPr>
-              <w:t xml:space="preserve"> result (</w:t>
-            </w:r>
-            <w:proofErr w:type="spellStart"/>
-            <w:r>
-              <w:rPr>
-                <w:b/>
-              </w:rPr>
-              <w:t>ms</w:t>
-            </w:r>
-            <w:proofErr w:type="spellEnd"/>
-            <w:r>
-              <w:rPr>
-                <w:b/>
-              </w:rPr>
-              <w:t>)</w:t>
+              <w:t>TimeStamp result (ms)</w:t>
             </w:r>
           </w:p>
         </w:tc>
@@ -6392,33 +6058,11 @@
                 <w:b/>
               </w:rPr>
             </w:pPr>
-            <w:proofErr w:type="spellStart"/>
             <w:r>
               <w:rPr>
                 <w:b/>
               </w:rPr>
-              <w:t>TimeStamp</w:t>
-            </w:r>
-            <w:proofErr w:type="spellEnd"/>
-            <w:r>
-              <w:rPr>
-                <w:b/>
-              </w:rPr>
-              <w:t xml:space="preserve"> result (</w:t>
-            </w:r>
-            <w:proofErr w:type="spellStart"/>
-            <w:r>
-              <w:rPr>
-                <w:b/>
-              </w:rPr>
-              <w:t>ms</w:t>
-            </w:r>
-            <w:proofErr w:type="spellEnd"/>
-            <w:r>
-              <w:rPr>
-                <w:b/>
-              </w:rPr>
-              <w:t>)</w:t>
+              <w:t>TimeStamp result (ms)</w:t>
             </w:r>
           </w:p>
         </w:tc>
@@ -7070,33 +6714,11 @@
                 <w:b/>
               </w:rPr>
             </w:pPr>
-            <w:proofErr w:type="spellStart"/>
             <w:r>
               <w:rPr>
                 <w:b/>
               </w:rPr>
-              <w:t>TimeStamp</w:t>
-            </w:r>
-            <w:proofErr w:type="spellEnd"/>
-            <w:r>
-              <w:rPr>
-                <w:b/>
-              </w:rPr>
-              <w:t xml:space="preserve"> result (</w:t>
-            </w:r>
-            <w:proofErr w:type="spellStart"/>
-            <w:r>
-              <w:rPr>
-                <w:b/>
-              </w:rPr>
-              <w:t>ms</w:t>
-            </w:r>
-            <w:proofErr w:type="spellEnd"/>
-            <w:r>
-              <w:rPr>
-                <w:b/>
-              </w:rPr>
-              <w:t>)</w:t>
+              <w:t>TimeStamp result (ms)</w:t>
             </w:r>
           </w:p>
         </w:tc>
@@ -7641,52 +7263,12 @@
     </w:p>
     <w:p>
       <w:r>
-        <w:t xml:space="preserve">With these simple tests made, we can verify that both the </w:t>
-      </w:r>
-      <w:proofErr w:type="spellStart"/>
-      <w:r>
-        <w:t>SimpleAnalyzer</w:t>
-      </w:r>
-      <w:proofErr w:type="spellEnd"/>
-      <w:r>
-        <w:t xml:space="preserve">, </w:t>
-      </w:r>
-      <w:proofErr w:type="spellStart"/>
-      <w:r>
-        <w:t>StandardAnalyzer</w:t>
-      </w:r>
-      <w:proofErr w:type="spellEnd"/>
-      <w:r>
-        <w:t xml:space="preserve"> are the most efficient and effective to define the correct language. Although the </w:t>
-      </w:r>
-      <w:proofErr w:type="spellStart"/>
-      <w:r>
-        <w:t>StandardAnalyzer</w:t>
-      </w:r>
-      <w:proofErr w:type="spellEnd"/>
-      <w:r>
-        <w:t xml:space="preserve"> is faster, the </w:t>
-      </w:r>
-      <w:proofErr w:type="spellStart"/>
-      <w:r>
-        <w:t>SimpleAnalyser</w:t>
-      </w:r>
-      <w:proofErr w:type="spellEnd"/>
-      <w:r>
-        <w:t xml:space="preserve"> can be slightly more accurate.</w:t>
+        <w:t>With these simple tests made, we can verify that both the SimpleAnalyzer, StandardAnalyzer are the most efficient and effective to define the correct language. Although the StandardAnalyzer is faster, the SimpleAnalyser can be slightly more accurate.</w:t>
       </w:r>
     </w:p>
     <w:p>
       <w:r>
-        <w:t>As for the N-Grams tests, we can see that, without the proper N-Grams dictionaries, the results were worse than expected as we have analyzed a few other applications (</w:t>
-      </w:r>
-      <w:proofErr w:type="gramStart"/>
-      <w:r>
-        <w:t>e.g.</w:t>
-      </w:r>
-      <w:proofErr w:type="gramEnd"/>
-      <w:r>
-        <w:t xml:space="preserve"> Lingua) that also make use of the N-Grams and with greater results. We did not try it with those dictionaries in the POC but we are considering to try it out in the main application in a future version.</w:t>
+        <w:t>As for the N-Grams tests, we can see that, without the proper N-Grams dictionaries, the results were worse than expected as we have analyzed a few other applications (e.g. Lingua) that also make use of the N-Grams and with greater results. We did not try it with those dictionaries in the POC but we are considering to try it out in the main application in a future version.</w:t>
       </w:r>
     </w:p>
     <w:p>
@@ -7696,23 +7278,7 @@
     </w:p>
     <w:p>
       <w:r>
-        <w:t xml:space="preserve">Therefore, we can conclude that, with the methods that were used, </w:t>
-      </w:r>
-      <w:proofErr w:type="spellStart"/>
-      <w:r>
-        <w:t>SimpleAnalyzer</w:t>
-      </w:r>
-      <w:proofErr w:type="spellEnd"/>
-      <w:r>
-        <w:t xml:space="preserve"> is the most efficient and </w:t>
-      </w:r>
-      <w:proofErr w:type="spellStart"/>
-      <w:r>
-        <w:t>StandardAnalyzer</w:t>
-      </w:r>
-      <w:proofErr w:type="spellEnd"/>
-      <w:r>
-        <w:t xml:space="preserve"> the most effective.</w:t>
+        <w:t>Therefore, we can conclude that, with the methods that were used, SimpleAnalyzer is the most efficient and StandardAnalyzer the most effective.</w:t>
       </w:r>
     </w:p>
     <w:p>
@@ -7774,14 +7340,12 @@
       <w:r>
         <w:t xml:space="preserve">Accordingly, we made some decision mainly about design, organization, and possibility of development of the app.  For that, we used </w:t>
       </w:r>
-      <w:proofErr w:type="spellStart"/>
       <w:r>
         <w:rPr>
           <w:i/>
         </w:rPr>
         <w:t>SpringBoot</w:t>
       </w:r>
-      <w:proofErr w:type="spellEnd"/>
       <w:r>
         <w:t xml:space="preserve"> </w:t>
       </w:r>
@@ -7880,39 +7444,7 @@
         <w:t xml:space="preserve">DDD </w:t>
       </w:r>
       <w:r>
-        <w:t xml:space="preserve">patterns designating a </w:t>
-      </w:r>
-      <w:proofErr w:type="spellStart"/>
-      <w:r>
-        <w:t>TaskController</w:t>
-      </w:r>
-      <w:proofErr w:type="spellEnd"/>
-      <w:r>
-        <w:t xml:space="preserve"> as the task delegator, several services (namely </w:t>
-      </w:r>
-      <w:proofErr w:type="spellStart"/>
-      <w:r>
-        <w:t>TaskService</w:t>
-      </w:r>
-      <w:proofErr w:type="spellEnd"/>
-      <w:r>
-        <w:t xml:space="preserve">, </w:t>
-      </w:r>
-      <w:proofErr w:type="spellStart"/>
-      <w:r>
-        <w:t>AnalyzerService</w:t>
-      </w:r>
-      <w:proofErr w:type="spellEnd"/>
-      <w:r>
-        <w:t xml:space="preserve"> and </w:t>
-      </w:r>
-      <w:proofErr w:type="spellStart"/>
-      <w:r>
-        <w:t>DictionaryService</w:t>
-      </w:r>
-      <w:proofErr w:type="spellEnd"/>
-      <w:r>
-        <w:t xml:space="preserve">) as the creators.  The domain layer was centered on representing key concepts for the domain, representing them as entities, aggregate roots and value objects when needed be. Encapsulation of the business core was attained via usage of </w:t>
+        <w:t xml:space="preserve">patterns designating a TaskController as the task delegator, several services (namely TaskService, AnalyzerService and DictionaryService) as the creators.  The domain layer was centered on representing key concepts for the domain, representing them as entities, aggregate roots and value objects when needed be. Encapsulation of the business core was attained via usage of </w:t>
       </w:r>
       <w:r>
         <w:rPr>
@@ -7970,80 +7502,55 @@
       <w:r>
         <w:t xml:space="preserve">The concept application is essentially a </w:t>
       </w:r>
-      <w:proofErr w:type="spellStart"/>
       <w:r>
         <w:rPr>
           <w:i/>
           <w:iCs/>
         </w:rPr>
-        <w:t>RESTfuI</w:t>
-      </w:r>
-      <w:proofErr w:type="spellEnd"/>
+        <w:t>RESTfuI API</w:t>
+      </w:r>
+      <w:r>
+        <w:t xml:space="preserve"> that receives stateless data via </w:t>
+      </w:r>
       <w:r>
         <w:rPr>
           <w:i/>
           <w:iCs/>
         </w:rPr>
-        <w:t xml:space="preserve"> API</w:t>
-      </w:r>
-      <w:r>
-        <w:t xml:space="preserve"> that receives stateless data via </w:t>
+        <w:t xml:space="preserve">HTTP </w:t>
+      </w:r>
+      <w:r>
+        <w:t xml:space="preserve">request. This request is then mapped into a </w:t>
       </w:r>
       <w:r>
         <w:rPr>
           <w:i/>
           <w:iCs/>
         </w:rPr>
-        <w:t xml:space="preserve">HTTP </w:t>
-      </w:r>
-      <w:r>
-        <w:t xml:space="preserve">request. This request is then mapped into a </w:t>
+        <w:t>DTO</w:t>
+      </w:r>
+      <w:r>
+        <w:t xml:space="preserve"> by the Rest Controller (TaskControlller). Once it has been mapped, it will start the process to create a new task. </w:t>
+      </w:r>
+    </w:p>
+    <w:p>
+      <w:r>
+        <w:t xml:space="preserve">The task creation is handled by several services that act together to do so: </w:t>
+      </w:r>
+    </w:p>
+    <w:p>
+      <w:r>
+        <w:t xml:space="preserve">-The </w:t>
       </w:r>
       <w:r>
         <w:rPr>
           <w:i/>
           <w:iCs/>
         </w:rPr>
-        <w:t>DTO</w:t>
-      </w:r>
-      <w:r>
-        <w:t xml:space="preserve"> by the Rest Controller (</w:t>
-      </w:r>
-      <w:proofErr w:type="spellStart"/>
-      <w:r>
-        <w:t>TaskControlller</w:t>
-      </w:r>
-      <w:proofErr w:type="spellEnd"/>
-      <w:r>
-        <w:t xml:space="preserve">). Once it has been mapped, it will start the process to create a new task. </w:t>
-      </w:r>
-    </w:p>
-    <w:p>
-      <w:r>
-        <w:t xml:space="preserve">The task creation is handled by several services that act together to do so: </w:t>
-      </w:r>
-    </w:p>
-    <w:p>
-      <w:r>
-        <w:t xml:space="preserve">-The </w:t>
-      </w:r>
-      <w:r>
-        <w:rPr>
-          <w:i/>
-          <w:iCs/>
-        </w:rPr>
         <w:t>Analyzer Service</w:t>
       </w:r>
       <w:r>
-        <w:t xml:space="preserve"> .It is responsible for creating Lucene’s analyzer, </w:t>
-      </w:r>
-      <w:proofErr w:type="gramStart"/>
-      <w:r>
-        <w:t>reader</w:t>
-      </w:r>
-      <w:proofErr w:type="gramEnd"/>
-      <w:r>
-        <w:t xml:space="preserve"> and searcher. Simply put, all of the necessary “cogs” to analyze the input text, strip it of any unnecessary characters and compare the terms or phrases by querying the “clean text” with available dictionaries of terms. By doing so, it will grant a weighted score to the query based on </w:t>
+        <w:t xml:space="preserve"> .It is responsible for creating Lucene’s analyzer, reader and searcher. Simply put, all of the necessary “cogs” to analyze the input text, strip it of any unnecessary characters and compare the terms or phrases by querying the “clean text” with available dictionaries of terms. By doing so, it will grant a weighted score to the query based on </w:t>
       </w:r>
       <w:r>
         <w:rPr>
@@ -8220,10 +7727,10 @@
           <w:szCs w:val="32"/>
         </w:rPr>
         <w:drawing>
-          <wp:inline distT="0" distB="0" distL="0" distR="0" wp14:anchorId="17E32432" wp14:editId="4DEE4C7B">
-            <wp:extent cx="4867275" cy="5893772"/>
-            <wp:effectExtent l="0" t="0" r="0" b="0"/>
-            <wp:docPr id="2" name="Picture 2" descr="Diagram, box and whisker chart&#10;&#10;Description automatically generated"/>
+          <wp:inline distT="0" distB="0" distL="0" distR="0" wp14:anchorId="6A02E071" wp14:editId="4321E9BB">
+            <wp:extent cx="5943600" cy="7193915"/>
+            <wp:effectExtent l="0" t="0" r="0" b="6985"/>
+            <wp:docPr id="5" name="Graphic 5"/>
             <wp:cNvGraphicFramePr>
               <a:graphicFrameLocks xmlns:a="http://schemas.openxmlformats.org/drawingml/2006/main" noChangeAspect="1"/>
             </wp:cNvGraphicFramePr>
@@ -8231,7 +7738,7 @@
               <a:graphicData uri="http://schemas.openxmlformats.org/drawingml/2006/picture">
                 <pic:pic xmlns:pic="http://schemas.openxmlformats.org/drawingml/2006/picture">
                   <pic:nvPicPr>
-                    <pic:cNvPr id="2" name="Picture 2" descr="Diagram, box and whisker chart&#10;&#10;Description automatically generated"/>
+                    <pic:cNvPr id="5" name="Graphic 5"/>
                     <pic:cNvPicPr/>
                   </pic:nvPicPr>
                   <pic:blipFill>
@@ -8239,6 +7746,9 @@
                       <a:extLst>
                         <a:ext uri="{28A0092B-C50C-407E-A947-70E740481C1C}">
                           <a14:useLocalDpi xmlns:a14="http://schemas.microsoft.com/office/drawing/2010/main" val="0"/>
+                        </a:ext>
+                        <a:ext uri="{96DAC541-7B7A-43D3-8B79-37D633B846F1}">
+                          <asvg:svgBlip xmlns:asvg="http://schemas.microsoft.com/office/drawing/2016/SVG/main" r:embed="rId11"/>
                         </a:ext>
                       </a:extLst>
                     </a:blip>
@@ -8249,7 +7759,7 @@
                   <pic:spPr>
                     <a:xfrm>
                       <a:off x="0" y="0"/>
-                      <a:ext cx="4890366" cy="5921733"/>
+                      <a:ext cx="5943600" cy="7193915"/>
                     </a:xfrm>
                     <a:prstGeom prst="rect">
                       <a:avLst/>
@@ -8336,13 +7846,13 @@
                     <pic:cNvPicPr/>
                   </pic:nvPicPr>
                   <pic:blipFill>
-                    <a:blip r:embed="rId11" cstate="print">
+                    <a:blip r:embed="rId12" cstate="print">
                       <a:extLst>
                         <a:ext uri="{28A0092B-C50C-407E-A947-70E740481C1C}">
                           <a14:useLocalDpi xmlns:a14="http://schemas.microsoft.com/office/drawing/2010/main" val="0"/>
                         </a:ext>
                         <a:ext uri="{96DAC541-7B7A-43D3-8B79-37D633B846F1}">
-                          <asvg:svgBlip xmlns:asvg="http://schemas.microsoft.com/office/drawing/2016/SVG/main" r:embed="rId12"/>
+                          <asvg:svgBlip xmlns:asvg="http://schemas.microsoft.com/office/drawing/2016/SVG/main" r:embed="rId13"/>
                         </a:ext>
                       </a:extLst>
                     </a:blip>
@@ -8426,13 +7936,13 @@
                     <pic:cNvPicPr/>
                   </pic:nvPicPr>
                   <pic:blipFill>
-                    <a:blip r:embed="rId13">
+                    <a:blip r:embed="rId14">
                       <a:extLst>
                         <a:ext uri="{28A0092B-C50C-407E-A947-70E740481C1C}">
                           <a14:useLocalDpi xmlns:a14="http://schemas.microsoft.com/office/drawing/2010/main" val="0"/>
                         </a:ext>
                         <a:ext uri="{96DAC541-7B7A-43D3-8B79-37D633B846F1}">
-                          <asvg:svgBlip xmlns:asvg="http://schemas.microsoft.com/office/drawing/2016/SVG/main" r:embed="rId14"/>
+                          <asvg:svgBlip xmlns:asvg="http://schemas.microsoft.com/office/drawing/2016/SVG/main" r:embed="rId15"/>
                         </a:ext>
                       </a:extLst>
                     </a:blip>
@@ -8502,13 +8012,13 @@
                     <pic:cNvPicPr/>
                   </pic:nvPicPr>
                   <pic:blipFill rotWithShape="1">
-                    <a:blip r:embed="rId15" cstate="print">
+                    <a:blip r:embed="rId16" cstate="print">
                       <a:extLst>
                         <a:ext uri="{28A0092B-C50C-407E-A947-70E740481C1C}">
                           <a14:useLocalDpi xmlns:a14="http://schemas.microsoft.com/office/drawing/2010/main" val="0"/>
                         </a:ext>
                         <a:ext uri="{96DAC541-7B7A-43D3-8B79-37D633B846F1}">
-                          <asvg:svgBlip xmlns:asvg="http://schemas.microsoft.com/office/drawing/2016/SVG/main" r:embed="rId16"/>
+                          <asvg:svgBlip xmlns:asvg="http://schemas.microsoft.com/office/drawing/2016/SVG/main" r:embed="rId17"/>
                         </a:ext>
                       </a:extLst>
                     </a:blip>
@@ -8576,8 +8086,8 @@
       </w:r>
     </w:p>
     <w:sectPr>
-      <w:headerReference w:type="default" r:id="rId17"/>
-      <w:footerReference w:type="default" r:id="rId18"/>
+      <w:headerReference w:type="default" r:id="rId18"/>
+      <w:footerReference w:type="default" r:id="rId19"/>
       <w:pgSz w:w="12240" w:h="15840"/>
       <w:pgMar w:top="1440" w:right="1440" w:bottom="1440" w:left="1440" w:header="720" w:footer="720" w:gutter="0"/>
       <w:pgNumType w:start="0"/>
@@ -8812,21 +8322,12 @@
         <w:szCs w:val="20"/>
       </w:rPr>
     </w:pPr>
-    <w:proofErr w:type="spellStart"/>
     <w:r>
       <w:rPr>
         <w:sz w:val="18"/>
         <w:szCs w:val="18"/>
       </w:rPr>
-      <w:t>UpSkill</w:t>
-    </w:r>
-    <w:proofErr w:type="spellEnd"/>
-    <w:r>
-      <w:rPr>
-        <w:sz w:val="18"/>
-        <w:szCs w:val="18"/>
-      </w:rPr>
-      <w:t xml:space="preserve"> Java Capgemini</w:t>
+      <w:t>UpSkill Java Capgemini</w:t>
     </w:r>
   </w:p>
   <w:p>
@@ -10919,28 +10420,28 @@
 </file>
 
 <file path=customXml/item1.xml><?xml version="1.0" encoding="utf-8"?>
-<b:Sources xmlns:b="http://schemas.openxmlformats.org/officeDocument/2006/bibliography" xmlns="http://schemas.openxmlformats.org/officeDocument/2006/bibliography" SelectedStyle="\APASixthEditionOfficeOnline.xsl" StyleName="APA" Version="6"/>
-</file>
-
-<file path=customXml/item2.xml><?xml version="1.0" encoding="utf-8"?>
 <go:gDocsCustomXmlDataStorage xmlns:go="http://customooxmlschemas.google.com/" xmlns:r="http://schemas.openxmlformats.org/officeDocument/2006/relationships">
   <go:docsCustomData xmlns:go="http://customooxmlschemas.google.com/" roundtripDataSignature="AMtx7mgzEr8w1A82BZ7RHGaj9hfZfzSkmw==">AMUW2mWm25NslDNscGLhsj6q2ymI2m6O6iw8KoDJQrV1Ash71rZ4WIu4VKLDjo/BvinkDTiD8J2zLXlf89cYm7Bcr7zEkXrrjoT7H9TojTqOgCHQDyUuMWyOxHQhSZ3W20wOtB4xwD4c</go:docsCustomData>
 </go:gDocsCustomXmlDataStorage>
 </file>
 
-<file path=customXml/itemProps1.xml><?xml version="1.0" encoding="utf-8"?>
-<ds:datastoreItem xmlns:ds="http://schemas.openxmlformats.org/officeDocument/2006/customXml" ds:itemID="{CD3D840A-11F7-4F70-8BEB-65BBB586A20A}">
-  <ds:schemaRefs>
-    <ds:schemaRef ds:uri="http://schemas.openxmlformats.org/officeDocument/2006/bibliography"/>
-  </ds:schemaRefs>
-</ds:datastoreItem>
+<file path=customXml/item2.xml><?xml version="1.0" encoding="utf-8"?>
+<b:Sources xmlns:b="http://schemas.openxmlformats.org/officeDocument/2006/bibliography" xmlns="http://schemas.openxmlformats.org/officeDocument/2006/bibliography" SelectedStyle="\APASixthEditionOfficeOnline.xsl" StyleName="APA" Version="6"/>
 </file>
 
-<file path=customXml/itemProps2.xml><?xml version="1.0" encoding="utf-8"?>
+<file path=customXml/itemProps1.xml><?xml version="1.0" encoding="utf-8"?>
 <ds:datastoreItem xmlns:ds="http://schemas.openxmlformats.org/officeDocument/2006/customXml" ds:itemID="{11111111-1234-1234-1234-123412341234}">
   <ds:schemaRefs>
     <ds:schemaRef ds:uri="http://customooxmlschemas.google.com/"/>
     <ds:schemaRef ds:uri="http://schemas.openxmlformats.org/officeDocument/2006/relationships"/>
   </ds:schemaRefs>
 </ds:datastoreItem>
+</file>
+
+<file path=customXml/itemProps2.xml><?xml version="1.0" encoding="utf-8"?>
+<ds:datastoreItem xmlns:ds="http://schemas.openxmlformats.org/officeDocument/2006/customXml" ds:itemID="{CD3D840A-11F7-4F70-8BEB-65BBB586A20A}">
+  <ds:schemaRefs>
+    <ds:schemaRef ds:uri="http://schemas.openxmlformats.org/officeDocument/2006/bibliography"/>
+  </ds:schemaRefs>
+</ds:datastoreItem>
 </file>
</xml_diff>